<commit_message>
2017-01-11: add pagination to billinfo; optimize controller and billinfo.ejs
</commit_message>
<xml_diff>
--- a/doc/数据结构.docx
+++ b/doc/数据结构.docx
@@ -1,6 +1,6 @@
 
 <file path=word/document.xml><?xml version="1.0" encoding="utf-8"?>
-<w:document xmlns:wpc="http://schemas.microsoft.com/office/word/2010/wordprocessingCanvas" xmlns:mc="http://schemas.openxmlformats.org/markup-compatibility/2006" xmlns:o="urn:schemas-microsoft-com:office:office" xmlns:r="http://schemas.openxmlformats.org/officeDocument/2006/relationships" xmlns:m="http://schemas.openxmlformats.org/officeDocument/2006/math" xmlns:v="urn:schemas-microsoft-com:vml" xmlns:wp14="http://schemas.microsoft.com/office/word/2010/wordprocessingDrawing" xmlns:wp="http://schemas.openxmlformats.org/drawingml/2006/wordprocessingDrawing" xmlns:w="http://schemas.openxmlformats.org/wordprocessingml/2006/main" xmlns:w14="http://schemas.microsoft.com/office/word/2010/wordml" xmlns:w10="urn:schemas-microsoft-com:office:word" xmlns:w15="http://schemas.microsoft.com/office/word/2012/wordml" xmlns:wpg="http://schemas.microsoft.com/office/word/2010/wordprocessingGroup" xmlns:wpi="http://schemas.microsoft.com/office/word/2010/wordprocessingInk" xmlns:wne="http://schemas.microsoft.com/office/word/2006/wordml" xmlns:wps="http://schemas.microsoft.com/office/word/2010/wordprocessingShape" xmlns:wpsCustomData="http://www.wps.cn/officeDocument/2013/wpsCustomData" mc:Ignorable="w14 w15 wp14">
+<w:document xmlns:wpc="http://schemas.microsoft.com/office/word/2010/wordprocessingCanvas" xmlns:mc="http://schemas.openxmlformats.org/markup-compatibility/2006" xmlns:o="urn:schemas-microsoft-com:office:office" xmlns:r="http://schemas.openxmlformats.org/officeDocument/2006/relationships" xmlns:m="http://schemas.openxmlformats.org/officeDocument/2006/math" xmlns:v="urn:schemas-microsoft-com:vml" xmlns:wp14="http://schemas.microsoft.com/office/word/2010/wordprocessingDrawing" xmlns:wp="http://schemas.openxmlformats.org/drawingml/2006/wordprocessingDrawing" xmlns:w10="urn:schemas-microsoft-com:office:word" xmlns:w="http://schemas.openxmlformats.org/wordprocessingml/2006/main" xmlns:w14="http://schemas.microsoft.com/office/word/2010/wordml" xmlns:wpg="http://schemas.microsoft.com/office/word/2010/wordprocessingGroup" xmlns:wpi="http://schemas.microsoft.com/office/word/2010/wordprocessingInk" xmlns:wne="http://schemas.microsoft.com/office/word/2006/wordml" xmlns:wps="http://schemas.microsoft.com/office/word/2010/wordprocessingShape" mc:Ignorable="w14 wp14">
   <w:body>
     <w:p>
       <w:pPr>
@@ -22,49 +22,71 @@
       <w:r>
         <w:rPr>
           <w:rFonts w:hint="eastAsia"/>
-          <w:b w:val="0"/>
-          <w:bCs w:val="0"/>
-          <w:sz w:val="21"/>
           <w:szCs w:val="21"/>
-          <w:lang w:val="en-US" w:eastAsia="zh-CN"/>
-        </w:rPr>
-        <w:t>(用户从客户端输入)</w:t>
-      </w:r>
-    </w:p>
-    <w:p>
-      <w:r>
-        <w:rPr>
-          <w:rFonts w:hint="eastAsia"/>
-        </w:rPr>
-        <w:t>搜索参数分成2种，普通的字段和外键。</w:t>
-      </w:r>
-    </w:p>
-    <w:p>
-      <w:pPr>
-        <w:rPr>
-          <w:rFonts w:hint="eastAsia"/>
-        </w:rPr>
-      </w:pPr>
-      <w:r>
-        <w:rPr>
-          <w:rFonts w:hint="eastAsia"/>
-        </w:rPr>
-        <w:t>外键一般是objectId，无法直接显示在页面供用户来选择，所以需要外键对应记录的其他字段来进行选择。</w:t>
-      </w:r>
-    </w:p>
-    <w:p>
-      <w:pPr>
-        <w:rPr>
-          <w:rFonts w:hint="eastAsia" w:eastAsiaTheme="minorEastAsia"/>
-          <w:lang w:eastAsia="zh-CN"/>
-        </w:rPr>
-      </w:pPr>
+        </w:rPr>
+        <w:t>(</w:t>
+      </w:r>
+      <w:r>
+        <w:rPr>
+          <w:rFonts w:hint="eastAsia"/>
+          <w:szCs w:val="21"/>
+        </w:rPr>
+        <w:t>用户从客户端输入</w:t>
+      </w:r>
+      <w:r>
+        <w:rPr>
+          <w:rFonts w:hint="eastAsia"/>
+          <w:szCs w:val="21"/>
+        </w:rPr>
+        <w:t>)</w:t>
+      </w:r>
+    </w:p>
+    <w:p>
+      <w:r>
+        <w:rPr>
+          <w:rFonts w:hint="eastAsia"/>
+        </w:rPr>
+        <w:t>搜索参数分成</w:t>
+      </w:r>
+      <w:r>
+        <w:rPr>
+          <w:rFonts w:hint="eastAsia"/>
+        </w:rPr>
+        <w:t>2</w:t>
+      </w:r>
+      <w:r>
+        <w:rPr>
+          <w:rFonts w:hint="eastAsia"/>
+        </w:rPr>
+        <w:t>种，普通的字段和外键。</w:t>
+      </w:r>
+    </w:p>
+    <w:p>
+      <w:r>
+        <w:rPr>
+          <w:rFonts w:hint="eastAsia"/>
+        </w:rPr>
+        <w:t>外键一般是</w:t>
+      </w:r>
+      <w:r>
+        <w:rPr>
+          <w:rFonts w:hint="eastAsia"/>
+        </w:rPr>
+        <w:t>objectId</w:t>
+      </w:r>
+      <w:r>
+        <w:rPr>
+          <w:rFonts w:hint="eastAsia"/>
+        </w:rPr>
+        <w:t>，无法直接显示在页面供用户来选择，所以需要外键对应记录的其他字段来进行选择。</w:t>
+      </w:r>
+    </w:p>
+    <w:p>
       <w:r>
         <w:rPr>
           <w:rFonts w:hint="eastAsia"/>
           <w:i/>
           <w:iCs/>
-          <w:lang w:eastAsia="zh-CN"/>
         </w:rPr>
         <w:t>外键字段的名称不变，以便</w:t>
       </w:r>
@@ -73,847 +95,790 @@
           <w:rFonts w:hint="eastAsia"/>
           <w:i/>
           <w:iCs/>
-          <w:lang w:val="en-US" w:eastAsia="zh-CN"/>
-        </w:rPr>
-        <w:t>code处理。</w:t>
-      </w:r>
-      <w:bookmarkStart w:id="0" w:name="_GoBack"/>
-      <w:bookmarkEnd w:id="0"/>
+        </w:rPr>
+        <w:t>code</w:t>
+      </w:r>
+      <w:r>
+        <w:rPr>
+          <w:rFonts w:hint="eastAsia"/>
+          <w:i/>
+          <w:iCs/>
+        </w:rPr>
+        <w:t>处理。</w:t>
+      </w:r>
+    </w:p>
+    <w:p>
+      <w:r>
+        <w:rPr>
+          <w:rFonts w:hint="eastAsia"/>
+        </w:rPr>
+        <w:t>例如：</w:t>
+      </w:r>
+      <w:r>
+        <w:rPr>
+          <w:rFonts w:hint="eastAsia"/>
+        </w:rPr>
+        <w:t>coll</w:t>
+      </w:r>
+      <w:r>
+        <w:rPr>
+          <w:rFonts w:hint="eastAsia"/>
+        </w:rPr>
+        <w:t>定义如下</w:t>
+      </w:r>
     </w:p>
     <w:p>
       <w:pPr>
-        <w:rPr>
-          <w:rFonts w:hint="eastAsia"/>
-          <w:b w:val="0"/>
-          <w:bCs w:val="0"/>
-          <w:lang w:val="en-US" w:eastAsia="zh-CN"/>
+        <w:pStyle w:val="HTMLPreformatted"/>
+        <w:widowControl/>
+        <w:shd w:val="clear" w:color="auto" w:fill="FFFFFF"/>
+        <w:rPr>
+          <w:rFonts w:cs="宋体" w:hint="default"/>
+          <w:color w:val="000000"/>
+          <w:sz w:val="19"/>
+          <w:szCs w:val="19"/>
         </w:rPr>
       </w:pPr>
       <w:r>
         <w:rPr>
-          <w:rFonts w:hint="eastAsia"/>
-          <w:b w:val="0"/>
-          <w:bCs w:val="0"/>
-          <w:lang w:eastAsia="zh-CN"/>
-        </w:rPr>
-        <w:t>例如：</w:t>
-      </w:r>
-      <w:r>
-        <w:rPr>
-          <w:rFonts w:hint="eastAsia"/>
-          <w:b w:val="0"/>
-          <w:bCs w:val="0"/>
-          <w:lang w:val="en-US" w:eastAsia="zh-CN"/>
-        </w:rPr>
-        <w:t>coll定义如下</w:t>
-      </w:r>
-    </w:p>
-    <w:p>
-      <w:pPr>
-        <w:pStyle w:val="5"/>
-        <w:keepNext w:val="0"/>
-        <w:keepLines w:val="0"/>
-        <w:widowControl/>
-        <w:suppressLineNumbers w:val="0"/>
-        <w:shd w:val="clear" w:fill="FFFFFF"/>
-        <w:rPr>
-          <w:rFonts w:hint="eastAsia" w:ascii="宋体" w:hAnsi="宋体" w:eastAsia="宋体" w:cs="宋体"/>
-          <w:color w:val="000000"/>
-          <w:sz w:val="19"/>
-          <w:szCs w:val="19"/>
-        </w:rPr>
-      </w:pPr>
-      <w:r>
-        <w:rPr>
-          <w:rFonts w:hint="eastAsia" w:ascii="宋体" w:hAnsi="宋体" w:eastAsia="宋体" w:cs="宋体"/>
+          <w:rFonts w:cs="宋体"/>
           <w:b/>
           <w:color w:val="660E7A"/>
           <w:sz w:val="19"/>
           <w:szCs w:val="19"/>
-          <w:shd w:val="clear" w:fill="FFFFFF"/>
+          <w:shd w:val="clear" w:color="auto" w:fill="FFFFFF"/>
         </w:rPr>
         <w:t>billType</w:t>
       </w:r>
       <w:r>
         <w:rPr>
-          <w:rFonts w:hint="eastAsia" w:ascii="宋体" w:hAnsi="宋体" w:eastAsia="宋体" w:cs="宋体"/>
-          <w:color w:val="000000"/>
-          <w:sz w:val="19"/>
-          <w:szCs w:val="19"/>
-          <w:shd w:val="clear" w:fill="FFFFFF"/>
+          <w:rFonts w:cs="宋体"/>
+          <w:color w:val="000000"/>
+          <w:sz w:val="19"/>
+          <w:szCs w:val="19"/>
+          <w:shd w:val="clear" w:color="auto" w:fill="FFFFFF"/>
         </w:rPr>
         <w:t>:{</w:t>
       </w:r>
       <w:r>
         <w:rPr>
-          <w:rFonts w:hint="eastAsia" w:ascii="宋体" w:hAnsi="宋体" w:eastAsia="宋体" w:cs="宋体"/>
-          <w:color w:val="000000"/>
-          <w:sz w:val="19"/>
-          <w:szCs w:val="19"/>
-          <w:shd w:val="clear" w:fill="FFFFFF"/>
-        </w:rPr>
-        <w:br w:type="textWrapping"/>
-      </w:r>
-      <w:r>
-        <w:rPr>
-          <w:rFonts w:hint="eastAsia" w:ascii="宋体" w:hAnsi="宋体" w:eastAsia="宋体" w:cs="宋体"/>
-          <w:color w:val="000000"/>
-          <w:sz w:val="19"/>
-          <w:szCs w:val="19"/>
-          <w:shd w:val="clear" w:fill="FFFFFF"/>
-        </w:rPr>
+          <w:rFonts w:cs="宋体"/>
+          <w:color w:val="000000"/>
+          <w:sz w:val="19"/>
+          <w:szCs w:val="19"/>
+          <w:shd w:val="clear" w:color="auto" w:fill="FFFFFF"/>
+        </w:rPr>
+        <w:br/>
         <w:t xml:space="preserve">    </w:t>
       </w:r>
       <w:r>
         <w:rPr>
-          <w:rFonts w:hint="eastAsia" w:ascii="宋体" w:hAnsi="宋体" w:eastAsia="宋体" w:cs="宋体"/>
+          <w:rFonts w:cs="宋体"/>
           <w:b/>
           <w:color w:val="660E7A"/>
           <w:sz w:val="19"/>
           <w:szCs w:val="19"/>
-          <w:shd w:val="clear" w:fill="FFFFFF"/>
+          <w:shd w:val="clear" w:color="auto" w:fill="FFFFFF"/>
         </w:rPr>
         <w:t>name</w:t>
       </w:r>
       <w:r>
         <w:rPr>
-          <w:rFonts w:hint="eastAsia" w:ascii="宋体" w:hAnsi="宋体" w:eastAsia="宋体" w:cs="宋体"/>
-          <w:color w:val="000000"/>
-          <w:sz w:val="19"/>
-          <w:szCs w:val="19"/>
-          <w:shd w:val="clear" w:fill="FFFFFF"/>
+          <w:rFonts w:cs="宋体"/>
+          <w:color w:val="000000"/>
+          <w:sz w:val="19"/>
+          <w:szCs w:val="19"/>
+          <w:shd w:val="clear" w:color="auto" w:fill="FFFFFF"/>
         </w:rPr>
         <w:t>:{</w:t>
       </w:r>
       <w:r>
         <w:rPr>
-          <w:rFonts w:hint="eastAsia" w:ascii="宋体" w:hAnsi="宋体" w:eastAsia="宋体" w:cs="宋体"/>
+          <w:rFonts w:cs="宋体"/>
           <w:b/>
           <w:color w:val="660E7A"/>
           <w:sz w:val="19"/>
           <w:szCs w:val="19"/>
-          <w:shd w:val="clear" w:fill="FFFFFF"/>
+          <w:shd w:val="clear" w:color="auto" w:fill="FFFFFF"/>
         </w:rPr>
         <w:t>type</w:t>
       </w:r>
       <w:r>
         <w:rPr>
-          <w:rFonts w:hint="eastAsia" w:ascii="宋体" w:hAnsi="宋体" w:eastAsia="宋体" w:cs="宋体"/>
-          <w:color w:val="000000"/>
-          <w:sz w:val="19"/>
-          <w:szCs w:val="19"/>
-          <w:shd w:val="clear" w:fill="FFFFFF"/>
+          <w:rFonts w:cs="宋体"/>
+          <w:color w:val="000000"/>
+          <w:sz w:val="19"/>
+          <w:szCs w:val="19"/>
+          <w:shd w:val="clear" w:color="auto" w:fill="FFFFFF"/>
         </w:rPr>
         <w:t>:String,</w:t>
       </w:r>
       <w:r>
         <w:rPr>
-          <w:rFonts w:hint="eastAsia" w:ascii="宋体" w:hAnsi="宋体" w:eastAsia="宋体" w:cs="宋体"/>
+          <w:rFonts w:cs="宋体"/>
           <w:b/>
           <w:color w:val="660E7A"/>
           <w:sz w:val="19"/>
           <w:szCs w:val="19"/>
-          <w:shd w:val="clear" w:fill="FFFFFF"/>
+          <w:shd w:val="clear" w:color="auto" w:fill="FFFFFF"/>
         </w:rPr>
         <w:t>unique</w:t>
       </w:r>
       <w:r>
         <w:rPr>
-          <w:rFonts w:hint="eastAsia" w:ascii="宋体" w:hAnsi="宋体" w:eastAsia="宋体" w:cs="宋体"/>
-          <w:color w:val="000000"/>
-          <w:sz w:val="19"/>
-          <w:szCs w:val="19"/>
-          <w:shd w:val="clear" w:fill="FFFFFF"/>
+          <w:rFonts w:cs="宋体"/>
+          <w:color w:val="000000"/>
+          <w:sz w:val="19"/>
+          <w:szCs w:val="19"/>
+          <w:shd w:val="clear" w:color="auto" w:fill="FFFFFF"/>
         </w:rPr>
         <w:t>:</w:t>
       </w:r>
       <w:r>
         <w:rPr>
-          <w:rFonts w:hint="eastAsia" w:ascii="宋体" w:hAnsi="宋体" w:eastAsia="宋体" w:cs="宋体"/>
+          <w:rFonts w:cs="宋体"/>
           <w:color w:val="000080"/>
           <w:sz w:val="19"/>
           <w:szCs w:val="19"/>
-          <w:shd w:val="clear" w:fill="FFFFFF"/>
+          <w:shd w:val="clear" w:color="auto" w:fill="FFFFFF"/>
         </w:rPr>
         <w:t>true</w:t>
       </w:r>
       <w:r>
         <w:rPr>
-          <w:rFonts w:hint="eastAsia" w:ascii="宋体" w:hAnsi="宋体" w:eastAsia="宋体" w:cs="宋体"/>
-          <w:color w:val="000000"/>
-          <w:sz w:val="19"/>
-          <w:szCs w:val="19"/>
-          <w:shd w:val="clear" w:fill="FFFFFF"/>
+          <w:rFonts w:cs="宋体"/>
+          <w:color w:val="000000"/>
+          <w:sz w:val="19"/>
+          <w:szCs w:val="19"/>
+          <w:shd w:val="clear" w:color="auto" w:fill="FFFFFF"/>
         </w:rPr>
         <w:t>},</w:t>
       </w:r>
       <w:r>
         <w:rPr>
-          <w:rFonts w:hint="eastAsia" w:ascii="宋体" w:hAnsi="宋体" w:eastAsia="宋体" w:cs="宋体"/>
-          <w:color w:val="000000"/>
-          <w:sz w:val="19"/>
-          <w:szCs w:val="19"/>
-          <w:shd w:val="clear" w:fill="FFFFFF"/>
-        </w:rPr>
-        <w:br w:type="textWrapping"/>
-      </w:r>
-      <w:r>
-        <w:rPr>
-          <w:rFonts w:hint="eastAsia" w:ascii="宋体" w:hAnsi="宋体" w:eastAsia="宋体" w:cs="宋体"/>
-          <w:color w:val="000000"/>
-          <w:sz w:val="19"/>
-          <w:szCs w:val="19"/>
-          <w:shd w:val="clear" w:fill="FFFFFF"/>
-        </w:rPr>
+          <w:rFonts w:cs="宋体"/>
+          <w:color w:val="000000"/>
+          <w:sz w:val="19"/>
+          <w:szCs w:val="19"/>
+          <w:shd w:val="clear" w:color="auto" w:fill="FFFFFF"/>
+        </w:rPr>
+        <w:br/>
         <w:t xml:space="preserve">    </w:t>
       </w:r>
       <w:r>
         <w:rPr>
-          <w:rFonts w:hint="eastAsia" w:ascii="宋体" w:hAnsi="宋体" w:eastAsia="宋体" w:cs="宋体"/>
+          <w:rFonts w:cs="宋体"/>
           <w:b/>
           <w:color w:val="660E7A"/>
           <w:sz w:val="19"/>
           <w:szCs w:val="19"/>
-          <w:shd w:val="clear" w:fill="FFFFFF"/>
+          <w:shd w:val="clear" w:color="auto" w:fill="FFFFFF"/>
         </w:rPr>
         <w:t>parentBillType</w:t>
       </w:r>
       <w:r>
         <w:rPr>
-          <w:rFonts w:hint="eastAsia" w:ascii="宋体" w:hAnsi="宋体" w:eastAsia="宋体" w:cs="宋体"/>
-          <w:color w:val="000000"/>
-          <w:sz w:val="19"/>
-          <w:szCs w:val="19"/>
-          <w:shd w:val="clear" w:fill="FFFFFF"/>
+          <w:rFonts w:cs="宋体"/>
+          <w:color w:val="000000"/>
+          <w:sz w:val="19"/>
+          <w:szCs w:val="19"/>
+          <w:shd w:val="clear" w:color="auto" w:fill="FFFFFF"/>
         </w:rPr>
         <w:t>:{</w:t>
       </w:r>
       <w:r>
         <w:rPr>
-          <w:rFonts w:hint="eastAsia" w:ascii="宋体" w:hAnsi="宋体" w:eastAsia="宋体" w:cs="宋体"/>
+          <w:rFonts w:cs="宋体"/>
           <w:b/>
           <w:color w:val="660E7A"/>
           <w:sz w:val="19"/>
           <w:szCs w:val="19"/>
-          <w:shd w:val="clear" w:fill="FFFFFF"/>
+          <w:shd w:val="clear" w:color="auto" w:fill="FFFFFF"/>
         </w:rPr>
         <w:t>type</w:t>
       </w:r>
       <w:r>
         <w:rPr>
-          <w:rFonts w:hint="eastAsia" w:ascii="宋体" w:hAnsi="宋体" w:eastAsia="宋体" w:cs="宋体"/>
-          <w:color w:val="000000"/>
-          <w:sz w:val="19"/>
-          <w:szCs w:val="19"/>
-          <w:shd w:val="clear" w:fill="FFFFFF"/>
+          <w:rFonts w:cs="宋体"/>
+          <w:color w:val="000000"/>
+          <w:sz w:val="19"/>
+          <w:szCs w:val="19"/>
+          <w:shd w:val="clear" w:color="auto" w:fill="FFFFFF"/>
         </w:rPr>
         <w:t>:</w:t>
       </w:r>
       <w:r>
         <w:rPr>
-          <w:rFonts w:hint="eastAsia" w:ascii="宋体" w:hAnsi="宋体" w:eastAsia="宋体" w:cs="宋体"/>
+          <w:rFonts w:cs="宋体"/>
           <w:b/>
           <w:color w:val="660E7A"/>
           <w:sz w:val="19"/>
           <w:szCs w:val="19"/>
-          <w:shd w:val="clear" w:fill="FFFFFF"/>
+          <w:shd w:val="clear" w:color="auto" w:fill="FFFFFF"/>
         </w:rPr>
         <w:t>mongoose</w:t>
       </w:r>
       <w:r>
         <w:rPr>
-          <w:rFonts w:hint="eastAsia" w:ascii="宋体" w:hAnsi="宋体" w:eastAsia="宋体" w:cs="宋体"/>
-          <w:color w:val="000000"/>
-          <w:sz w:val="19"/>
-          <w:szCs w:val="19"/>
-          <w:shd w:val="clear" w:fill="FFFFFF"/>
+          <w:rFonts w:cs="宋体"/>
+          <w:color w:val="000000"/>
+          <w:sz w:val="19"/>
+          <w:szCs w:val="19"/>
+          <w:shd w:val="clear" w:color="auto" w:fill="FFFFFF"/>
         </w:rPr>
         <w:t>.</w:t>
       </w:r>
       <w:r>
         <w:rPr>
-          <w:rFonts w:hint="eastAsia" w:ascii="宋体" w:hAnsi="宋体" w:eastAsia="宋体" w:cs="宋体"/>
+          <w:rFonts w:cs="宋体"/>
           <w:b/>
           <w:color w:val="660E7A"/>
           <w:sz w:val="19"/>
           <w:szCs w:val="19"/>
-          <w:shd w:val="clear" w:fill="FFFFFF"/>
+          <w:shd w:val="clear" w:color="auto" w:fill="FFFFFF"/>
         </w:rPr>
         <w:t>Schema</w:t>
       </w:r>
       <w:r>
         <w:rPr>
-          <w:rFonts w:hint="eastAsia" w:ascii="宋体" w:hAnsi="宋体" w:eastAsia="宋体" w:cs="宋体"/>
-          <w:color w:val="000000"/>
-          <w:sz w:val="19"/>
-          <w:szCs w:val="19"/>
-          <w:shd w:val="clear" w:fill="FFFFFF"/>
+          <w:rFonts w:cs="宋体"/>
+          <w:color w:val="000000"/>
+          <w:sz w:val="19"/>
+          <w:szCs w:val="19"/>
+          <w:shd w:val="clear" w:color="auto" w:fill="FFFFFF"/>
         </w:rPr>
         <w:t>.</w:t>
       </w:r>
       <w:r>
         <w:rPr>
-          <w:rFonts w:hint="eastAsia" w:ascii="宋体" w:hAnsi="宋体" w:eastAsia="宋体" w:cs="宋体"/>
+          <w:rFonts w:cs="宋体"/>
           <w:b/>
           <w:color w:val="660E7A"/>
           <w:sz w:val="19"/>
           <w:szCs w:val="19"/>
-          <w:shd w:val="clear" w:fill="FFFFFF"/>
+          <w:shd w:val="clear" w:color="auto" w:fill="FFFFFF"/>
         </w:rPr>
         <w:t>Types</w:t>
       </w:r>
       <w:r>
         <w:rPr>
-          <w:rFonts w:hint="eastAsia" w:ascii="宋体" w:hAnsi="宋体" w:eastAsia="宋体" w:cs="宋体"/>
-          <w:color w:val="000000"/>
-          <w:sz w:val="19"/>
-          <w:szCs w:val="19"/>
-          <w:shd w:val="clear" w:fill="FFFFFF"/>
+          <w:rFonts w:cs="宋体"/>
+          <w:color w:val="000000"/>
+          <w:sz w:val="19"/>
+          <w:szCs w:val="19"/>
+          <w:shd w:val="clear" w:color="auto" w:fill="FFFFFF"/>
         </w:rPr>
         <w:t>.</w:t>
       </w:r>
       <w:r>
         <w:rPr>
-          <w:rFonts w:hint="eastAsia" w:ascii="宋体" w:hAnsi="宋体" w:eastAsia="宋体" w:cs="宋体"/>
+          <w:rFonts w:cs="宋体"/>
           <w:b/>
           <w:color w:val="660E7A"/>
           <w:sz w:val="19"/>
           <w:szCs w:val="19"/>
-          <w:shd w:val="clear" w:fill="FFFFFF"/>
+          <w:shd w:val="clear" w:color="auto" w:fill="FFFFFF"/>
         </w:rPr>
         <w:t>ObjectId</w:t>
       </w:r>
       <w:r>
         <w:rPr>
-          <w:rFonts w:hint="eastAsia" w:ascii="宋体" w:hAnsi="宋体" w:eastAsia="宋体" w:cs="宋体"/>
-          <w:color w:val="000000"/>
-          <w:sz w:val="19"/>
-          <w:szCs w:val="19"/>
-          <w:shd w:val="clear" w:fill="FFFFFF"/>
+          <w:rFonts w:cs="宋体"/>
+          <w:color w:val="000000"/>
+          <w:sz w:val="19"/>
+          <w:szCs w:val="19"/>
+          <w:shd w:val="clear" w:color="auto" w:fill="FFFFFF"/>
         </w:rPr>
         <w:t>,</w:t>
       </w:r>
       <w:r>
         <w:rPr>
-          <w:rFonts w:hint="eastAsia" w:ascii="宋体" w:hAnsi="宋体" w:eastAsia="宋体" w:cs="宋体"/>
+          <w:rFonts w:cs="宋体"/>
           <w:b/>
           <w:color w:val="660E7A"/>
           <w:sz w:val="19"/>
           <w:szCs w:val="19"/>
-          <w:shd w:val="clear" w:fill="FFFFFF"/>
+          <w:shd w:val="clear" w:color="auto" w:fill="FFFFFF"/>
         </w:rPr>
         <w:t>ref</w:t>
       </w:r>
       <w:r>
         <w:rPr>
-          <w:rFonts w:hint="eastAsia" w:ascii="宋体" w:hAnsi="宋体" w:eastAsia="宋体" w:cs="宋体"/>
-          <w:color w:val="000000"/>
-          <w:sz w:val="19"/>
-          <w:szCs w:val="19"/>
-          <w:shd w:val="clear" w:fill="FFFFFF"/>
+          <w:rFonts w:cs="宋体"/>
+          <w:color w:val="000000"/>
+          <w:sz w:val="19"/>
+          <w:szCs w:val="19"/>
+          <w:shd w:val="clear" w:color="auto" w:fill="FFFFFF"/>
         </w:rPr>
         <w:t>:</w:t>
       </w:r>
       <w:r>
         <w:rPr>
-          <w:rFonts w:hint="eastAsia" w:ascii="宋体" w:hAnsi="宋体" w:eastAsia="宋体" w:cs="宋体"/>
+          <w:rFonts w:cs="宋体"/>
           <w:b/>
           <w:color w:val="008000"/>
           <w:sz w:val="19"/>
           <w:szCs w:val="19"/>
-          <w:shd w:val="clear" w:fill="FFFFFF"/>
+          <w:shd w:val="clear" w:color="auto" w:fill="FFFFFF"/>
         </w:rPr>
         <w:t>"billTypes"</w:t>
       </w:r>
       <w:r>
         <w:rPr>
-          <w:rFonts w:hint="eastAsia" w:ascii="宋体" w:hAnsi="宋体" w:eastAsia="宋体" w:cs="宋体"/>
-          <w:color w:val="000000"/>
-          <w:sz w:val="19"/>
-          <w:szCs w:val="19"/>
-          <w:shd w:val="clear" w:fill="FFFFFF"/>
+          <w:rFonts w:cs="宋体"/>
+          <w:color w:val="000000"/>
+          <w:sz w:val="19"/>
+          <w:szCs w:val="19"/>
+          <w:shd w:val="clear" w:color="auto" w:fill="FFFFFF"/>
         </w:rPr>
         <w:t>},</w:t>
       </w:r>
       <w:r>
         <w:rPr>
-          <w:rFonts w:hint="eastAsia" w:ascii="宋体" w:hAnsi="宋体" w:eastAsia="宋体" w:cs="宋体"/>
-          <w:color w:val="000000"/>
-          <w:sz w:val="19"/>
-          <w:szCs w:val="19"/>
-          <w:shd w:val="clear" w:fill="FFFFFF"/>
-        </w:rPr>
-        <w:br w:type="textWrapping"/>
-      </w:r>
-      <w:r>
-        <w:rPr>
-          <w:rFonts w:hint="eastAsia" w:ascii="宋体" w:hAnsi="宋体" w:eastAsia="宋体" w:cs="宋体"/>
-          <w:color w:val="000000"/>
-          <w:sz w:val="19"/>
-          <w:szCs w:val="19"/>
-          <w:shd w:val="clear" w:fill="FFFFFF"/>
-        </w:rPr>
+          <w:rFonts w:cs="宋体"/>
+          <w:color w:val="000000"/>
+          <w:sz w:val="19"/>
+          <w:szCs w:val="19"/>
+          <w:shd w:val="clear" w:color="auto" w:fill="FFFFFF"/>
+        </w:rPr>
+        <w:br/>
         <w:t xml:space="preserve">    </w:t>
       </w:r>
       <w:r>
         <w:rPr>
-          <w:rFonts w:hint="eastAsia" w:ascii="宋体" w:hAnsi="宋体" w:eastAsia="宋体" w:cs="宋体"/>
+          <w:rFonts w:cs="宋体"/>
           <w:i/>
           <w:color w:val="808080"/>
           <w:sz w:val="19"/>
           <w:szCs w:val="19"/>
-          <w:shd w:val="clear" w:fill="FFFFFF"/>
-        </w:rPr>
-        <w:t>//而外信息，简化查询处理。无validator（无inputRule），因为由程序自动处理，保证了正确性</w:t>
-      </w:r>
-      <w:r>
-        <w:rPr>
-          <w:rFonts w:hint="eastAsia" w:ascii="宋体" w:hAnsi="宋体" w:eastAsia="宋体" w:cs="宋体"/>
+          <w:shd w:val="clear" w:color="auto" w:fill="FFFFFF"/>
+        </w:rPr>
+        <w:t>//</w:t>
+      </w:r>
+      <w:r>
+        <w:rPr>
+          <w:rFonts w:cs="宋体"/>
           <w:i/>
           <w:color w:val="808080"/>
           <w:sz w:val="19"/>
           <w:szCs w:val="19"/>
-          <w:shd w:val="clear" w:fill="FFFFFF"/>
-        </w:rPr>
-        <w:br w:type="textWrapping"/>
-      </w:r>
-      <w:r>
-        <w:rPr>
-          <w:rFonts w:hint="eastAsia" w:ascii="宋体" w:hAnsi="宋体" w:eastAsia="宋体" w:cs="宋体"/>
+          <w:shd w:val="clear" w:color="auto" w:fill="FFFFFF"/>
+        </w:rPr>
+        <w:t>而外信息，简化查询处理。无</w:t>
+      </w:r>
+      <w:r>
+        <w:rPr>
+          <w:rFonts w:cs="宋体"/>
           <w:i/>
           <w:color w:val="808080"/>
           <w:sz w:val="19"/>
           <w:szCs w:val="19"/>
-          <w:shd w:val="clear" w:fill="FFFFFF"/>
-        </w:rPr>
-        <w:t xml:space="preserve">    //</w:t>
-      </w:r>
-      <w:r>
-        <w:rPr>
-          <w:rFonts w:hint="eastAsia" w:ascii="宋体" w:hAnsi="宋体" w:eastAsia="宋体" w:cs="宋体"/>
+          <w:shd w:val="clear" w:color="auto" w:fill="FFFFFF"/>
+        </w:rPr>
+        <w:t>validator</w:t>
+      </w:r>
+      <w:r>
+        <w:rPr>
+          <w:rFonts w:cs="宋体"/>
           <w:i/>
           <w:color w:val="808080"/>
           <w:sz w:val="19"/>
           <w:szCs w:val="19"/>
-          <w:shd w:val="clear" w:fill="FFFFFF"/>
-        </w:rPr>
-        <w:br w:type="textWrapping"/>
-      </w:r>
-      <w:r>
-        <w:rPr>
-          <w:rFonts w:hint="eastAsia" w:ascii="宋体" w:hAnsi="宋体" w:eastAsia="宋体" w:cs="宋体"/>
+          <w:shd w:val="clear" w:color="auto" w:fill="FFFFFF"/>
+        </w:rPr>
+        <w:t>（无</w:t>
+      </w:r>
+      <w:r>
+        <w:rPr>
+          <w:rFonts w:cs="宋体"/>
           <w:i/>
           <w:color w:val="808080"/>
           <w:sz w:val="19"/>
           <w:szCs w:val="19"/>
-          <w:shd w:val="clear" w:fill="FFFFFF"/>
-        </w:rPr>
+          <w:shd w:val="clear" w:color="auto" w:fill="FFFFFF"/>
+        </w:rPr>
+        <w:t>inputRule</w:t>
+      </w:r>
+      <w:r>
+        <w:rPr>
+          <w:rFonts w:cs="宋体"/>
+          <w:i/>
+          <w:color w:val="808080"/>
+          <w:sz w:val="19"/>
+          <w:szCs w:val="19"/>
+          <w:shd w:val="clear" w:color="auto" w:fill="FFFFFF"/>
+        </w:rPr>
+        <w:t>），因为由程序自动处理，保证了正确性</w:t>
+      </w:r>
+      <w:r>
+        <w:rPr>
+          <w:rFonts w:cs="宋体"/>
+          <w:i/>
+          <w:color w:val="808080"/>
+          <w:sz w:val="19"/>
+          <w:szCs w:val="19"/>
+          <w:shd w:val="clear" w:color="auto" w:fill="FFFFFF"/>
+        </w:rPr>
+        <w:br/>
+        <w:t xml:space="preserve">    //</w:t>
+      </w:r>
+      <w:r>
+        <w:rPr>
+          <w:rFonts w:cs="宋体"/>
+          <w:i/>
+          <w:color w:val="808080"/>
+          <w:sz w:val="19"/>
+          <w:szCs w:val="19"/>
+          <w:shd w:val="clear" w:color="auto" w:fill="FFFFFF"/>
+        </w:rPr>
+        <w:br/>
         <w:t xml:space="preserve">    </w:t>
       </w:r>
       <w:r>
         <w:rPr>
-          <w:rFonts w:hint="eastAsia" w:ascii="宋体" w:hAnsi="宋体" w:eastAsia="宋体" w:cs="宋体"/>
+          <w:rFonts w:cs="宋体"/>
           <w:b/>
           <w:color w:val="660E7A"/>
           <w:sz w:val="19"/>
           <w:szCs w:val="19"/>
-          <w:shd w:val="clear" w:fill="FFFFFF"/>
+          <w:shd w:val="clear" w:color="auto" w:fill="FFFFFF"/>
         </w:rPr>
         <w:t>parentBillTypeFields</w:t>
       </w:r>
       <w:r>
         <w:rPr>
-          <w:rFonts w:hint="eastAsia" w:ascii="宋体" w:hAnsi="宋体" w:eastAsia="宋体" w:cs="宋体"/>
-          <w:color w:val="000000"/>
-          <w:sz w:val="19"/>
-          <w:szCs w:val="19"/>
-          <w:shd w:val="clear" w:fill="FFFFFF"/>
+          <w:rFonts w:cs="宋体"/>
+          <w:color w:val="000000"/>
+          <w:sz w:val="19"/>
+          <w:szCs w:val="19"/>
+          <w:shd w:val="clear" w:color="auto" w:fill="FFFFFF"/>
         </w:rPr>
         <w:t>:{</w:t>
       </w:r>
       <w:r>
         <w:rPr>
-          <w:rFonts w:hint="eastAsia" w:ascii="宋体" w:hAnsi="宋体" w:eastAsia="宋体" w:cs="宋体"/>
-          <w:color w:val="000000"/>
-          <w:sz w:val="19"/>
-          <w:szCs w:val="19"/>
-          <w:shd w:val="clear" w:fill="FFFFFF"/>
-        </w:rPr>
-        <w:br w:type="textWrapping"/>
-      </w:r>
-      <w:r>
-        <w:rPr>
-          <w:rFonts w:hint="eastAsia" w:ascii="宋体" w:hAnsi="宋体" w:eastAsia="宋体" w:cs="宋体"/>
-          <w:color w:val="000000"/>
-          <w:sz w:val="19"/>
-          <w:szCs w:val="19"/>
-          <w:shd w:val="clear" w:fill="FFFFFF"/>
-        </w:rPr>
+          <w:rFonts w:cs="宋体"/>
+          <w:color w:val="000000"/>
+          <w:sz w:val="19"/>
+          <w:szCs w:val="19"/>
+          <w:shd w:val="clear" w:color="auto" w:fill="FFFFFF"/>
+        </w:rPr>
+        <w:br/>
         <w:t xml:space="preserve">        </w:t>
       </w:r>
       <w:r>
         <w:rPr>
-          <w:rFonts w:hint="eastAsia" w:ascii="宋体" w:hAnsi="宋体" w:eastAsia="宋体" w:cs="宋体"/>
+          <w:rFonts w:cs="宋体"/>
           <w:b/>
           <w:color w:val="660E7A"/>
           <w:sz w:val="19"/>
           <w:szCs w:val="19"/>
-          <w:shd w:val="clear" w:fill="FFFFFF"/>
+          <w:shd w:val="clear" w:color="auto" w:fill="FFFFFF"/>
         </w:rPr>
         <w:t>name</w:t>
       </w:r>
       <w:r>
         <w:rPr>
-          <w:rFonts w:hint="eastAsia" w:ascii="宋体" w:hAnsi="宋体" w:eastAsia="宋体" w:cs="宋体"/>
-          <w:color w:val="000000"/>
-          <w:sz w:val="19"/>
-          <w:szCs w:val="19"/>
-          <w:shd w:val="clear" w:fill="FFFFFF"/>
+          <w:rFonts w:cs="宋体"/>
+          <w:color w:val="000000"/>
+          <w:sz w:val="19"/>
+          <w:szCs w:val="19"/>
+          <w:shd w:val="clear" w:color="auto" w:fill="FFFFFF"/>
         </w:rPr>
         <w:t>:{</w:t>
       </w:r>
       <w:r>
         <w:rPr>
-          <w:rFonts w:hint="eastAsia" w:ascii="宋体" w:hAnsi="宋体" w:eastAsia="宋体" w:cs="宋体"/>
+          <w:rFonts w:cs="宋体"/>
           <w:b/>
           <w:color w:val="660E7A"/>
           <w:sz w:val="19"/>
           <w:szCs w:val="19"/>
-          <w:shd w:val="clear" w:fill="FFFFFF"/>
+          <w:shd w:val="clear" w:color="auto" w:fill="FFFFFF"/>
         </w:rPr>
         <w:t>type</w:t>
       </w:r>
       <w:r>
         <w:rPr>
-          <w:rFonts w:hint="eastAsia" w:ascii="宋体" w:hAnsi="宋体" w:eastAsia="宋体" w:cs="宋体"/>
-          <w:color w:val="000000"/>
-          <w:sz w:val="19"/>
-          <w:szCs w:val="19"/>
-          <w:shd w:val="clear" w:fill="FFFFFF"/>
+          <w:rFonts w:cs="宋体"/>
+          <w:color w:val="000000"/>
+          <w:sz w:val="19"/>
+          <w:szCs w:val="19"/>
+          <w:shd w:val="clear" w:color="auto" w:fill="FFFFFF"/>
         </w:rPr>
         <w:t>:String}</w:t>
       </w:r>
       <w:r>
         <w:rPr>
-          <w:rFonts w:hint="eastAsia" w:ascii="宋体" w:hAnsi="宋体" w:eastAsia="宋体" w:cs="宋体"/>
-          <w:color w:val="000000"/>
-          <w:sz w:val="19"/>
-          <w:szCs w:val="19"/>
-          <w:shd w:val="clear" w:fill="FFFFFF"/>
-        </w:rPr>
-        <w:br w:type="textWrapping"/>
-      </w:r>
-      <w:r>
-        <w:rPr>
-          <w:rFonts w:hint="eastAsia" w:ascii="宋体" w:hAnsi="宋体" w:eastAsia="宋体" w:cs="宋体"/>
-          <w:color w:val="000000"/>
-          <w:sz w:val="19"/>
-          <w:szCs w:val="19"/>
-          <w:shd w:val="clear" w:fill="FFFFFF"/>
-        </w:rPr>
+          <w:rFonts w:cs="宋体"/>
+          <w:color w:val="000000"/>
+          <w:sz w:val="19"/>
+          <w:szCs w:val="19"/>
+          <w:shd w:val="clear" w:color="auto" w:fill="FFFFFF"/>
+        </w:rPr>
+        <w:br/>
         <w:t xml:space="preserve">    },</w:t>
       </w:r>
       <w:r>
         <w:rPr>
-          <w:rFonts w:hint="eastAsia" w:ascii="宋体" w:hAnsi="宋体" w:eastAsia="宋体" w:cs="宋体"/>
-          <w:color w:val="000000"/>
-          <w:sz w:val="19"/>
-          <w:szCs w:val="19"/>
-          <w:shd w:val="clear" w:fill="FFFFFF"/>
-        </w:rPr>
-        <w:br w:type="textWrapping"/>
-      </w:r>
-      <w:r>
-        <w:rPr>
-          <w:rFonts w:hint="eastAsia" w:ascii="宋体" w:hAnsi="宋体" w:eastAsia="宋体" w:cs="宋体"/>
-          <w:color w:val="000000"/>
-          <w:sz w:val="19"/>
-          <w:szCs w:val="19"/>
-          <w:shd w:val="clear" w:fill="FFFFFF"/>
-        </w:rPr>
+          <w:rFonts w:cs="宋体"/>
+          <w:color w:val="000000"/>
+          <w:sz w:val="19"/>
+          <w:szCs w:val="19"/>
+          <w:shd w:val="clear" w:color="auto" w:fill="FFFFFF"/>
+        </w:rPr>
+        <w:br/>
         <w:t xml:space="preserve">    </w:t>
       </w:r>
       <w:r>
         <w:rPr>
-          <w:rFonts w:hint="eastAsia" w:ascii="宋体" w:hAnsi="宋体" w:eastAsia="宋体" w:cs="宋体"/>
+          <w:rFonts w:cs="宋体"/>
           <w:b/>
           <w:color w:val="660E7A"/>
           <w:sz w:val="19"/>
           <w:szCs w:val="19"/>
-          <w:shd w:val="clear" w:fill="FFFFFF"/>
+          <w:shd w:val="clear" w:color="auto" w:fill="FFFFFF"/>
         </w:rPr>
         <w:t>cDate</w:t>
       </w:r>
       <w:r>
         <w:rPr>
-          <w:rFonts w:hint="eastAsia" w:ascii="宋体" w:hAnsi="宋体" w:eastAsia="宋体" w:cs="宋体"/>
-          <w:color w:val="000000"/>
-          <w:sz w:val="19"/>
-          <w:szCs w:val="19"/>
-          <w:shd w:val="clear" w:fill="FFFFFF"/>
+          <w:rFonts w:cs="宋体"/>
+          <w:color w:val="000000"/>
+          <w:sz w:val="19"/>
+          <w:szCs w:val="19"/>
+          <w:shd w:val="clear" w:color="auto" w:fill="FFFFFF"/>
         </w:rPr>
         <w:t>:{</w:t>
       </w:r>
       <w:r>
         <w:rPr>
-          <w:rFonts w:hint="eastAsia" w:ascii="宋体" w:hAnsi="宋体" w:eastAsia="宋体" w:cs="宋体"/>
+          <w:rFonts w:cs="宋体"/>
           <w:b/>
           <w:color w:val="660E7A"/>
           <w:sz w:val="19"/>
           <w:szCs w:val="19"/>
-          <w:shd w:val="clear" w:fill="FFFFFF"/>
+          <w:shd w:val="clear" w:color="auto" w:fill="FFFFFF"/>
         </w:rPr>
         <w:t>type</w:t>
       </w:r>
       <w:r>
         <w:rPr>
-          <w:rFonts w:hint="eastAsia" w:ascii="宋体" w:hAnsi="宋体" w:eastAsia="宋体" w:cs="宋体"/>
-          <w:color w:val="000000"/>
-          <w:sz w:val="19"/>
-          <w:szCs w:val="19"/>
-          <w:shd w:val="clear" w:fill="FFFFFF"/>
+          <w:rFonts w:cs="宋体"/>
+          <w:color w:val="000000"/>
+          <w:sz w:val="19"/>
+          <w:szCs w:val="19"/>
+          <w:shd w:val="clear" w:color="auto" w:fill="FFFFFF"/>
         </w:rPr>
         <w:t>:Date,</w:t>
       </w:r>
       <w:r>
         <w:rPr>
-          <w:rFonts w:hint="eastAsia" w:ascii="宋体" w:hAnsi="宋体" w:eastAsia="宋体" w:cs="宋体"/>
+          <w:rFonts w:cs="宋体"/>
           <w:b/>
           <w:color w:val="660E7A"/>
           <w:sz w:val="19"/>
           <w:szCs w:val="19"/>
-          <w:shd w:val="clear" w:fill="FFFFFF"/>
+          <w:shd w:val="clear" w:color="auto" w:fill="FFFFFF"/>
         </w:rPr>
         <w:t>default</w:t>
       </w:r>
       <w:r>
         <w:rPr>
-          <w:rFonts w:hint="eastAsia" w:ascii="宋体" w:hAnsi="宋体" w:eastAsia="宋体" w:cs="宋体"/>
-          <w:color w:val="000000"/>
-          <w:sz w:val="19"/>
-          <w:szCs w:val="19"/>
-          <w:shd w:val="clear" w:fill="FFFFFF"/>
+          <w:rFonts w:cs="宋体"/>
+          <w:color w:val="000000"/>
+          <w:sz w:val="19"/>
+          <w:szCs w:val="19"/>
+          <w:shd w:val="clear" w:color="auto" w:fill="FFFFFF"/>
         </w:rPr>
         <w:t>:Date.</w:t>
       </w:r>
       <w:r>
         <w:rPr>
-          <w:rFonts w:hint="eastAsia" w:ascii="宋体" w:hAnsi="宋体" w:eastAsia="宋体" w:cs="宋体"/>
+          <w:rFonts w:cs="宋体"/>
           <w:color w:val="7A7A43"/>
           <w:sz w:val="19"/>
           <w:szCs w:val="19"/>
-          <w:shd w:val="clear" w:fill="FFFFFF"/>
+          <w:shd w:val="clear" w:color="auto" w:fill="FFFFFF"/>
         </w:rPr>
         <w:t>now</w:t>
       </w:r>
       <w:r>
         <w:rPr>
-          <w:rFonts w:hint="eastAsia" w:ascii="宋体" w:hAnsi="宋体" w:eastAsia="宋体" w:cs="宋体"/>
-          <w:color w:val="000000"/>
-          <w:sz w:val="19"/>
-          <w:szCs w:val="19"/>
-          <w:shd w:val="clear" w:fill="FFFFFF"/>
+          <w:rFonts w:cs="宋体"/>
+          <w:color w:val="000000"/>
+          <w:sz w:val="19"/>
+          <w:szCs w:val="19"/>
+          <w:shd w:val="clear" w:color="auto" w:fill="FFFFFF"/>
         </w:rPr>
         <w:t>},</w:t>
       </w:r>
       <w:r>
         <w:rPr>
-          <w:rFonts w:hint="eastAsia" w:ascii="宋体" w:hAnsi="宋体" w:eastAsia="宋体" w:cs="宋体"/>
-          <w:color w:val="000000"/>
-          <w:sz w:val="19"/>
-          <w:szCs w:val="19"/>
-          <w:shd w:val="clear" w:fill="FFFFFF"/>
-        </w:rPr>
-        <w:br w:type="textWrapping"/>
-      </w:r>
-      <w:r>
-        <w:rPr>
-          <w:rFonts w:hint="eastAsia" w:ascii="宋体" w:hAnsi="宋体" w:eastAsia="宋体" w:cs="宋体"/>
-          <w:color w:val="000000"/>
-          <w:sz w:val="19"/>
-          <w:szCs w:val="19"/>
-          <w:shd w:val="clear" w:fill="FFFFFF"/>
-        </w:rPr>
+          <w:rFonts w:cs="宋体"/>
+          <w:color w:val="000000"/>
+          <w:sz w:val="19"/>
+          <w:szCs w:val="19"/>
+          <w:shd w:val="clear" w:color="auto" w:fill="FFFFFF"/>
+        </w:rPr>
+        <w:br/>
         <w:t xml:space="preserve">    </w:t>
       </w:r>
       <w:r>
         <w:rPr>
-          <w:rFonts w:hint="eastAsia" w:ascii="宋体" w:hAnsi="宋体" w:eastAsia="宋体" w:cs="宋体"/>
+          <w:rFonts w:cs="宋体"/>
           <w:b/>
           <w:color w:val="660E7A"/>
           <w:sz w:val="19"/>
           <w:szCs w:val="19"/>
-          <w:shd w:val="clear" w:fill="FFFFFF"/>
+          <w:shd w:val="clear" w:color="auto" w:fill="FFFFFF"/>
         </w:rPr>
         <w:t>uDate</w:t>
       </w:r>
       <w:r>
         <w:rPr>
-          <w:rFonts w:hint="eastAsia" w:ascii="宋体" w:hAnsi="宋体" w:eastAsia="宋体" w:cs="宋体"/>
-          <w:color w:val="000000"/>
-          <w:sz w:val="19"/>
-          <w:szCs w:val="19"/>
-          <w:shd w:val="clear" w:fill="FFFFFF"/>
+          <w:rFonts w:cs="宋体"/>
+          <w:color w:val="000000"/>
+          <w:sz w:val="19"/>
+          <w:szCs w:val="19"/>
+          <w:shd w:val="clear" w:color="auto" w:fill="FFFFFF"/>
         </w:rPr>
         <w:t>:{</w:t>
       </w:r>
       <w:r>
         <w:rPr>
-          <w:rFonts w:hint="eastAsia" w:ascii="宋体" w:hAnsi="宋体" w:eastAsia="宋体" w:cs="宋体"/>
+          <w:rFonts w:cs="宋体"/>
           <w:b/>
           <w:color w:val="660E7A"/>
           <w:sz w:val="19"/>
           <w:szCs w:val="19"/>
-          <w:shd w:val="clear" w:fill="FFFFFF"/>
+          <w:shd w:val="clear" w:color="auto" w:fill="FFFFFF"/>
         </w:rPr>
         <w:t>type</w:t>
       </w:r>
       <w:r>
         <w:rPr>
-          <w:rFonts w:hint="eastAsia" w:ascii="宋体" w:hAnsi="宋体" w:eastAsia="宋体" w:cs="宋体"/>
-          <w:color w:val="000000"/>
-          <w:sz w:val="19"/>
-          <w:szCs w:val="19"/>
-          <w:shd w:val="clear" w:fill="FFFFFF"/>
+          <w:rFonts w:cs="宋体"/>
+          <w:color w:val="000000"/>
+          <w:sz w:val="19"/>
+          <w:szCs w:val="19"/>
+          <w:shd w:val="clear" w:color="auto" w:fill="FFFFFF"/>
         </w:rPr>
         <w:t>:Date,</w:t>
       </w:r>
       <w:r>
         <w:rPr>
-          <w:rFonts w:hint="eastAsia" w:ascii="宋体" w:hAnsi="宋体" w:eastAsia="宋体" w:cs="宋体"/>
+          <w:rFonts w:cs="宋体"/>
           <w:b/>
           <w:color w:val="660E7A"/>
           <w:sz w:val="19"/>
           <w:szCs w:val="19"/>
-          <w:shd w:val="clear" w:fill="FFFFFF"/>
+          <w:shd w:val="clear" w:color="auto" w:fill="FFFFFF"/>
         </w:rPr>
         <w:t>default</w:t>
       </w:r>
       <w:r>
         <w:rPr>
-          <w:rFonts w:hint="eastAsia" w:ascii="宋体" w:hAnsi="宋体" w:eastAsia="宋体" w:cs="宋体"/>
-          <w:color w:val="000000"/>
-          <w:sz w:val="19"/>
-          <w:szCs w:val="19"/>
-          <w:shd w:val="clear" w:fill="FFFFFF"/>
+          <w:rFonts w:cs="宋体"/>
+          <w:color w:val="000000"/>
+          <w:sz w:val="19"/>
+          <w:szCs w:val="19"/>
+          <w:shd w:val="clear" w:color="auto" w:fill="FFFFFF"/>
         </w:rPr>
         <w:t>:Date.</w:t>
       </w:r>
       <w:r>
         <w:rPr>
-          <w:rFonts w:hint="eastAsia" w:ascii="宋体" w:hAnsi="宋体" w:eastAsia="宋体" w:cs="宋体"/>
+          <w:rFonts w:cs="宋体"/>
           <w:color w:val="7A7A43"/>
           <w:sz w:val="19"/>
           <w:szCs w:val="19"/>
-          <w:shd w:val="clear" w:fill="FFFFFF"/>
+          <w:shd w:val="clear" w:color="auto" w:fill="FFFFFF"/>
         </w:rPr>
         <w:t>now</w:t>
       </w:r>
       <w:r>
         <w:rPr>
-          <w:rFonts w:hint="eastAsia" w:ascii="宋体" w:hAnsi="宋体" w:eastAsia="宋体" w:cs="宋体"/>
-          <w:color w:val="000000"/>
-          <w:sz w:val="19"/>
-          <w:szCs w:val="19"/>
-          <w:shd w:val="clear" w:fill="FFFFFF"/>
+          <w:rFonts w:cs="宋体"/>
+          <w:color w:val="000000"/>
+          <w:sz w:val="19"/>
+          <w:szCs w:val="19"/>
+          <w:shd w:val="clear" w:color="auto" w:fill="FFFFFF"/>
         </w:rPr>
         <w:t>},</w:t>
       </w:r>
       <w:r>
         <w:rPr>
-          <w:rFonts w:hint="eastAsia" w:ascii="宋体" w:hAnsi="宋体" w:eastAsia="宋体" w:cs="宋体"/>
-          <w:color w:val="000000"/>
-          <w:sz w:val="19"/>
-          <w:szCs w:val="19"/>
-          <w:shd w:val="clear" w:fill="FFFFFF"/>
-        </w:rPr>
-        <w:br w:type="textWrapping"/>
-      </w:r>
-      <w:r>
-        <w:rPr>
-          <w:rFonts w:hint="eastAsia" w:ascii="宋体" w:hAnsi="宋体" w:eastAsia="宋体" w:cs="宋体"/>
-          <w:color w:val="000000"/>
-          <w:sz w:val="19"/>
-          <w:szCs w:val="19"/>
-          <w:shd w:val="clear" w:fill="FFFFFF"/>
-        </w:rPr>
+          <w:rFonts w:cs="宋体"/>
+          <w:color w:val="000000"/>
+          <w:sz w:val="19"/>
+          <w:szCs w:val="19"/>
+          <w:shd w:val="clear" w:color="auto" w:fill="FFFFFF"/>
+        </w:rPr>
+        <w:br/>
         <w:t xml:space="preserve">    </w:t>
       </w:r>
       <w:r>
         <w:rPr>
-          <w:rFonts w:hint="eastAsia" w:ascii="宋体" w:hAnsi="宋体" w:eastAsia="宋体" w:cs="宋体"/>
+          <w:rFonts w:cs="宋体"/>
           <w:b/>
           <w:color w:val="660E7A"/>
           <w:sz w:val="19"/>
           <w:szCs w:val="19"/>
-          <w:shd w:val="clear" w:fill="FFFFFF"/>
+          <w:shd w:val="clear" w:color="auto" w:fill="FFFFFF"/>
         </w:rPr>
         <w:t>dDate</w:t>
       </w:r>
       <w:r>
         <w:rPr>
-          <w:rFonts w:hint="eastAsia" w:ascii="宋体" w:hAnsi="宋体" w:eastAsia="宋体" w:cs="宋体"/>
-          <w:color w:val="000000"/>
-          <w:sz w:val="19"/>
-          <w:szCs w:val="19"/>
-          <w:shd w:val="clear" w:fill="FFFFFF"/>
+          <w:rFonts w:cs="宋体"/>
+          <w:color w:val="000000"/>
+          <w:sz w:val="19"/>
+          <w:szCs w:val="19"/>
+          <w:shd w:val="clear" w:color="auto" w:fill="FFFFFF"/>
         </w:rPr>
         <w:t>:{</w:t>
       </w:r>
       <w:r>
         <w:rPr>
-          <w:rFonts w:hint="eastAsia" w:ascii="宋体" w:hAnsi="宋体" w:eastAsia="宋体" w:cs="宋体"/>
+          <w:rFonts w:cs="宋体"/>
           <w:b/>
           <w:color w:val="660E7A"/>
           <w:sz w:val="19"/>
           <w:szCs w:val="19"/>
-          <w:shd w:val="clear" w:fill="FFFFFF"/>
+          <w:shd w:val="clear" w:color="auto" w:fill="FFFFFF"/>
         </w:rPr>
         <w:t>type</w:t>
       </w:r>
       <w:r>
         <w:rPr>
-          <w:rFonts w:hint="eastAsia" w:ascii="宋体" w:hAnsi="宋体" w:eastAsia="宋体" w:cs="宋体"/>
-          <w:color w:val="000000"/>
-          <w:sz w:val="19"/>
-          <w:szCs w:val="19"/>
-          <w:shd w:val="clear" w:fill="FFFFFF"/>
+          <w:rFonts w:cs="宋体"/>
+          <w:color w:val="000000"/>
+          <w:sz w:val="19"/>
+          <w:szCs w:val="19"/>
+          <w:shd w:val="clear" w:color="auto" w:fill="FFFFFF"/>
         </w:rPr>
         <w:t>:Date},</w:t>
       </w:r>
       <w:r>
         <w:rPr>
-          <w:rFonts w:hint="eastAsia" w:ascii="宋体" w:hAnsi="宋体" w:eastAsia="宋体" w:cs="宋体"/>
-          <w:color w:val="000000"/>
-          <w:sz w:val="19"/>
-          <w:szCs w:val="19"/>
-          <w:shd w:val="clear" w:fill="FFFFFF"/>
-        </w:rPr>
-        <w:br w:type="textWrapping"/>
-      </w:r>
-      <w:r>
-        <w:rPr>
-          <w:rFonts w:hint="eastAsia" w:ascii="宋体" w:hAnsi="宋体" w:eastAsia="宋体" w:cs="宋体"/>
-          <w:color w:val="000000"/>
-          <w:sz w:val="19"/>
-          <w:szCs w:val="19"/>
-          <w:shd w:val="clear" w:fill="FFFFFF"/>
-        </w:rPr>
+          <w:rFonts w:cs="宋体"/>
+          <w:color w:val="000000"/>
+          <w:sz w:val="19"/>
+          <w:szCs w:val="19"/>
+          <w:shd w:val="clear" w:color="auto" w:fill="FFFFFF"/>
+        </w:rPr>
+        <w:br/>
         <w:t>},</w:t>
       </w:r>
     </w:p>
     <w:p>
       <w:pPr>
-        <w:pStyle w:val="5"/>
-        <w:keepNext w:val="0"/>
-        <w:keepLines w:val="0"/>
+        <w:pStyle w:val="HTMLPreformatted"/>
         <w:widowControl/>
-        <w:suppressLineNumbers w:val="0"/>
-        <w:shd w:val="clear" w:fill="FFFFFF"/>
-        <w:rPr>
-          <w:rFonts w:hint="eastAsia" w:ascii="宋体" w:hAnsi="宋体" w:eastAsia="宋体" w:cs="宋体"/>
-          <w:b w:val="0"/>
-          <w:bCs w:val="0"/>
+        <w:shd w:val="clear" w:color="auto" w:fill="FFFFFF"/>
+        <w:rPr>
+          <w:rFonts w:cs="宋体" w:hint="default"/>
           <w:color w:val="000000"/>
           <w:sz w:val="21"/>
           <w:szCs w:val="21"/>
@@ -922,57 +887,65 @@
       </w:pPr>
       <w:r>
         <w:rPr>
-          <w:rFonts w:hint="eastAsia"/>
-          <w:b w:val="0"/>
-          <w:bCs w:val="0"/>
           <w:sz w:val="21"/>
           <w:szCs w:val="21"/>
           <w:u w:val="single"/>
-          <w:lang w:val="en-US" w:eastAsia="zh-CN"/>
-        </w:rPr>
-        <w:t>实际存储冗余字段的名称是parentBillTypeFields（定义在</w:t>
-      </w:r>
-      <w:r>
-        <w:rPr>
-          <w:rFonts w:hint="eastAsia" w:ascii="宋体" w:hAnsi="宋体" w:eastAsia="宋体" w:cs="宋体"/>
-          <w:b w:val="0"/>
-          <w:bCs w:val="0"/>
-          <w:color w:val="000000"/>
+        </w:rPr>
+        <w:t>实际存储冗余字段的名称是</w:t>
+      </w:r>
+      <w:r>
+        <w:rPr>
           <w:sz w:val="21"/>
           <w:szCs w:val="21"/>
           <w:u w:val="single"/>
-          <w:shd w:val="clear" w:fill="FFE4FF"/>
-        </w:rPr>
-        <w:t>fkAdditionalFieldsConfig</w:t>
-      </w:r>
-    </w:p>
-    <w:p>
-      <w:pPr>
-        <w:rPr>
-          <w:rFonts w:hint="eastAsia"/>
-          <w:b w:val="0"/>
-          <w:bCs w:val="0"/>
-          <w:u w:val="single"/>
-          <w:lang w:eastAsia="zh-CN"/>
-        </w:rPr>
-      </w:pPr>
-      <w:r>
-        <w:rPr>
-          <w:rFonts w:hint="eastAsia"/>
-          <w:b w:val="0"/>
-          <w:bCs w:val="0"/>
+        </w:rPr>
+        <w:t>parentBillTypeFi</w:t>
+      </w:r>
+      <w:r>
+        <w:rPr>
           <w:sz w:val="21"/>
           <w:szCs w:val="21"/>
           <w:u w:val="single"/>
-          <w:lang w:val="en-US" w:eastAsia="zh-CN"/>
+        </w:rPr>
+        <w:t>elds</w:t>
+      </w:r>
+      <w:r>
+        <w:rPr>
+          <w:sz w:val="21"/>
+          <w:szCs w:val="21"/>
+          <w:u w:val="single"/>
+        </w:rPr>
+        <w:t>（定义在</w:t>
+      </w:r>
+      <w:r>
+        <w:rPr>
+          <w:rFonts w:cs="宋体"/>
+          <w:color w:val="000000"/>
+          <w:sz w:val="21"/>
+          <w:szCs w:val="21"/>
+          <w:u w:val="single"/>
+          <w:shd w:val="clear" w:color="auto" w:fill="FFE4FF"/>
+        </w:rPr>
+        <w:t>fkAdditionalFieldsConfig</w:t>
+      </w:r>
+    </w:p>
+    <w:p>
+      <w:pPr>
+        <w:rPr>
+          <w:u w:val="single"/>
+        </w:rPr>
+      </w:pPr>
+      <w:r>
+        <w:rPr>
+          <w:rFonts w:hint="eastAsia"/>
+          <w:szCs w:val="21"/>
+          <w:u w:val="single"/>
         </w:rPr>
         <w:t>），而客户端传入的参数，外键的名称还是</w:t>
       </w:r>
       <w:r>
         <w:rPr>
           <w:rFonts w:hint="eastAsia"/>
-          <w:b w:val="0"/>
-          <w:bCs w:val="0"/>
           <w:u w:val="single"/>
         </w:rPr>
         <w:t>parentBillType</w:t>
@@ -980,18 +953,13 @@
       <w:r>
         <w:rPr>
           <w:rFonts w:hint="eastAsia"/>
-          <w:b w:val="0"/>
-          <w:bCs w:val="0"/>
           <w:u w:val="single"/>
-          <w:lang w:eastAsia="zh-CN"/>
         </w:rPr>
         <w:t>。这样的好处是，可以直接判断字段是普通字段还是外键字段（</w:t>
       </w:r>
       <w:r>
         <w:rPr>
           <w:rFonts w:hint="eastAsia"/>
-          <w:b w:val="0"/>
-          <w:bCs w:val="0"/>
           <w:u w:val="single"/>
         </w:rPr>
         <w:t>parentBillType</w:t>
@@ -999,18 +967,13 @@
       <w:r>
         <w:rPr>
           <w:rFonts w:hint="eastAsia"/>
-          <w:b w:val="0"/>
-          <w:bCs w:val="0"/>
           <w:u w:val="single"/>
-          <w:lang w:val="en-US" w:eastAsia="zh-CN"/>
         </w:rPr>
         <w:t xml:space="preserve"> in </w:t>
       </w:r>
       <w:r>
         <w:rPr>
           <w:rFonts w:hint="eastAsia"/>
-          <w:b w:val="0"/>
-          <w:bCs w:val="0"/>
           <w:u w:val="single"/>
         </w:rPr>
         <w:t>fkAdditionalFieldsConfig</w:t>
@@ -1018,30 +981,28 @@
       <w:r>
         <w:rPr>
           <w:rFonts w:hint="eastAsia"/>
-          <w:b w:val="0"/>
-          <w:bCs w:val="0"/>
           <w:u w:val="single"/>
-          <w:lang w:eastAsia="zh-CN"/>
         </w:rPr>
         <w:t>，如果客户端传入的是</w:t>
       </w:r>
       <w:r>
         <w:rPr>
           <w:rFonts w:hint="eastAsia"/>
-          <w:b w:val="0"/>
-          <w:bCs w:val="0"/>
           <w:u w:val="single"/>
-          <w:lang w:val="en-US" w:eastAsia="zh-CN"/>
-        </w:rPr>
-        <w:t>parentBillTypeFields，不直观</w:t>
-      </w:r>
-      <w:r>
-        <w:rPr>
-          <w:rFonts w:hint="eastAsia"/>
-          <w:b w:val="0"/>
-          <w:bCs w:val="0"/>
+        </w:rPr>
+        <w:t>parentBillTypeFields</w:t>
+      </w:r>
+      <w:r>
+        <w:rPr>
+          <w:rFonts w:hint="eastAsia"/>
           <w:u w:val="single"/>
-          <w:lang w:eastAsia="zh-CN"/>
+        </w:rPr>
+        <w:t>，不直观</w:t>
+      </w:r>
+      <w:r>
+        <w:rPr>
+          <w:rFonts w:hint="eastAsia"/>
+          <w:u w:val="single"/>
         </w:rPr>
         <w:t>）。</w:t>
       </w:r>
@@ -1049,18 +1010,12 @@
     <w:p>
       <w:pPr>
         <w:rPr>
-          <w:rFonts w:hint="eastAsia"/>
-          <w:b w:val="0"/>
-          <w:bCs w:val="0"/>
           <w:u w:val="single"/>
-          <w:lang w:val="en-US" w:eastAsia="zh-CN"/>
         </w:rPr>
       </w:pPr>
       <w:r>
         <w:rPr>
           <w:rFonts w:hint="eastAsia"/>
-          <w:b w:val="0"/>
-          <w:bCs w:val="0"/>
           <w:u w:val="single"/>
         </w:rPr>
         <w:t>parentBillType</w:t>
@@ -1068,39 +1023,35 @@
       <w:r>
         <w:rPr>
           <w:rFonts w:hint="eastAsia"/>
-          <w:b w:val="0"/>
-          <w:bCs w:val="0"/>
           <w:u w:val="single"/>
-          <w:lang w:eastAsia="zh-CN"/>
         </w:rPr>
         <w:t>转换成</w:t>
       </w:r>
       <w:r>
         <w:rPr>
           <w:rFonts w:hint="eastAsia"/>
-          <w:b w:val="0"/>
-          <w:bCs w:val="0"/>
           <w:u w:val="single"/>
-          <w:lang w:val="en-US" w:eastAsia="zh-CN"/>
-        </w:rPr>
-        <w:t>parentBillTypeFields对应的搜索参数，可以通过</w:t>
-      </w:r>
-      <w:r>
-        <w:rPr>
-          <w:rFonts w:hint="eastAsia"/>
-          <w:b w:val="0"/>
-          <w:bCs w:val="0"/>
+        </w:rPr>
+        <w:t>parentBillTypeFields</w:t>
+      </w:r>
+      <w:r>
+        <w:rPr>
+          <w:rFonts w:hint="eastAsia"/>
           <w:u w:val="single"/>
         </w:rPr>
+        <w:t>对应的搜索参数，可以通过</w:t>
+      </w:r>
+      <w:r>
+        <w:rPr>
+          <w:rFonts w:hint="eastAsia"/>
+          <w:u w:val="single"/>
+        </w:rPr>
         <w:t>fkAdditionalFieldsConfig</w:t>
       </w:r>
       <w:r>
         <w:rPr>
           <w:rFonts w:hint="eastAsia"/>
-          <w:b w:val="0"/>
-          <w:bCs w:val="0"/>
           <w:u w:val="single"/>
-          <w:lang w:eastAsia="zh-CN"/>
         </w:rPr>
         <w:t>很容易的完成</w:t>
       </w:r>
@@ -1438,11 +1389,6 @@
       </w:r>
     </w:p>
     <w:p>
-      <w:pPr>
-        <w:rPr>
-          <w:rFonts w:hint="eastAsia"/>
-        </w:rPr>
-      </w:pPr>
       <w:r>
         <w:rPr>
           <w:rFonts w:hint="eastAsia"/>
@@ -1464,9 +1410,6 @@
     <w:p>
       <w:pPr>
         <w:ind w:firstLine="420"/>
-        <w:rPr>
-          <w:rFonts w:hint="eastAsia"/>
-        </w:rPr>
       </w:pPr>
       <w:r>
         <w:rPr>
@@ -1478,9 +1421,6 @@
     <w:p>
       <w:pPr>
         <w:ind w:firstLine="420"/>
-        <w:rPr>
-          <w:rFonts w:hint="eastAsia"/>
-        </w:rPr>
       </w:pPr>
       <w:commentRangeStart w:id="4"/>
       <w:r>
@@ -1488,12 +1428,13 @@
           <w:rFonts w:hint="eastAsia"/>
         </w:rPr>
         <w:tab/>
-      </w:r>
-      <w:r>
-        <w:rPr>
-          <w:rFonts w:hint="eastAsia"/>
-        </w:rPr>
-        <w:t>parentName:[{value:</w:t>
+        <w:t>n</w:t>
+      </w:r>
+      <w:r>
+        <w:rPr>
+          <w:rFonts w:hint="eastAsia"/>
+        </w:rPr>
+        <w:t>ame:[{value:</w:t>
       </w:r>
       <w:r>
         <w:t>’</w:t>
@@ -1535,21 +1476,19 @@
     <w:p>
       <w:pPr>
         <w:ind w:firstLine="420"/>
-        <w:rPr>
-          <w:rFonts w:hint="eastAsia"/>
-        </w:rPr>
       </w:pPr>
       <w:r>
         <w:rPr>
           <w:rFonts w:hint="eastAsia"/>
         </w:rPr>
         <w:tab/>
-      </w:r>
-      <w:r>
-        <w:rPr>
-          <w:rFonts w:hint="eastAsia"/>
-        </w:rPr>
-        <w:t>parentAmount:[{value:12, compOp:</w:t>
+        <w:t>age</w:t>
+      </w:r>
+      <w:r>
+        <w:rPr>
+          <w:rFonts w:hint="eastAsia"/>
+        </w:rPr>
+        <w:t>:[{value:12, compOp:</w:t>
       </w:r>
       <w:r>
         <w:t>’</w:t>
@@ -1590,7 +1529,7 @@
       <w:commentRangeEnd w:id="4"/>
       <w:r>
         <w:rPr>
-          <w:rStyle w:val="7"/>
+          <w:rStyle w:val="CommentReference"/>
         </w:rPr>
         <w:commentReference w:id="4"/>
       </w:r>
@@ -1598,9 +1537,6 @@
     <w:p>
       <w:pPr>
         <w:ind w:firstLine="420"/>
-        <w:rPr>
-          <w:rFonts w:hint="eastAsia"/>
-        </w:rPr>
       </w:pPr>
       <w:r>
         <w:rPr>
@@ -1614,6 +1550,7 @@
         <w:rPr>
           <w:rFonts w:hint="eastAsia"/>
         </w:rPr>
+        <w:lastRenderedPageBreak/>
         <w:t>}</w:t>
       </w:r>
     </w:p>
@@ -1622,62 +1559,53 @@
         <w:rPr>
           <w:rFonts w:hint="eastAsia"/>
         </w:rPr>
-        <w:t>外键字段的格式在client中做最小的修改</w:t>
+        <w:t>外键字段的格式在</w:t>
+      </w:r>
+      <w:r>
+        <w:rPr>
+          <w:rFonts w:hint="eastAsia"/>
+        </w:rPr>
+        <w:t>client</w:t>
+      </w:r>
+      <w:r>
+        <w:rPr>
+          <w:rFonts w:hint="eastAsia"/>
+        </w:rPr>
+        <w:t>中做最小的修改</w:t>
       </w:r>
     </w:p>
     <w:p/>
     <w:p>
+      <w:r>
+        <w:rPr>
+          <w:rFonts w:hint="eastAsia"/>
+        </w:rPr>
+        <w:t>转换成搜索参数为</w:t>
+      </w:r>
+    </w:p>
+    <w:p>
+      <w:r>
+        <w:rPr>
+          <w:rFonts w:hint="eastAsia"/>
+        </w:rPr>
+        <w:t>{ '$or':</w:t>
+      </w:r>
+    </w:p>
+    <w:p>
+      <w:r>
+        <w:rPr>
+          <w:rFonts w:hint="eastAsia"/>
+        </w:rPr>
+        <w:t xml:space="preserve">   [ </w:t>
+      </w:r>
+    </w:p>
+    <w:p>
       <w:pPr>
-        <w:rPr>
-          <w:rFonts w:hint="eastAsia" w:eastAsiaTheme="minorEastAsia"/>
-          <w:lang w:eastAsia="zh-CN"/>
-        </w:rPr>
+        <w:ind w:firstLine="420"/>
       </w:pPr>
       <w:r>
         <w:rPr>
           <w:rFonts w:hint="eastAsia"/>
-          <w:lang w:eastAsia="zh-CN"/>
-        </w:rPr>
-        <w:t>转换成搜索参数为</w:t>
-      </w:r>
-    </w:p>
-    <w:p>
-      <w:pPr>
-        <w:rPr>
-          <w:rFonts w:hint="eastAsia"/>
-        </w:rPr>
-      </w:pPr>
-      <w:r>
-        <w:rPr>
-          <w:rFonts w:hint="eastAsia"/>
-        </w:rPr>
-        <w:t>{ '$or':</w:t>
-      </w:r>
-    </w:p>
-    <w:p>
-      <w:pPr>
-        <w:rPr>
-          <w:rFonts w:hint="eastAsia"/>
-        </w:rPr>
-      </w:pPr>
-      <w:r>
-        <w:rPr>
-          <w:rFonts w:hint="eastAsia"/>
-        </w:rPr>
-        <w:t xml:space="preserve">   [ </w:t>
-      </w:r>
-    </w:p>
-    <w:p>
-      <w:pPr>
-        <w:ind w:firstLine="420" w:firstLineChars="0"/>
-        <w:rPr>
-          <w:rFonts w:hint="eastAsia"/>
-        </w:rPr>
-      </w:pPr>
-      <w:r>
-        <w:rPr>
-          <w:rFonts w:hint="eastAsia"/>
-          <w:lang w:val="en-US" w:eastAsia="zh-CN"/>
         </w:rPr>
         <w:t xml:space="preserve"> </w:t>
       </w:r>
@@ -1689,11 +1617,6 @@
       </w:r>
     </w:p>
     <w:p>
-      <w:pPr>
-        <w:rPr>
-          <w:rFonts w:hint="eastAsia"/>
-        </w:rPr>
-      </w:pPr>
       <w:r>
         <w:rPr>
           <w:rFonts w:hint="eastAsia"/>
@@ -1702,27 +1625,28 @@
       </w:r>
     </w:p>
     <w:p>
-      <w:pPr>
-        <w:rPr>
-          <w:rFonts w:hint="eastAsia"/>
-        </w:rPr>
-      </w:pPr>
       <w:r>
         <w:rPr>
           <w:rFonts w:hint="eastAsia"/>
         </w:rPr>
         <w:t xml:space="preserve">     { '</w:t>
       </w:r>
-      <w:commentRangeStart w:id="5"/>
-      <w:r>
-        <w:rPr>
-          <w:rFonts w:hint="eastAsia"/>
-        </w:rPr>
-        <w:t>parentBillTypeFields</w:t>
-      </w:r>
-      <w:commentRangeEnd w:id="5"/>
-      <w:r>
-        <w:commentReference w:id="5"/>
+      <w:commentRangeStart w:id="6"/>
+      <w:r>
+        <w:rPr>
+          <w:rFonts w:hint="eastAsia"/>
+        </w:rPr>
+        <w:t>pa</w:t>
+      </w:r>
+      <w:r>
+        <w:rPr>
+          <w:rFonts w:hint="eastAsia"/>
+        </w:rPr>
+        <w:t>rentBillTypeFields</w:t>
+      </w:r>
+      <w:commentRangeEnd w:id="6"/>
+      <w:r>
+        <w:commentReference w:id="6"/>
       </w:r>
       <w:r>
         <w:rPr>
@@ -1732,11 +1656,6 @@
       </w:r>
     </w:p>
     <w:p>
-      <w:pPr>
-        <w:rPr>
-          <w:rFonts w:hint="eastAsia"/>
-        </w:rPr>
-      </w:pPr>
       <w:r>
         <w:rPr>
           <w:rFonts w:hint="eastAsia"/>
@@ -1745,15 +1664,9 @@
       </w:r>
     </w:p>
     <w:p>
-      <w:pPr>
-        <w:rPr>
-          <w:rFonts w:hint="eastAsia"/>
-        </w:rPr>
-      </w:pPr>
-      <w:r>
-        <w:rPr>
-          <w:rFonts w:hint="eastAsia"/>
-          <w:lang w:val="en-US" w:eastAsia="zh-CN"/>
+      <w:r>
+        <w:rPr>
+          <w:rFonts w:hint="eastAsia"/>
         </w:rPr>
         <w:t xml:space="preserve">   </w:t>
       </w:r>
@@ -1765,11 +1678,6 @@
       </w:r>
     </w:p>
     <w:p>
-      <w:pPr>
-        <w:rPr>
-          <w:rFonts w:hint="eastAsia"/>
-        </w:rPr>
-      </w:pPr>
       <w:r>
         <w:rPr>
           <w:rFonts w:hint="eastAsia"/>
@@ -1777,13 +1685,7 @@
         <w:t>}</w:t>
       </w:r>
     </w:p>
-    <w:p>
-      <w:pPr>
-        <w:rPr>
-          <w:rFonts w:hint="eastAsia"/>
-        </w:rPr>
-      </w:pPr>
-    </w:p>
+    <w:p/>
     <w:p>
       <w:pPr>
         <w:numPr>
@@ -1805,7 +1707,17 @@
           <w:sz w:val="28"/>
           <w:szCs w:val="28"/>
         </w:rPr>
-        <w:t>Create/update参数</w:t>
+        <w:t>Create/update</w:t>
+      </w:r>
+      <w:r>
+        <w:rPr>
+          <w:rFonts w:hint="eastAsia"/>
+          <w:b/>
+          <w:bCs/>
+          <w:sz w:val="28"/>
+          <w:szCs w:val="28"/>
+        </w:rPr>
+        <w:t>参数</w:t>
       </w:r>
     </w:p>
     <w:p>
@@ -1849,12 +1761,13 @@
           <w:rFonts w:hint="eastAsia"/>
         </w:rPr>
         <w:tab/>
-      </w:r>
-      <w:r>
-        <w:rPr>
-          <w:rFonts w:hint="eastAsia"/>
-        </w:rPr>
-        <w:t>//普通字段，</w:t>
+        <w:t>//</w:t>
+      </w:r>
+      <w:r>
+        <w:rPr>
+          <w:rFonts w:hint="eastAsia"/>
+        </w:rPr>
+        <w:t>普通字段，</w:t>
       </w:r>
     </w:p>
     <w:p>
@@ -1901,7 +1814,43 @@
         <w:rPr>
           <w:rFonts w:hint="eastAsia"/>
         </w:rPr>
-        <w:t>//外键字段，同时返回用户可读字段和objectid，用户在页面选择可读字段，js返回objectId</w:t>
+        <w:t>//</w:t>
+      </w:r>
+      <w:r>
+        <w:rPr>
+          <w:rFonts w:hint="eastAsia"/>
+        </w:rPr>
+        <w:t>外键字段，同时返回用户可读字段和</w:t>
+      </w:r>
+      <w:r>
+        <w:rPr>
+          <w:rFonts w:hint="eastAsia"/>
+        </w:rPr>
+        <w:t>objectid</w:t>
+      </w:r>
+      <w:r>
+        <w:rPr>
+          <w:rFonts w:hint="eastAsia"/>
+        </w:rPr>
+        <w:t>，用户在页面选择可读字段，</w:t>
+      </w:r>
+      <w:r>
+        <w:rPr>
+          <w:rFonts w:hint="eastAsia"/>
+        </w:rPr>
+        <w:t>js</w:t>
+      </w:r>
+      <w:r>
+        <w:rPr>
+          <w:rFonts w:hint="eastAsia"/>
+        </w:rPr>
+        <w:t>返回</w:t>
+      </w:r>
+      <w:r>
+        <w:rPr>
+          <w:rFonts w:hint="eastAsia"/>
+        </w:rPr>
+        <w:t>objectId</w:t>
       </w:r>
     </w:p>
     <w:p>
@@ -1934,123 +1883,365 @@
           <w:sz w:val="28"/>
           <w:szCs w:val="28"/>
         </w:rPr>
-        <w:t>delete参数</w:t>
-      </w:r>
-    </w:p>
-    <w:p>
-      <w:r>
-        <w:rPr>
-          <w:rFonts w:hint="eastAsia"/>
-        </w:rPr>
-        <w:t>因为angular的delete无法像put或者post一样传递参数，所以只能将objectId加在URL中（类似GET）</w:t>
+        <w:t>delete</w:t>
+      </w:r>
+      <w:r>
+        <w:rPr>
+          <w:rFonts w:hint="eastAsia"/>
+          <w:b/>
+          <w:bCs/>
+          <w:sz w:val="28"/>
+          <w:szCs w:val="28"/>
+        </w:rPr>
+        <w:t>参数</w:t>
+      </w:r>
+    </w:p>
+    <w:p>
+      <w:r>
+        <w:rPr>
+          <w:rFonts w:hint="eastAsia"/>
+        </w:rPr>
+        <w:t>因为</w:t>
+      </w:r>
+      <w:r>
+        <w:rPr>
+          <w:rFonts w:hint="eastAsia"/>
+        </w:rPr>
+        <w:t>angular</w:t>
+      </w:r>
+      <w:r>
+        <w:rPr>
+          <w:rFonts w:hint="eastAsia"/>
+        </w:rPr>
+        <w:t>的</w:t>
+      </w:r>
+      <w:r>
+        <w:rPr>
+          <w:rFonts w:hint="eastAsia"/>
+        </w:rPr>
+        <w:t>delete</w:t>
+      </w:r>
+      <w:r>
+        <w:rPr>
+          <w:rFonts w:hint="eastAsia"/>
+        </w:rPr>
+        <w:t>无法像</w:t>
+      </w:r>
+      <w:r>
+        <w:rPr>
+          <w:rFonts w:hint="eastAsia"/>
+        </w:rPr>
+        <w:t>put</w:t>
+      </w:r>
+      <w:r>
+        <w:rPr>
+          <w:rFonts w:hint="eastAsia"/>
+        </w:rPr>
+        <w:t>或者</w:t>
+      </w:r>
+      <w:r>
+        <w:rPr>
+          <w:rFonts w:hint="eastAsia"/>
+        </w:rPr>
+        <w:t>post</w:t>
+      </w:r>
+      <w:r>
+        <w:rPr>
+          <w:rFonts w:hint="eastAsia"/>
+        </w:rPr>
+        <w:t>一样传递参数，所以只能将</w:t>
+      </w:r>
+      <w:r>
+        <w:rPr>
+          <w:rFonts w:hint="eastAsia"/>
+        </w:rPr>
+        <w:t>objectId</w:t>
+      </w:r>
+      <w:r>
+        <w:rPr>
+          <w:rFonts w:hint="eastAsia"/>
+        </w:rPr>
+        <w:t>加在</w:t>
+      </w:r>
+      <w:r>
+        <w:rPr>
+          <w:rFonts w:hint="eastAsia"/>
+        </w:rPr>
+        <w:t>URL</w:t>
+      </w:r>
+      <w:r>
+        <w:rPr>
+          <w:rFonts w:hint="eastAsia"/>
+        </w:rPr>
+        <w:t>中（类似</w:t>
+      </w:r>
+      <w:r>
+        <w:rPr>
+          <w:rFonts w:hint="eastAsia"/>
+        </w:rPr>
+        <w:t>GET</w:t>
+      </w:r>
+      <w:r>
+        <w:rPr>
+          <w:rFonts w:hint="eastAsia"/>
+        </w:rPr>
+        <w:t>）</w:t>
       </w:r>
     </w:p>
     <w:sectPr>
       <w:pgSz w:w="11906" w:h="16838"/>
       <w:pgMar w:top="1440" w:right="1800" w:bottom="1440" w:left="1800" w:header="851" w:footer="992" w:gutter="0"/>
-      <w:cols w:space="425" w:num="1"/>
-      <w:docGrid w:type="lines" w:linePitch="312" w:charSpace="0"/>
+      <w:cols w:space="425"/>
+      <w:docGrid w:type="lines" w:linePitch="312"/>
     </w:sectPr>
   </w:body>
 </w:document>
 </file>
 
 <file path=word/comments.xml><?xml version="1.0" encoding="utf-8"?>
-<w:comments xmlns:wpc="http://schemas.microsoft.com/office/word/2010/wordprocessingCanvas" xmlns:mc="http://schemas.openxmlformats.org/markup-compatibility/2006" xmlns:o="urn:schemas-microsoft-com:office:office" xmlns:r="http://schemas.openxmlformats.org/officeDocument/2006/relationships" xmlns:m="http://schemas.openxmlformats.org/officeDocument/2006/math" xmlns:v="urn:schemas-microsoft-com:vml" xmlns:wp14="http://schemas.microsoft.com/office/word/2010/wordprocessingDrawing" xmlns:wp="http://schemas.openxmlformats.org/drawingml/2006/wordprocessingDrawing" xmlns:w="http://schemas.openxmlformats.org/wordprocessingml/2006/main" xmlns:w14="http://schemas.microsoft.com/office/word/2010/wordml" xmlns:w15="http://schemas.microsoft.com/office/word/2012/wordml" xmlns:w10="urn:schemas-microsoft-com:office:word" xmlns:wpg="http://schemas.microsoft.com/office/word/2010/wordprocessingGroup" xmlns:wpi="http://schemas.microsoft.com/office/word/2010/wordprocessingInk" xmlns:wne="http://schemas.microsoft.com/office/word/2006/wordml" xmlns:wps="http://schemas.microsoft.com/office/word/2010/wordprocessingShape" xmlns:wpsCustomData="http://www.wps.cn/officeDocument/2013/wpsCustomData" mc:Ignorable="w14 w15 wp14">
+<w:comments xmlns:wpc="http://schemas.microsoft.com/office/word/2010/wordprocessingCanvas" xmlns:mc="http://schemas.openxmlformats.org/markup-compatibility/2006" xmlns:o="urn:schemas-microsoft-com:office:office" xmlns:r="http://schemas.openxmlformats.org/officeDocument/2006/relationships" xmlns:m="http://schemas.openxmlformats.org/officeDocument/2006/math" xmlns:v="urn:schemas-microsoft-com:vml" xmlns:wp14="http://schemas.microsoft.com/office/word/2010/wordprocessingDrawing" xmlns:wp="http://schemas.openxmlformats.org/drawingml/2006/wordprocessingDrawing" xmlns:w10="urn:schemas-microsoft-com:office:word" xmlns:w="http://schemas.openxmlformats.org/wordprocessingml/2006/main" xmlns:w14="http://schemas.microsoft.com/office/word/2010/wordml" xmlns:wpg="http://schemas.microsoft.com/office/word/2010/wordprocessingGroup" xmlns:wpi="http://schemas.microsoft.com/office/word/2010/wordprocessingInk" xmlns:wne="http://schemas.microsoft.com/office/word/2006/wordml" xmlns:wps="http://schemas.microsoft.com/office/word/2010/wordprocessingShape" mc:Ignorable="w14 wp14">
   <w:comment w:id="0" w:author="Ada" w:date="2016-12-02T16:19:00Z" w:initials="A">
     <w:p>
       <w:pPr>
-        <w:pStyle w:val="3"/>
+        <w:pStyle w:val="CommentText"/>
       </w:pPr>
       <w:r>
         <w:rPr>
           <w:rFonts w:hint="eastAsia"/>
         </w:rPr>
-        <w:t>如果类型是字符，值放在数组中：选择name值为name1或者name2的记录。格式尽量统一，以便处理</w:t>
+        <w:t>如果类型是字符，值放在数组中：选择</w:t>
+      </w:r>
+      <w:r>
+        <w:rPr>
+          <w:rFonts w:hint="eastAsia"/>
+        </w:rPr>
+        <w:t>name</w:t>
+      </w:r>
+      <w:r>
+        <w:rPr>
+          <w:rFonts w:hint="eastAsia"/>
+        </w:rPr>
+        <w:t>值为</w:t>
+      </w:r>
+      <w:r>
+        <w:rPr>
+          <w:rFonts w:hint="eastAsia"/>
+        </w:rPr>
+        <w:t>name1</w:t>
+      </w:r>
+      <w:r>
+        <w:rPr>
+          <w:rFonts w:hint="eastAsia"/>
+        </w:rPr>
+        <w:t>或者</w:t>
+      </w:r>
+      <w:r>
+        <w:rPr>
+          <w:rFonts w:hint="eastAsia"/>
+        </w:rPr>
+        <w:t>name2</w:t>
+      </w:r>
+      <w:r>
+        <w:rPr>
+          <w:rFonts w:hint="eastAsia"/>
+        </w:rPr>
+        <w:t>的记录。格式尽量统一，以便处理</w:t>
       </w:r>
     </w:p>
     <w:p>
       <w:pPr>
-        <w:pStyle w:val="3"/>
+        <w:pStyle w:val="CommentText"/>
       </w:pPr>
       <w:r>
         <w:rPr>
           <w:rFonts w:hint="eastAsia"/>
         </w:rPr>
-        <w:t>如果值是数字或者日期，必须有op（操作符），判定是等于/大于/小于当前值</w:t>
+        <w:t>如果值是数字或者日期，必须有</w:t>
+      </w:r>
+      <w:r>
+        <w:rPr>
+          <w:rFonts w:hint="eastAsia"/>
+        </w:rPr>
+        <w:t>op</w:t>
+      </w:r>
+      <w:r>
+        <w:rPr>
+          <w:rFonts w:hint="eastAsia"/>
+        </w:rPr>
+        <w:t>（操作符），判定是等于</w:t>
+      </w:r>
+      <w:r>
+        <w:rPr>
+          <w:rFonts w:hint="eastAsia"/>
+        </w:rPr>
+        <w:t>/</w:t>
+      </w:r>
+      <w:r>
+        <w:rPr>
+          <w:rFonts w:hint="eastAsia"/>
+        </w:rPr>
+        <w:t>大于</w:t>
+      </w:r>
+      <w:r>
+        <w:rPr>
+          <w:rFonts w:hint="eastAsia"/>
+        </w:rPr>
+        <w:t>/</w:t>
+      </w:r>
+      <w:r>
+        <w:rPr>
+          <w:rFonts w:hint="eastAsia"/>
+        </w:rPr>
+        <w:t>小于当前值</w:t>
       </w:r>
     </w:p>
   </w:comment>
   <w:comment w:id="1" w:author="Ada" w:date="2016-11-11T19:18:00Z" w:initials="A">
     <w:p>
       <w:pPr>
-        <w:pStyle w:val="3"/>
+        <w:pStyle w:val="CommentText"/>
       </w:pPr>
       <w:r>
         <w:rPr>
           <w:rFonts w:hint="eastAsia"/>
         </w:rPr>
-        <w:t>第一次设置条件为name为fkname1且title为overtime的记录</w:t>
+        <w:t>第一次设置条件为</w:t>
+      </w:r>
+      <w:r>
+        <w:rPr>
+          <w:rFonts w:hint="eastAsia"/>
+        </w:rPr>
+        <w:t>name</w:t>
+      </w:r>
+      <w:r>
+        <w:rPr>
+          <w:rFonts w:hint="eastAsia"/>
+        </w:rPr>
+        <w:t>为</w:t>
+      </w:r>
+      <w:r>
+        <w:rPr>
+          <w:rFonts w:hint="eastAsia"/>
+        </w:rPr>
+        <w:t>fkname1</w:t>
+      </w:r>
+      <w:r>
+        <w:rPr>
+          <w:rFonts w:hint="eastAsia"/>
+        </w:rPr>
+        <w:t>且</w:t>
+      </w:r>
+      <w:r>
+        <w:rPr>
+          <w:rFonts w:hint="eastAsia"/>
+        </w:rPr>
+        <w:t>title</w:t>
+      </w:r>
+      <w:r>
+        <w:rPr>
+          <w:rFonts w:hint="eastAsia"/>
+        </w:rPr>
+        <w:t>为</w:t>
+      </w:r>
+      <w:r>
+        <w:rPr>
+          <w:rFonts w:hint="eastAsia"/>
+        </w:rPr>
+        <w:t>overtime</w:t>
+      </w:r>
+      <w:r>
+        <w:rPr>
+          <w:rFonts w:hint="eastAsia"/>
+        </w:rPr>
+        <w:t>的记录</w:t>
       </w:r>
     </w:p>
   </w:comment>
   <w:comment w:id="2" w:author="Ada" w:date="2016-11-11T19:18:00Z" w:initials="A">
     <w:p>
       <w:pPr>
-        <w:pStyle w:val="3"/>
+        <w:pStyle w:val="CommentText"/>
       </w:pPr>
       <w:r>
         <w:rPr>
           <w:rFonts w:hint="eastAsia"/>
         </w:rPr>
-        <w:t>第二次追加name为fkname2的记录</w:t>
+        <w:t>第二次追加</w:t>
+      </w:r>
+      <w:r>
+        <w:rPr>
+          <w:rFonts w:hint="eastAsia"/>
+        </w:rPr>
+        <w:t>name</w:t>
+      </w:r>
+      <w:r>
+        <w:rPr>
+          <w:rFonts w:hint="eastAsia"/>
+        </w:rPr>
+        <w:t>为</w:t>
+      </w:r>
+      <w:r>
+        <w:rPr>
+          <w:rFonts w:hint="eastAsia"/>
+        </w:rPr>
+        <w:t>fkname2</w:t>
+      </w:r>
+      <w:r>
+        <w:rPr>
+          <w:rFonts w:hint="eastAsia"/>
+        </w:rPr>
+        <w:t>的记录</w:t>
       </w:r>
     </w:p>
   </w:comment>
-  <w:comment w:id="3" w:author="Ada" w:date="2016-12-07T19:50:55Z" w:initials="A">
+  <w:comment w:id="3" w:author="Ada" w:date="2016-12-07T19:50:00Z" w:initials="A">
     <w:p>
       <w:pPr>
-        <w:pStyle w:val="3"/>
-        <w:rPr>
-          <w:rFonts w:hint="eastAsia" w:eastAsiaTheme="minorEastAsia"/>
-          <w:lang w:eastAsia="zh-CN"/>
-        </w:rPr>
+        <w:pStyle w:val="CommentText"/>
       </w:pPr>
       <w:r>
         <w:rPr>
           <w:rFonts w:hint="eastAsia"/>
-          <w:lang w:eastAsia="zh-CN"/>
         </w:rPr>
         <w:t>直接采用外键字段的名称，方便处理</w:t>
       </w:r>
     </w:p>
   </w:comment>
-  <w:comment w:id="4" w:author="ZHANG Wei AG" w:date="2016-12-05T13:57:00Z" w:initials="ZWA">
+  <w:comment w:id="4" w:author="ZHANG Wei AG" w:date="2017-01-10T20:38:00Z" w:initials="ZWA">
     <w:p>
       <w:pPr>
-        <w:pStyle w:val="3"/>
+        <w:pStyle w:val="CommentText"/>
       </w:pPr>
       <w:r>
         <w:rPr>
           <w:rFonts w:hint="eastAsia"/>
         </w:rPr>
-        <w:t>采用和普通字段一样的格式，简化处理</w:t>
-      </w:r>
+        <w:t>采用和普通字段一样的格式，简化处理。外需要提供对应的冗余字段，例如</w:t>
+      </w:r>
+      <w:r>
+        <w:rPr>
+          <w:rFonts w:hint="eastAsia"/>
+        </w:rPr>
+        <w:t>name/age</w:t>
+      </w:r>
+      <w:r>
+        <w:rPr>
+          <w:rFonts w:hint="eastAsia"/>
+        </w:rPr>
+        <w:t>等</w:t>
+      </w:r>
+      <w:bookmarkStart w:id="5" w:name="_GoBack"/>
+      <w:bookmarkEnd w:id="5"/>
     </w:p>
   </w:comment>
-  <w:comment w:id="5" w:author="Ada" w:date="2016-12-07T20:02:33Z" w:initials="A">
+  <w:comment w:id="6" w:author="Ada" w:date="2016-12-07T20:02:00Z" w:initials="A">
     <w:p>
       <w:pPr>
-        <w:pStyle w:val="3"/>
-        <w:rPr>
-          <w:rFonts w:hint="eastAsia" w:eastAsiaTheme="minorEastAsia"/>
-          <w:lang w:eastAsia="zh-CN"/>
-        </w:rPr>
+        <w:pStyle w:val="CommentText"/>
       </w:pPr>
       <w:r>
         <w:rPr>
           <w:rFonts w:hint="eastAsia"/>
-          <w:lang w:eastAsia="zh-CN"/>
         </w:rPr>
         <w:t>外键</w:t>
       </w:r>
@@ -2063,7 +2254,6 @@
       <w:r>
         <w:rPr>
           <w:rFonts w:hint="eastAsia"/>
-          <w:lang w:eastAsia="zh-CN"/>
         </w:rPr>
         <w:t>转换对应的冗余父字段</w:t>
       </w:r>
@@ -2084,7 +2274,7 @@
     <w:nsid w:val="5825A7A6"/>
     <w:multiLevelType w:val="singleLevel"/>
     <w:tmpl w:val="5825A7A6"/>
-    <w:lvl w:ilvl="0" w:tentative="0">
+    <w:lvl w:ilvl="0">
       <w:start w:val="1"/>
       <w:numFmt w:val="decimal"/>
       <w:suff w:val="space"/>
@@ -2099,291 +2289,180 @@
 </file>
 
 <file path=word/styles.xml><?xml version="1.0" encoding="utf-8"?>
-<w:styles xmlns:mc="http://schemas.openxmlformats.org/markup-compatibility/2006" xmlns:o="urn:schemas-microsoft-com:office:office" xmlns:r="http://schemas.openxmlformats.org/officeDocument/2006/relationships" xmlns:m="http://schemas.openxmlformats.org/officeDocument/2006/math" xmlns:v="urn:schemas-microsoft-com:vml" xmlns:w="http://schemas.openxmlformats.org/wordprocessingml/2006/main" xmlns:w14="http://schemas.microsoft.com/office/word/2010/wordml" xmlns:w10="urn:schemas-microsoft-com:office:word" xmlns:sl="http://schemas.openxmlformats.org/schemaLibrary/2006/main" mc:Ignorable="w14">
+<w:styles xmlns:mc="http://schemas.openxmlformats.org/markup-compatibility/2006" xmlns:r="http://schemas.openxmlformats.org/officeDocument/2006/relationships" xmlns:w="http://schemas.openxmlformats.org/wordprocessingml/2006/main" xmlns:w14="http://schemas.microsoft.com/office/word/2010/wordml" mc:Ignorable="w14">
   <w:docDefaults>
     <w:rPrDefault>
       <w:rPr>
-        <w:rFonts w:ascii="Times New Roman" w:hAnsi="Times New Roman" w:eastAsia="宋体" w:cs="Times New Roman"/>
+        <w:rFonts w:ascii="Times New Roman" w:eastAsia="宋体" w:hAnsi="Times New Roman" w:cs="Times New Roman"/>
+        <w:lang w:val="en-US" w:eastAsia="zh-CN" w:bidi="ar-SA"/>
       </w:rPr>
     </w:rPrDefault>
+    <w:pPrDefault/>
   </w:docDefaults>
-  <w:latentStyles w:count="260" w:defQFormat="0" w:defUnhideWhenUsed="1" w:defSemiHidden="1" w:defUIPriority="99" w:defLockedState="0">
-    <w:lsdException w:qFormat="1" w:unhideWhenUsed="0" w:uiPriority="0" w:semiHidden="0" w:name="Normal"/>
-    <w:lsdException w:qFormat="1" w:unhideWhenUsed="0" w:uiPriority="0" w:semiHidden="0" w:name="heading 1"/>
-    <w:lsdException w:qFormat="1" w:uiPriority="0" w:name="heading 2"/>
-    <w:lsdException w:qFormat="1" w:uiPriority="0" w:name="heading 3"/>
-    <w:lsdException w:qFormat="1" w:uiPriority="0" w:name="heading 4"/>
-    <w:lsdException w:qFormat="1" w:uiPriority="0" w:name="heading 5"/>
-    <w:lsdException w:qFormat="1" w:uiPriority="0" w:name="heading 6"/>
-    <w:lsdException w:qFormat="1" w:uiPriority="0" w:name="heading 7"/>
-    <w:lsdException w:qFormat="1" w:uiPriority="0" w:name="heading 8"/>
-    <w:lsdException w:qFormat="1" w:uiPriority="0" w:name="heading 9"/>
-    <w:lsdException w:unhideWhenUsed="0" w:uiPriority="0" w:semiHidden="0" w:name="index 1"/>
-    <w:lsdException w:unhideWhenUsed="0" w:uiPriority="0" w:semiHidden="0" w:name="index 2"/>
-    <w:lsdException w:unhideWhenUsed="0" w:uiPriority="0" w:semiHidden="0" w:name="index 3"/>
-    <w:lsdException w:unhideWhenUsed="0" w:uiPriority="0" w:semiHidden="0" w:name="index 4"/>
-    <w:lsdException w:unhideWhenUsed="0" w:uiPriority="0" w:semiHidden="0" w:name="index 5"/>
-    <w:lsdException w:unhideWhenUsed="0" w:uiPriority="0" w:semiHidden="0" w:name="index 6"/>
-    <w:lsdException w:unhideWhenUsed="0" w:uiPriority="0" w:semiHidden="0" w:name="index 7"/>
-    <w:lsdException w:unhideWhenUsed="0" w:uiPriority="0" w:semiHidden="0" w:name="index 8"/>
-    <w:lsdException w:unhideWhenUsed="0" w:uiPriority="0" w:semiHidden="0" w:name="index 9"/>
-    <w:lsdException w:unhideWhenUsed="0" w:uiPriority="0" w:semiHidden="0" w:name="toc 1"/>
-    <w:lsdException w:unhideWhenUsed="0" w:uiPriority="0" w:semiHidden="0" w:name="toc 2"/>
-    <w:lsdException w:unhideWhenUsed="0" w:uiPriority="0" w:semiHidden="0" w:name="toc 3"/>
-    <w:lsdException w:unhideWhenUsed="0" w:uiPriority="0" w:semiHidden="0" w:name="toc 4"/>
-    <w:lsdException w:unhideWhenUsed="0" w:uiPriority="0" w:semiHidden="0" w:name="toc 5"/>
-    <w:lsdException w:unhideWhenUsed="0" w:uiPriority="0" w:semiHidden="0" w:name="toc 6"/>
-    <w:lsdException w:unhideWhenUsed="0" w:uiPriority="0" w:semiHidden="0" w:name="toc 7"/>
-    <w:lsdException w:unhideWhenUsed="0" w:uiPriority="0" w:semiHidden="0" w:name="toc 8"/>
-    <w:lsdException w:unhideWhenUsed="0" w:uiPriority="0" w:semiHidden="0" w:name="toc 9"/>
-    <w:lsdException w:unhideWhenUsed="0" w:uiPriority="0" w:semiHidden="0" w:name="Normal Indent"/>
-    <w:lsdException w:unhideWhenUsed="0" w:uiPriority="0" w:semiHidden="0" w:name="footnote text"/>
-    <w:lsdException w:qFormat="1" w:unhideWhenUsed="0" w:uiPriority="0" w:semiHidden="0" w:name="annotation text"/>
-    <w:lsdException w:unhideWhenUsed="0" w:uiPriority="0" w:semiHidden="0" w:name="header"/>
-    <w:lsdException w:unhideWhenUsed="0" w:uiPriority="0" w:semiHidden="0" w:name="footer"/>
-    <w:lsdException w:unhideWhenUsed="0" w:uiPriority="0" w:semiHidden="0" w:name="index heading"/>
-    <w:lsdException w:qFormat="1" w:uiPriority="0" w:name="caption"/>
-    <w:lsdException w:unhideWhenUsed="0" w:uiPriority="0" w:semiHidden="0" w:name="table of figures"/>
-    <w:lsdException w:unhideWhenUsed="0" w:uiPriority="0" w:semiHidden="0" w:name="envelope address"/>
-    <w:lsdException w:unhideWhenUsed="0" w:uiPriority="0" w:semiHidden="0" w:name="envelope return"/>
-    <w:lsdException w:unhideWhenUsed="0" w:uiPriority="0" w:semiHidden="0" w:name="footnote reference"/>
-    <w:lsdException w:unhideWhenUsed="0" w:uiPriority="0" w:semiHidden="0" w:name="annotation reference"/>
-    <w:lsdException w:unhideWhenUsed="0" w:uiPriority="0" w:semiHidden="0" w:name="line number"/>
-    <w:lsdException w:unhideWhenUsed="0" w:uiPriority="0" w:semiHidden="0" w:name="page number"/>
-    <w:lsdException w:unhideWhenUsed="0" w:uiPriority="0" w:semiHidden="0" w:name="endnote reference"/>
-    <w:lsdException w:unhideWhenUsed="0" w:uiPriority="0" w:semiHidden="0" w:name="endnote text"/>
-    <w:lsdException w:unhideWhenUsed="0" w:uiPriority="0" w:semiHidden="0" w:name="table of authorities"/>
-    <w:lsdException w:unhideWhenUsed="0" w:uiPriority="0" w:semiHidden="0" w:name="macro"/>
-    <w:lsdException w:unhideWhenUsed="0" w:uiPriority="0" w:semiHidden="0" w:name="toa heading"/>
-    <w:lsdException w:unhideWhenUsed="0" w:uiPriority="0" w:semiHidden="0" w:name="List"/>
-    <w:lsdException w:unhideWhenUsed="0" w:uiPriority="0" w:semiHidden="0" w:name="List Bullet"/>
-    <w:lsdException w:unhideWhenUsed="0" w:uiPriority="0" w:semiHidden="0" w:name="List Number"/>
-    <w:lsdException w:unhideWhenUsed="0" w:uiPriority="0" w:semiHidden="0" w:name="List 2"/>
-    <w:lsdException w:unhideWhenUsed="0" w:uiPriority="0" w:semiHidden="0" w:name="List 3"/>
-    <w:lsdException w:unhideWhenUsed="0" w:uiPriority="0" w:semiHidden="0" w:name="List 4"/>
-    <w:lsdException w:unhideWhenUsed="0" w:uiPriority="0" w:semiHidden="0" w:name="List 5"/>
-    <w:lsdException w:unhideWhenUsed="0" w:uiPriority="0" w:semiHidden="0" w:name="List Bullet 2"/>
-    <w:lsdException w:unhideWhenUsed="0" w:uiPriority="0" w:semiHidden="0" w:name="List Bullet 3"/>
-    <w:lsdException w:unhideWhenUsed="0" w:uiPriority="0" w:semiHidden="0" w:name="List Bullet 4"/>
-    <w:lsdException w:unhideWhenUsed="0" w:uiPriority="0" w:semiHidden="0" w:name="List Bullet 5"/>
-    <w:lsdException w:unhideWhenUsed="0" w:uiPriority="0" w:semiHidden="0" w:name="List Number 2"/>
-    <w:lsdException w:unhideWhenUsed="0" w:uiPriority="0" w:semiHidden="0" w:name="List Number 3"/>
-    <w:lsdException w:unhideWhenUsed="0" w:uiPriority="0" w:semiHidden="0" w:name="List Number 4"/>
-    <w:lsdException w:unhideWhenUsed="0" w:uiPriority="0" w:semiHidden="0" w:name="List Number 5"/>
-    <w:lsdException w:qFormat="1" w:unhideWhenUsed="0" w:uiPriority="0" w:semiHidden="0" w:name="Title"/>
-    <w:lsdException w:unhideWhenUsed="0" w:uiPriority="0" w:semiHidden="0" w:name="Closing"/>
-    <w:lsdException w:unhideWhenUsed="0" w:uiPriority="0" w:semiHidden="0" w:name="Signature"/>
-    <w:lsdException w:uiPriority="1" w:name="Default Paragraph Font"/>
-    <w:lsdException w:unhideWhenUsed="0" w:uiPriority="0" w:semiHidden="0" w:name="Body Text"/>
-    <w:lsdException w:unhideWhenUsed="0" w:uiPriority="0" w:semiHidden="0" w:name="Body Text Indent"/>
-    <w:lsdException w:unhideWhenUsed="0" w:uiPriority="0" w:semiHidden="0" w:name="List Continue"/>
-    <w:lsdException w:unhideWhenUsed="0" w:uiPriority="0" w:semiHidden="0" w:name="List Continue 2"/>
-    <w:lsdException w:unhideWhenUsed="0" w:uiPriority="0" w:semiHidden="0" w:name="List Continue 3"/>
-    <w:lsdException w:unhideWhenUsed="0" w:uiPriority="0" w:semiHidden="0" w:name="List Continue 4"/>
-    <w:lsdException w:unhideWhenUsed="0" w:uiPriority="0" w:semiHidden="0" w:name="List Continue 5"/>
-    <w:lsdException w:unhideWhenUsed="0" w:uiPriority="0" w:semiHidden="0" w:name="Message Header"/>
-    <w:lsdException w:qFormat="1" w:unhideWhenUsed="0" w:uiPriority="0" w:semiHidden="0" w:name="Subtitle"/>
-    <w:lsdException w:unhideWhenUsed="0" w:uiPriority="0" w:semiHidden="0" w:name="Salutation"/>
-    <w:lsdException w:unhideWhenUsed="0" w:uiPriority="0" w:semiHidden="0" w:name="Date"/>
-    <w:lsdException w:unhideWhenUsed="0" w:uiPriority="0" w:semiHidden="0" w:name="Body Text First Indent"/>
-    <w:lsdException w:unhideWhenUsed="0" w:uiPriority="0" w:semiHidden="0" w:name="Body Text First Indent 2"/>
-    <w:lsdException w:unhideWhenUsed="0" w:uiPriority="0" w:semiHidden="0" w:name="Note Heading"/>
-    <w:lsdException w:unhideWhenUsed="0" w:uiPriority="0" w:semiHidden="0" w:name="Body Text 2"/>
-    <w:lsdException w:unhideWhenUsed="0" w:uiPriority="0" w:semiHidden="0" w:name="Body Text 3"/>
-    <w:lsdException w:unhideWhenUsed="0" w:uiPriority="0" w:semiHidden="0" w:name="Body Text Indent 2"/>
-    <w:lsdException w:unhideWhenUsed="0" w:uiPriority="0" w:semiHidden="0" w:name="Body Text Indent 3"/>
-    <w:lsdException w:unhideWhenUsed="0" w:uiPriority="0" w:semiHidden="0" w:name="Block Text"/>
-    <w:lsdException w:unhideWhenUsed="0" w:uiPriority="0" w:semiHidden="0" w:name="Hyperlink"/>
-    <w:lsdException w:unhideWhenUsed="0" w:uiPriority="0" w:semiHidden="0" w:name="FollowedHyperlink"/>
-    <w:lsdException w:qFormat="1" w:unhideWhenUsed="0" w:uiPriority="0" w:semiHidden="0" w:name="Strong"/>
-    <w:lsdException w:qFormat="1" w:unhideWhenUsed="0" w:uiPriority="0" w:semiHidden="0" w:name="Emphasis"/>
-    <w:lsdException w:unhideWhenUsed="0" w:uiPriority="0" w:semiHidden="0" w:name="Document Map"/>
-    <w:lsdException w:unhideWhenUsed="0" w:uiPriority="0" w:semiHidden="0" w:name="Plain Text"/>
-    <w:lsdException w:unhideWhenUsed="0" w:uiPriority="0" w:semiHidden="0" w:name="E-mail Signature"/>
-    <w:lsdException w:unhideWhenUsed="0" w:uiPriority="0" w:semiHidden="0" w:name="Normal (Web)"/>
-    <w:lsdException w:unhideWhenUsed="0" w:uiPriority="0" w:semiHidden="0" w:name="HTML Acronym"/>
-    <w:lsdException w:unhideWhenUsed="0" w:uiPriority="0" w:semiHidden="0" w:name="HTML Address"/>
-    <w:lsdException w:unhideWhenUsed="0" w:uiPriority="0" w:semiHidden="0" w:name="HTML Cite"/>
-    <w:lsdException w:unhideWhenUsed="0" w:uiPriority="0" w:semiHidden="0" w:name="HTML Code"/>
-    <w:lsdException w:unhideWhenUsed="0" w:uiPriority="0" w:semiHidden="0" w:name="HTML Definition"/>
-    <w:lsdException w:unhideWhenUsed="0" w:uiPriority="0" w:semiHidden="0" w:name="HTML Keyboard"/>
-    <w:lsdException w:unhideWhenUsed="0" w:uiPriority="0" w:semiHidden="0" w:name="HTML Preformatted"/>
-    <w:lsdException w:unhideWhenUsed="0" w:uiPriority="0" w:semiHidden="0" w:name="HTML Sample"/>
-    <w:lsdException w:unhideWhenUsed="0" w:uiPriority="0" w:semiHidden="0" w:name="HTML Typewriter"/>
-    <w:lsdException w:unhideWhenUsed="0" w:uiPriority="0" w:semiHidden="0" w:name="HTML Variable"/>
-    <w:lsdException w:uiPriority="99" w:name="Normal Table"/>
-    <w:lsdException w:unhideWhenUsed="0" w:uiPriority="0" w:semiHidden="0" w:name="annotation subject"/>
-    <w:lsdException w:unhideWhenUsed="0" w:uiPriority="0" w:semiHidden="0" w:name="Table Simple 1"/>
-    <w:lsdException w:unhideWhenUsed="0" w:uiPriority="0" w:semiHidden="0" w:name="Table Simple 2"/>
-    <w:lsdException w:unhideWhenUsed="0" w:uiPriority="0" w:semiHidden="0" w:name="Table Simple 3"/>
-    <w:lsdException w:unhideWhenUsed="0" w:uiPriority="0" w:semiHidden="0" w:name="Table Classic 1"/>
-    <w:lsdException w:unhideWhenUsed="0" w:uiPriority="0" w:semiHidden="0" w:name="Table Classic 2"/>
-    <w:lsdException w:unhideWhenUsed="0" w:uiPriority="0" w:semiHidden="0" w:name="Table Classic 3"/>
-    <w:lsdException w:unhideWhenUsed="0" w:uiPriority="0" w:semiHidden="0" w:name="Table Classic 4"/>
-    <w:lsdException w:unhideWhenUsed="0" w:uiPriority="0" w:semiHidden="0" w:name="Table Colorful 1"/>
-    <w:lsdException w:unhideWhenUsed="0" w:uiPriority="0" w:semiHidden="0" w:name="Table Colorful 2"/>
-    <w:lsdException w:unhideWhenUsed="0" w:uiPriority="0" w:semiHidden="0" w:name="Table Colorful 3"/>
-    <w:lsdException w:unhideWhenUsed="0" w:uiPriority="0" w:semiHidden="0" w:name="Table Columns 1"/>
-    <w:lsdException w:unhideWhenUsed="0" w:uiPriority="0" w:semiHidden="0" w:name="Table Columns 2"/>
-    <w:lsdException w:unhideWhenUsed="0" w:uiPriority="0" w:semiHidden="0" w:name="Table Columns 3"/>
-    <w:lsdException w:unhideWhenUsed="0" w:uiPriority="0" w:semiHidden="0" w:name="Table Columns 4"/>
-    <w:lsdException w:unhideWhenUsed="0" w:uiPriority="0" w:semiHidden="0" w:name="Table Columns 5"/>
-    <w:lsdException w:unhideWhenUsed="0" w:uiPriority="0" w:semiHidden="0" w:name="Table Grid 1"/>
-    <w:lsdException w:unhideWhenUsed="0" w:uiPriority="0" w:semiHidden="0" w:name="Table Grid 2"/>
-    <w:lsdException w:unhideWhenUsed="0" w:uiPriority="0" w:semiHidden="0" w:name="Table Grid 3"/>
-    <w:lsdException w:unhideWhenUsed="0" w:uiPriority="0" w:semiHidden="0" w:name="Table Grid 4"/>
-    <w:lsdException w:unhideWhenUsed="0" w:uiPriority="0" w:semiHidden="0" w:name="Table Grid 5"/>
-    <w:lsdException w:unhideWhenUsed="0" w:uiPriority="0" w:semiHidden="0" w:name="Table Grid 6"/>
-    <w:lsdException w:unhideWhenUsed="0" w:uiPriority="0" w:semiHidden="0" w:name="Table Grid 7"/>
-    <w:lsdException w:unhideWhenUsed="0" w:uiPriority="0" w:semiHidden="0" w:name="Table Grid 8"/>
-    <w:lsdException w:unhideWhenUsed="0" w:uiPriority="0" w:semiHidden="0" w:name="Table List 1"/>
-    <w:lsdException w:unhideWhenUsed="0" w:uiPriority="0" w:semiHidden="0" w:name="Table List 2"/>
-    <w:lsdException w:unhideWhenUsed="0" w:uiPriority="0" w:semiHidden="0" w:name="Table List 3"/>
-    <w:lsdException w:unhideWhenUsed="0" w:uiPriority="0" w:semiHidden="0" w:name="Table List 4"/>
-    <w:lsdException w:unhideWhenUsed="0" w:uiPriority="0" w:semiHidden="0" w:name="Table List 5"/>
-    <w:lsdException w:unhideWhenUsed="0" w:uiPriority="0" w:semiHidden="0" w:name="Table List 6"/>
-    <w:lsdException w:unhideWhenUsed="0" w:uiPriority="0" w:semiHidden="0" w:name="Table List 7"/>
-    <w:lsdException w:unhideWhenUsed="0" w:uiPriority="0" w:semiHidden="0" w:name="Table List 8"/>
-    <w:lsdException w:unhideWhenUsed="0" w:uiPriority="0" w:semiHidden="0" w:name="Table 3D effects 1"/>
-    <w:lsdException w:unhideWhenUsed="0" w:uiPriority="0" w:semiHidden="0" w:name="Table 3D effects 2"/>
-    <w:lsdException w:unhideWhenUsed="0" w:uiPriority="0" w:semiHidden="0" w:name="Table 3D effects 3"/>
-    <w:lsdException w:unhideWhenUsed="0" w:uiPriority="0" w:semiHidden="0" w:name="Table Contemporary"/>
-    <w:lsdException w:unhideWhenUsed="0" w:uiPriority="0" w:semiHidden="0" w:name="Table Elegant"/>
-    <w:lsdException w:unhideWhenUsed="0" w:uiPriority="0" w:semiHidden="0" w:name="Table Professional"/>
-    <w:lsdException w:unhideWhenUsed="0" w:uiPriority="0" w:semiHidden="0" w:name="Table Subtle 1"/>
-    <w:lsdException w:unhideWhenUsed="0" w:uiPriority="0" w:semiHidden="0" w:name="Table Subtle 2"/>
-    <w:lsdException w:unhideWhenUsed="0" w:uiPriority="0" w:semiHidden="0" w:name="Table Web 1"/>
-    <w:lsdException w:unhideWhenUsed="0" w:uiPriority="0" w:semiHidden="0" w:name="Table Web 2"/>
-    <w:lsdException w:unhideWhenUsed="0" w:uiPriority="0" w:semiHidden="0" w:name="Table Web 3"/>
-    <w:lsdException w:unhideWhenUsed="0" w:uiPriority="0" w:semiHidden="0" w:name="Balloon Text"/>
-    <w:lsdException w:unhideWhenUsed="0" w:uiPriority="0" w:semiHidden="0" w:name="Table Grid"/>
-    <w:lsdException w:unhideWhenUsed="0" w:uiPriority="0" w:semiHidden="0" w:name="Table Theme"/>
-    <w:lsdException w:unhideWhenUsed="0" w:uiPriority="60" w:semiHidden="0" w:name="Light Shading"/>
-    <w:lsdException w:unhideWhenUsed="0" w:uiPriority="61" w:semiHidden="0" w:name="Light List"/>
-    <w:lsdException w:unhideWhenUsed="0" w:uiPriority="62" w:semiHidden="0" w:name="Light Grid"/>
-    <w:lsdException w:unhideWhenUsed="0" w:uiPriority="63" w:semiHidden="0" w:name="Medium Shading 1"/>
-    <w:lsdException w:unhideWhenUsed="0" w:uiPriority="64" w:semiHidden="0" w:name="Medium Shading 2"/>
-    <w:lsdException w:unhideWhenUsed="0" w:uiPriority="65" w:semiHidden="0" w:name="Medium List 1"/>
-    <w:lsdException w:unhideWhenUsed="0" w:uiPriority="66" w:semiHidden="0" w:name="Medium List 2"/>
-    <w:lsdException w:unhideWhenUsed="0" w:uiPriority="67" w:semiHidden="0" w:name="Medium Grid 1"/>
-    <w:lsdException w:unhideWhenUsed="0" w:uiPriority="68" w:semiHidden="0" w:name="Medium Grid 2"/>
-    <w:lsdException w:unhideWhenUsed="0" w:uiPriority="69" w:semiHidden="0" w:name="Medium Grid 3"/>
-    <w:lsdException w:unhideWhenUsed="0" w:uiPriority="70" w:semiHidden="0" w:name="Dark List"/>
-    <w:lsdException w:unhideWhenUsed="0" w:uiPriority="71" w:semiHidden="0" w:name="Colorful Shading"/>
-    <w:lsdException w:unhideWhenUsed="0" w:uiPriority="72" w:semiHidden="0" w:name="Colorful List"/>
-    <w:lsdException w:unhideWhenUsed="0" w:uiPriority="73" w:semiHidden="0" w:name="Colorful Grid"/>
-    <w:lsdException w:unhideWhenUsed="0" w:uiPriority="60" w:semiHidden="0" w:name="Light Shading Accent 1"/>
-    <w:lsdException w:unhideWhenUsed="0" w:uiPriority="61" w:semiHidden="0" w:name="Light List Accent 1"/>
-    <w:lsdException w:unhideWhenUsed="0" w:uiPriority="62" w:semiHidden="0" w:name="Light Grid Accent 1"/>
-    <w:lsdException w:unhideWhenUsed="0" w:uiPriority="63" w:semiHidden="0" w:name="Medium Shading 1 Accent 1"/>
-    <w:lsdException w:unhideWhenUsed="0" w:uiPriority="64" w:semiHidden="0" w:name="Medium Shading 2 Accent 1"/>
-    <w:lsdException w:unhideWhenUsed="0" w:uiPriority="65" w:semiHidden="0" w:name="Medium List 1 Accent 1"/>
-    <w:lsdException w:unhideWhenUsed="0" w:uiPriority="66" w:semiHidden="0" w:name="Medium List 2 Accent 1"/>
-    <w:lsdException w:unhideWhenUsed="0" w:uiPriority="67" w:semiHidden="0" w:name="Medium Grid 1 Accent 1"/>
-    <w:lsdException w:unhideWhenUsed="0" w:uiPriority="68" w:semiHidden="0" w:name="Medium Grid 2 Accent 1"/>
-    <w:lsdException w:unhideWhenUsed="0" w:uiPriority="69" w:semiHidden="0" w:name="Medium Grid 3 Accent 1"/>
-    <w:lsdException w:unhideWhenUsed="0" w:uiPriority="70" w:semiHidden="0" w:name="Dark List Accent 1"/>
-    <w:lsdException w:unhideWhenUsed="0" w:uiPriority="71" w:semiHidden="0" w:name="Colorful Shading Accent 1"/>
-    <w:lsdException w:unhideWhenUsed="0" w:uiPriority="72" w:semiHidden="0" w:name="Colorful List Accent 1"/>
-    <w:lsdException w:unhideWhenUsed="0" w:uiPriority="73" w:semiHidden="0" w:name="Colorful Grid Accent 1"/>
-    <w:lsdException w:unhideWhenUsed="0" w:uiPriority="60" w:semiHidden="0" w:name="Light Shading Accent 2"/>
-    <w:lsdException w:unhideWhenUsed="0" w:uiPriority="61" w:semiHidden="0" w:name="Light List Accent 2"/>
-    <w:lsdException w:unhideWhenUsed="0" w:uiPriority="62" w:semiHidden="0" w:name="Light Grid Accent 2"/>
-    <w:lsdException w:unhideWhenUsed="0" w:uiPriority="63" w:semiHidden="0" w:name="Medium Shading 1 Accent 2"/>
-    <w:lsdException w:unhideWhenUsed="0" w:uiPriority="64" w:semiHidden="0" w:name="Medium Shading 2 Accent 2"/>
-    <w:lsdException w:unhideWhenUsed="0" w:uiPriority="65" w:semiHidden="0" w:name="Medium List 1 Accent 2"/>
-    <w:lsdException w:unhideWhenUsed="0" w:uiPriority="66" w:semiHidden="0" w:name="Medium List 2 Accent 2"/>
-    <w:lsdException w:unhideWhenUsed="0" w:uiPriority="67" w:semiHidden="0" w:name="Medium Grid 1 Accent 2"/>
-    <w:lsdException w:unhideWhenUsed="0" w:uiPriority="68" w:semiHidden="0" w:name="Medium Grid 2 Accent 2"/>
-    <w:lsdException w:unhideWhenUsed="0" w:uiPriority="69" w:semiHidden="0" w:name="Medium Grid 3 Accent 2"/>
-    <w:lsdException w:unhideWhenUsed="0" w:uiPriority="70" w:semiHidden="0" w:name="Dark List Accent 2"/>
-    <w:lsdException w:unhideWhenUsed="0" w:uiPriority="71" w:semiHidden="0" w:name="Colorful Shading Accent 2"/>
-    <w:lsdException w:unhideWhenUsed="0" w:uiPriority="72" w:semiHidden="0" w:name="Colorful List Accent 2"/>
-    <w:lsdException w:unhideWhenUsed="0" w:uiPriority="73" w:semiHidden="0" w:name="Colorful Grid Accent 2"/>
-    <w:lsdException w:unhideWhenUsed="0" w:uiPriority="60" w:semiHidden="0" w:name="Light Shading Accent 3"/>
-    <w:lsdException w:unhideWhenUsed="0" w:uiPriority="61" w:semiHidden="0" w:name="Light List Accent 3"/>
-    <w:lsdException w:unhideWhenUsed="0" w:uiPriority="62" w:semiHidden="0" w:name="Light Grid Accent 3"/>
-    <w:lsdException w:unhideWhenUsed="0" w:uiPriority="63" w:semiHidden="0" w:name="Medium Shading 1 Accent 3"/>
-    <w:lsdException w:unhideWhenUsed="0" w:uiPriority="64" w:semiHidden="0" w:name="Medium Shading 2 Accent 3"/>
-    <w:lsdException w:unhideWhenUsed="0" w:uiPriority="65" w:semiHidden="0" w:name="Medium List 1 Accent 3"/>
-    <w:lsdException w:unhideWhenUsed="0" w:uiPriority="66" w:semiHidden="0" w:name="Medium List 2 Accent 3"/>
-    <w:lsdException w:unhideWhenUsed="0" w:uiPriority="67" w:semiHidden="0" w:name="Medium Grid 1 Accent 3"/>
-    <w:lsdException w:unhideWhenUsed="0" w:uiPriority="68" w:semiHidden="0" w:name="Medium Grid 2 Accent 3"/>
-    <w:lsdException w:unhideWhenUsed="0" w:uiPriority="69" w:semiHidden="0" w:name="Medium Grid 3 Accent 3"/>
-    <w:lsdException w:unhideWhenUsed="0" w:uiPriority="70" w:semiHidden="0" w:name="Dark List Accent 3"/>
-    <w:lsdException w:unhideWhenUsed="0" w:uiPriority="71" w:semiHidden="0" w:name="Colorful Shading Accent 3"/>
-    <w:lsdException w:unhideWhenUsed="0" w:uiPriority="72" w:semiHidden="0" w:name="Colorful List Accent 3"/>
-    <w:lsdException w:unhideWhenUsed="0" w:uiPriority="73" w:semiHidden="0" w:name="Colorful Grid Accent 3"/>
-    <w:lsdException w:unhideWhenUsed="0" w:uiPriority="60" w:semiHidden="0" w:name="Light Shading Accent 4"/>
-    <w:lsdException w:unhideWhenUsed="0" w:uiPriority="61" w:semiHidden="0" w:name="Light List Accent 4"/>
-    <w:lsdException w:unhideWhenUsed="0" w:uiPriority="62" w:semiHidden="0" w:name="Light Grid Accent 4"/>
-    <w:lsdException w:unhideWhenUsed="0" w:uiPriority="63" w:semiHidden="0" w:name="Medium Shading 1 Accent 4"/>
-    <w:lsdException w:unhideWhenUsed="0" w:uiPriority="64" w:semiHidden="0" w:name="Medium Shading 2 Accent 4"/>
-    <w:lsdException w:unhideWhenUsed="0" w:uiPriority="65" w:semiHidden="0" w:name="Medium List 1 Accent 4"/>
-    <w:lsdException w:unhideWhenUsed="0" w:uiPriority="66" w:semiHidden="0" w:name="Medium List 2 Accent 4"/>
-    <w:lsdException w:unhideWhenUsed="0" w:uiPriority="67" w:semiHidden="0" w:name="Medium Grid 1 Accent 4"/>
-    <w:lsdException w:unhideWhenUsed="0" w:uiPriority="68" w:semiHidden="0" w:name="Medium Grid 2 Accent 4"/>
-    <w:lsdException w:unhideWhenUsed="0" w:uiPriority="69" w:semiHidden="0" w:name="Medium Grid 3 Accent 4"/>
-    <w:lsdException w:unhideWhenUsed="0" w:uiPriority="70" w:semiHidden="0" w:name="Dark List Accent 4"/>
-    <w:lsdException w:unhideWhenUsed="0" w:uiPriority="71" w:semiHidden="0" w:name="Colorful Shading Accent 4"/>
-    <w:lsdException w:unhideWhenUsed="0" w:uiPriority="72" w:semiHidden="0" w:name="Colorful List Accent 4"/>
-    <w:lsdException w:unhideWhenUsed="0" w:uiPriority="73" w:semiHidden="0" w:name="Colorful Grid Accent 4"/>
-    <w:lsdException w:unhideWhenUsed="0" w:uiPriority="60" w:semiHidden="0" w:name="Light Shading Accent 5"/>
-    <w:lsdException w:unhideWhenUsed="0" w:uiPriority="61" w:semiHidden="0" w:name="Light List Accent 5"/>
-    <w:lsdException w:unhideWhenUsed="0" w:uiPriority="62" w:semiHidden="0" w:name="Light Grid Accent 5"/>
-    <w:lsdException w:unhideWhenUsed="0" w:uiPriority="63" w:semiHidden="0" w:name="Medium Shading 1 Accent 5"/>
-    <w:lsdException w:unhideWhenUsed="0" w:uiPriority="64" w:semiHidden="0" w:name="Medium Shading 2 Accent 5"/>
-    <w:lsdException w:unhideWhenUsed="0" w:uiPriority="65" w:semiHidden="0" w:name="Medium List 1 Accent 5"/>
-    <w:lsdException w:unhideWhenUsed="0" w:uiPriority="66" w:semiHidden="0" w:name="Medium List 2 Accent 5"/>
-    <w:lsdException w:unhideWhenUsed="0" w:uiPriority="67" w:semiHidden="0" w:name="Medium Grid 1 Accent 5"/>
-    <w:lsdException w:unhideWhenUsed="0" w:uiPriority="68" w:semiHidden="0" w:name="Medium Grid 2 Accent 5"/>
-    <w:lsdException w:unhideWhenUsed="0" w:uiPriority="69" w:semiHidden="0" w:name="Medium Grid 3 Accent 5"/>
-    <w:lsdException w:unhideWhenUsed="0" w:uiPriority="70" w:semiHidden="0" w:name="Dark List Accent 5"/>
-    <w:lsdException w:unhideWhenUsed="0" w:uiPriority="71" w:semiHidden="0" w:name="Colorful Shading Accent 5"/>
-    <w:lsdException w:unhideWhenUsed="0" w:uiPriority="72" w:semiHidden="0" w:name="Colorful List Accent 5"/>
-    <w:lsdException w:unhideWhenUsed="0" w:uiPriority="73" w:semiHidden="0" w:name="Colorful Grid Accent 5"/>
-    <w:lsdException w:unhideWhenUsed="0" w:uiPriority="60" w:semiHidden="0" w:name="Light Shading Accent 6"/>
-    <w:lsdException w:unhideWhenUsed="0" w:uiPriority="61" w:semiHidden="0" w:name="Light List Accent 6"/>
-    <w:lsdException w:unhideWhenUsed="0" w:uiPriority="62" w:semiHidden="0" w:name="Light Grid Accent 6"/>
-    <w:lsdException w:unhideWhenUsed="0" w:uiPriority="63" w:semiHidden="0" w:name="Medium Shading 1 Accent 6"/>
-    <w:lsdException w:unhideWhenUsed="0" w:uiPriority="64" w:semiHidden="0" w:name="Medium Shading 2 Accent 6"/>
-    <w:lsdException w:unhideWhenUsed="0" w:uiPriority="65" w:semiHidden="0" w:name="Medium List 1 Accent 6"/>
-    <w:lsdException w:unhideWhenUsed="0" w:uiPriority="66" w:semiHidden="0" w:name="Medium List 2 Accent 6"/>
-    <w:lsdException w:unhideWhenUsed="0" w:uiPriority="67" w:semiHidden="0" w:name="Medium Grid 1 Accent 6"/>
-    <w:lsdException w:unhideWhenUsed="0" w:uiPriority="68" w:semiHidden="0" w:name="Medium Grid 2 Accent 6"/>
-    <w:lsdException w:unhideWhenUsed="0" w:uiPriority="69" w:semiHidden="0" w:name="Medium Grid 3 Accent 6"/>
-    <w:lsdException w:unhideWhenUsed="0" w:uiPriority="70" w:semiHidden="0" w:name="Dark List Accent 6"/>
-    <w:lsdException w:unhideWhenUsed="0" w:uiPriority="71" w:semiHidden="0" w:name="Colorful Shading Accent 6"/>
-    <w:lsdException w:unhideWhenUsed="0" w:uiPriority="72" w:semiHidden="0" w:name="Colorful List Accent 6"/>
-    <w:lsdException w:unhideWhenUsed="0" w:uiPriority="73" w:semiHidden="0" w:name="Colorful Grid Accent 6"/>
+  <w:latentStyles w:defLockedState="0" w:defUIPriority="0" w:defSemiHidden="0" w:defUnhideWhenUsed="0" w:defQFormat="0" w:count="267">
+    <w:lsdException w:name="Normal" w:qFormat="1"/>
+    <w:lsdException w:name="heading 1" w:qFormat="1"/>
+    <w:lsdException w:name="heading 2" w:semiHidden="1" w:unhideWhenUsed="1" w:qFormat="1"/>
+    <w:lsdException w:name="heading 3" w:semiHidden="1" w:unhideWhenUsed="1" w:qFormat="1"/>
+    <w:lsdException w:name="heading 4" w:semiHidden="1" w:unhideWhenUsed="1" w:qFormat="1"/>
+    <w:lsdException w:name="heading 5" w:semiHidden="1" w:unhideWhenUsed="1" w:qFormat="1"/>
+    <w:lsdException w:name="heading 6" w:semiHidden="1" w:unhideWhenUsed="1" w:qFormat="1"/>
+    <w:lsdException w:name="heading 7" w:semiHidden="1" w:unhideWhenUsed="1" w:qFormat="1"/>
+    <w:lsdException w:name="heading 8" w:semiHidden="1" w:unhideWhenUsed="1" w:qFormat="1"/>
+    <w:lsdException w:name="heading 9" w:semiHidden="1" w:unhideWhenUsed="1" w:qFormat="1"/>
+    <w:lsdException w:name="annotation text" w:qFormat="1"/>
+    <w:lsdException w:name="caption" w:semiHidden="1" w:unhideWhenUsed="1" w:qFormat="1"/>
+    <w:lsdException w:name="Title" w:qFormat="1"/>
+    <w:lsdException w:name="Default Paragraph Font" w:semiHidden="1" w:uiPriority="1" w:unhideWhenUsed="1"/>
+    <w:lsdException w:name="Subtitle" w:qFormat="1"/>
+    <w:lsdException w:name="Strong" w:qFormat="1"/>
+    <w:lsdException w:name="Emphasis" w:qFormat="1"/>
+    <w:lsdException w:name="HTML Top of Form" w:semiHidden="1" w:uiPriority="99" w:unhideWhenUsed="1"/>
+    <w:lsdException w:name="HTML Bottom of Form" w:semiHidden="1" w:uiPriority="99" w:unhideWhenUsed="1"/>
+    <w:lsdException w:name="Normal Table" w:semiHidden="1" w:uiPriority="99" w:unhideWhenUsed="1"/>
+    <w:lsdException w:name="No List" w:semiHidden="1" w:uiPriority="99" w:unhideWhenUsed="1"/>
+    <w:lsdException w:name="Outline List 1" w:semiHidden="1" w:uiPriority="99" w:unhideWhenUsed="1"/>
+    <w:lsdException w:name="Outline List 2" w:semiHidden="1" w:uiPriority="99" w:unhideWhenUsed="1"/>
+    <w:lsdException w:name="Outline List 3" w:semiHidden="1" w:uiPriority="99" w:unhideWhenUsed="1"/>
+    <w:lsdException w:name="Placeholder Text" w:semiHidden="1" w:uiPriority="99" w:unhideWhenUsed="1"/>
+    <w:lsdException w:name="No Spacing" w:semiHidden="1" w:uiPriority="99" w:unhideWhenUsed="1"/>
+    <w:lsdException w:name="Light Shading" w:uiPriority="60"/>
+    <w:lsdException w:name="Light List" w:uiPriority="61"/>
+    <w:lsdException w:name="Light Grid" w:uiPriority="62"/>
+    <w:lsdException w:name="Medium Shading 1" w:uiPriority="63"/>
+    <w:lsdException w:name="Medium Shading 2" w:uiPriority="64"/>
+    <w:lsdException w:name="Medium List 1" w:uiPriority="65"/>
+    <w:lsdException w:name="Medium List 2" w:uiPriority="66"/>
+    <w:lsdException w:name="Medium Grid 1" w:uiPriority="67"/>
+    <w:lsdException w:name="Medium Grid 2" w:uiPriority="68"/>
+    <w:lsdException w:name="Medium Grid 3" w:uiPriority="69"/>
+    <w:lsdException w:name="Dark List" w:uiPriority="70"/>
+    <w:lsdException w:name="Colorful Shading" w:uiPriority="71"/>
+    <w:lsdException w:name="Colorful List" w:uiPriority="72"/>
+    <w:lsdException w:name="Colorful Grid" w:uiPriority="73"/>
+    <w:lsdException w:name="Light Shading Accent 1" w:uiPriority="60"/>
+    <w:lsdException w:name="Light List Accent 1" w:uiPriority="61"/>
+    <w:lsdException w:name="Light Grid Accent 1" w:uiPriority="62"/>
+    <w:lsdException w:name="Medium Shading 1 Accent 1" w:uiPriority="63"/>
+    <w:lsdException w:name="Medium Shading 2 Accent 1" w:uiPriority="64"/>
+    <w:lsdException w:name="Medium List 1 Accent 1" w:uiPriority="65"/>
+    <w:lsdException w:name="Revision" w:semiHidden="1" w:uiPriority="99" w:unhideWhenUsed="1"/>
+    <w:lsdException w:name="List Paragraph" w:semiHidden="1" w:uiPriority="99" w:unhideWhenUsed="1"/>
+    <w:lsdException w:name="Quote" w:semiHidden="1" w:uiPriority="99" w:unhideWhenUsed="1"/>
+    <w:lsdException w:name="Intense Quote" w:semiHidden="1" w:uiPriority="99" w:unhideWhenUsed="1"/>
+    <w:lsdException w:name="Medium List 2 Accent 1" w:uiPriority="66"/>
+    <w:lsdException w:name="Medium Grid 1 Accent 1" w:uiPriority="67"/>
+    <w:lsdException w:name="Medium Grid 2 Accent 1" w:uiPriority="68"/>
+    <w:lsdException w:name="Medium Grid 3 Accent 1" w:uiPriority="69"/>
+    <w:lsdException w:name="Dark List Accent 1" w:uiPriority="70"/>
+    <w:lsdException w:name="Colorful Shading Accent 1" w:uiPriority="71"/>
+    <w:lsdException w:name="Colorful List Accent 1" w:uiPriority="72"/>
+    <w:lsdException w:name="Colorful Grid Accent 1" w:uiPriority="73"/>
+    <w:lsdException w:name="Light Shading Accent 2" w:uiPriority="60"/>
+    <w:lsdException w:name="Light List Accent 2" w:uiPriority="61"/>
+    <w:lsdException w:name="Light Grid Accent 2" w:uiPriority="62"/>
+    <w:lsdException w:name="Medium Shading 1 Accent 2" w:uiPriority="63"/>
+    <w:lsdException w:name="Medium Shading 2 Accent 2" w:uiPriority="64"/>
+    <w:lsdException w:name="Medium List 1 Accent 2" w:uiPriority="65"/>
+    <w:lsdException w:name="Medium List 2 Accent 2" w:uiPriority="66"/>
+    <w:lsdException w:name="Medium Grid 1 Accent 2" w:uiPriority="67"/>
+    <w:lsdException w:name="Medium Grid 2 Accent 2" w:uiPriority="68"/>
+    <w:lsdException w:name="Medium Grid 3 Accent 2" w:uiPriority="69"/>
+    <w:lsdException w:name="Dark List Accent 2" w:uiPriority="70"/>
+    <w:lsdException w:name="Colorful Shading Accent 2" w:uiPriority="71"/>
+    <w:lsdException w:name="Colorful List Accent 2" w:uiPriority="72"/>
+    <w:lsdException w:name="Colorful Grid Accent 2" w:uiPriority="73"/>
+    <w:lsdException w:name="Light Shading Accent 3" w:uiPriority="60"/>
+    <w:lsdException w:name="Light List Accent 3" w:uiPriority="61"/>
+    <w:lsdException w:name="Light Grid Accent 3" w:uiPriority="62"/>
+    <w:lsdException w:name="Medium Shading 1 Accent 3" w:uiPriority="63"/>
+    <w:lsdException w:name="Medium Shading 2 Accent 3" w:uiPriority="64"/>
+    <w:lsdException w:name="Medium List 1 Accent 3" w:uiPriority="65"/>
+    <w:lsdException w:name="Medium List 2 Accent 3" w:uiPriority="66"/>
+    <w:lsdException w:name="Medium Grid 1 Accent 3" w:uiPriority="67"/>
+    <w:lsdException w:name="Medium Grid 2 Accent 3" w:uiPriority="68"/>
+    <w:lsdException w:name="Medium Grid 3 Accent 3" w:uiPriority="69"/>
+    <w:lsdException w:name="Dark List Accent 3" w:uiPriority="70"/>
+    <w:lsdException w:name="Colorful Shading Accent 3" w:uiPriority="71"/>
+    <w:lsdException w:name="Colorful List Accent 3" w:uiPriority="72"/>
+    <w:lsdException w:name="Colorful Grid Accent 3" w:uiPriority="73"/>
+    <w:lsdException w:name="Light Shading Accent 4" w:uiPriority="60"/>
+    <w:lsdException w:name="Light List Accent 4" w:uiPriority="61"/>
+    <w:lsdException w:name="Light Grid Accent 4" w:uiPriority="62"/>
+    <w:lsdException w:name="Medium Shading 1 Accent 4" w:uiPriority="63"/>
+    <w:lsdException w:name="Medium Shading 2 Accent 4" w:uiPriority="64"/>
+    <w:lsdException w:name="Medium List 1 Accent 4" w:uiPriority="65"/>
+    <w:lsdException w:name="Medium List 2 Accent 4" w:uiPriority="66"/>
+    <w:lsdException w:name="Medium Grid 1 Accent 4" w:uiPriority="67"/>
+    <w:lsdException w:name="Medium Grid 2 Accent 4" w:uiPriority="68"/>
+    <w:lsdException w:name="Medium Grid 3 Accent 4" w:uiPriority="69"/>
+    <w:lsdException w:name="Dark List Accent 4" w:uiPriority="70"/>
+    <w:lsdException w:name="Colorful Shading Accent 4" w:uiPriority="71"/>
+    <w:lsdException w:name="Colorful List Accent 4" w:uiPriority="72"/>
+    <w:lsdException w:name="Colorful Grid Accent 4" w:uiPriority="73"/>
+    <w:lsdException w:name="Light Shading Accent 5" w:uiPriority="60"/>
+    <w:lsdException w:name="Light List Accent 5" w:uiPriority="61"/>
+    <w:lsdException w:name="Light Grid Accent 5" w:uiPriority="62"/>
+    <w:lsdException w:name="Medium Shading 1 Accent 5" w:uiPriority="63"/>
+    <w:lsdException w:name="Medium Shading 2 Accent 5" w:uiPriority="64"/>
+    <w:lsdException w:name="Medium List 1 Accent 5" w:uiPriority="65"/>
+    <w:lsdException w:name="Medium List 2 Accent 5" w:uiPriority="66"/>
+    <w:lsdException w:name="Medium Grid 1 Accent 5" w:uiPriority="67"/>
+    <w:lsdException w:name="Medium Grid 2 Accent 5" w:uiPriority="68"/>
+    <w:lsdException w:name="Medium Grid 3 Accent 5" w:uiPriority="69"/>
+    <w:lsdException w:name="Dark List Accent 5" w:uiPriority="70"/>
+    <w:lsdException w:name="Colorful Shading Accent 5" w:uiPriority="71"/>
+    <w:lsdException w:name="Colorful List Accent 5" w:uiPriority="72"/>
+    <w:lsdException w:name="Colorful Grid Accent 5" w:uiPriority="73"/>
+    <w:lsdException w:name="Light Shading Accent 6" w:uiPriority="60"/>
+    <w:lsdException w:name="Light List Accent 6" w:uiPriority="61"/>
+    <w:lsdException w:name="Light Grid Accent 6" w:uiPriority="62"/>
+    <w:lsdException w:name="Medium Shading 1 Accent 6" w:uiPriority="63"/>
+    <w:lsdException w:name="Medium Shading 2 Accent 6" w:uiPriority="64"/>
+    <w:lsdException w:name="Medium List 1 Accent 6" w:uiPriority="65"/>
+    <w:lsdException w:name="Medium List 2 Accent 6" w:uiPriority="66"/>
+    <w:lsdException w:name="Medium Grid 1 Accent 6" w:uiPriority="67"/>
+    <w:lsdException w:name="Medium Grid 2 Accent 6" w:uiPriority="68"/>
+    <w:lsdException w:name="Medium Grid 3 Accent 6" w:uiPriority="69"/>
+    <w:lsdException w:name="Dark List Accent 6" w:uiPriority="70"/>
+    <w:lsdException w:name="Colorful Shading Accent 6" w:uiPriority="71"/>
+    <w:lsdException w:name="Colorful List Accent 6" w:uiPriority="72"/>
+    <w:lsdException w:name="Colorful Grid Accent 6" w:uiPriority="73"/>
+    <w:lsdException w:name="Subtle Emphasis" w:uiPriority="19" w:qFormat="1"/>
+    <w:lsdException w:name="Intense Emphasis" w:uiPriority="21" w:qFormat="1"/>
+    <w:lsdException w:name="Subtle Reference" w:uiPriority="31" w:qFormat="1"/>
+    <w:lsdException w:name="Intense Reference" w:uiPriority="32" w:qFormat="1"/>
+    <w:lsdException w:name="Book Title" w:uiPriority="33" w:qFormat="1"/>
+    <w:lsdException w:name="Bibliography" w:semiHidden="1" w:uiPriority="37" w:unhideWhenUsed="1"/>
+    <w:lsdException w:name="TOC Heading" w:semiHidden="1" w:uiPriority="39" w:unhideWhenUsed="1" w:qFormat="1"/>
   </w:latentStyles>
-  <w:style w:type="paragraph" w:default="1" w:styleId="1">
+  <w:style w:type="paragraph" w:default="1" w:styleId="Normal">
     <w:name w:val="Normal"/>
     <w:qFormat/>
-    <w:uiPriority w:val="0"/>
     <w:pPr>
       <w:widowControl w:val="0"/>
       <w:jc w:val="both"/>
     </w:pPr>
     <w:rPr>
-      <w:rFonts w:asciiTheme="minorHAnsi" w:hAnsiTheme="minorHAnsi" w:eastAsiaTheme="minorEastAsia" w:cstheme="minorBidi"/>
+      <w:rFonts w:asciiTheme="minorHAnsi" w:eastAsiaTheme="minorEastAsia" w:hAnsiTheme="minorHAnsi" w:cstheme="minorBidi"/>
       <w:kern w:val="2"/>
       <w:sz w:val="21"/>
       <w:szCs w:val="24"/>
-      <w:lang w:val="en-US" w:eastAsia="zh-CN" w:bidi="ar-SA"/>
     </w:rPr>
   </w:style>
-  <w:style w:type="character" w:default="1" w:styleId="6">
+  <w:style w:type="character" w:default="1" w:styleId="DefaultParagraphFont">
     <w:name w:val="Default Paragraph Font"/>
+    <w:uiPriority w:val="1"/>
+    <w:semiHidden/>
     <w:unhideWhenUsed/>
-    <w:uiPriority w:val="1"/>
   </w:style>
-  <w:style w:type="table" w:default="1" w:styleId="8">
+  <w:style w:type="table" w:default="1" w:styleId="TableNormal">
     <w:name w:val="Normal Table"/>
+    <w:uiPriority w:val="99"/>
+    <w:semiHidden/>
     <w:unhideWhenUsed/>
-    <w:uiPriority w:val="99"/>
     <w:tblPr>
-      <w:tblLayout w:type="fixed"/>
+      <w:tblInd w:w="0" w:type="dxa"/>
       <w:tblCellMar>
         <w:top w:w="0" w:type="dxa"/>
         <w:left w:w="108" w:type="dxa"/>
@@ -2392,41 +2471,43 @@
       </w:tblCellMar>
     </w:tblPr>
   </w:style>
-  <w:style w:type="paragraph" w:styleId="2">
+  <w:style w:type="numbering" w:default="1" w:styleId="NoList">
+    <w:name w:val="No List"/>
+    <w:uiPriority w:val="99"/>
+    <w:semiHidden/>
+    <w:unhideWhenUsed/>
+  </w:style>
+  <w:style w:type="paragraph" w:styleId="CommentSubject">
     <w:name w:val="annotation subject"/>
-    <w:basedOn w:val="3"/>
-    <w:next w:val="3"/>
-    <w:link w:val="11"/>
-    <w:uiPriority w:val="0"/>
+    <w:basedOn w:val="CommentText"/>
+    <w:next w:val="CommentText"/>
+    <w:link w:val="CommentSubjectChar"/>
     <w:rPr>
       <w:b/>
       <w:bCs/>
     </w:rPr>
   </w:style>
-  <w:style w:type="paragraph" w:styleId="3">
+  <w:style w:type="paragraph" w:styleId="CommentText">
     <w:name w:val="annotation text"/>
-    <w:basedOn w:val="1"/>
-    <w:link w:val="10"/>
+    <w:basedOn w:val="Normal"/>
+    <w:link w:val="CommentTextChar"/>
     <w:qFormat/>
-    <w:uiPriority w:val="0"/>
     <w:pPr>
       <w:jc w:val="left"/>
     </w:pPr>
   </w:style>
-  <w:style w:type="paragraph" w:styleId="4">
+  <w:style w:type="paragraph" w:styleId="BalloonText">
     <w:name w:val="Balloon Text"/>
-    <w:basedOn w:val="1"/>
-    <w:link w:val="9"/>
-    <w:uiPriority w:val="0"/>
+    <w:basedOn w:val="Normal"/>
+    <w:link w:val="BalloonTextChar"/>
     <w:rPr>
       <w:sz w:val="16"/>
       <w:szCs w:val="16"/>
     </w:rPr>
   </w:style>
-  <w:style w:type="paragraph" w:styleId="5">
+  <w:style w:type="paragraph" w:styleId="HTMLPreformatted">
     <w:name w:val="HTML Preformatted"/>
-    <w:basedOn w:val="1"/>
-    <w:uiPriority w:val="0"/>
+    <w:basedOn w:val="Normal"/>
     <w:pPr>
       <w:tabs>
         <w:tab w:val="left" w:pos="916"/>
@@ -2449,49 +2530,333 @@
       <w:jc w:val="left"/>
     </w:pPr>
     <w:rPr>
-      <w:rFonts w:hint="eastAsia" w:ascii="宋体" w:hAnsi="宋体" w:eastAsia="宋体" w:cs="宋体"/>
+      <w:rFonts w:ascii="宋体" w:eastAsia="宋体" w:hAnsi="宋体" w:cs="Times New Roman" w:hint="eastAsia"/>
       <w:kern w:val="0"/>
       <w:sz w:val="24"/>
-      <w:szCs w:val="24"/>
-      <w:lang w:val="en-US" w:eastAsia="zh-CN" w:bidi="ar"/>
     </w:rPr>
   </w:style>
-  <w:style w:type="character" w:styleId="7">
+  <w:style w:type="character" w:styleId="CommentReference">
     <w:name w:val="annotation reference"/>
-    <w:basedOn w:val="6"/>
-    <w:uiPriority w:val="0"/>
+    <w:basedOn w:val="DefaultParagraphFont"/>
     <w:rPr>
       <w:sz w:val="21"/>
       <w:szCs w:val="21"/>
     </w:rPr>
   </w:style>
-  <w:style w:type="character" w:customStyle="1" w:styleId="9">
+  <w:style w:type="character" w:customStyle="1" w:styleId="BalloonTextChar">
     <w:name w:val="Balloon Text Char"/>
-    <w:basedOn w:val="6"/>
-    <w:link w:val="4"/>
-    <w:uiPriority w:val="0"/>
+    <w:basedOn w:val="DefaultParagraphFont"/>
+    <w:link w:val="BalloonText"/>
     <w:rPr>
       <w:kern w:val="2"/>
       <w:sz w:val="16"/>
       <w:szCs w:val="16"/>
     </w:rPr>
   </w:style>
-  <w:style w:type="character" w:customStyle="1" w:styleId="10">
+  <w:style w:type="character" w:customStyle="1" w:styleId="CommentTextChar">
     <w:name w:val="Comment Text Char"/>
-    <w:basedOn w:val="6"/>
-    <w:link w:val="3"/>
-    <w:uiPriority w:val="0"/>
+    <w:basedOn w:val="DefaultParagraphFont"/>
+    <w:link w:val="CommentText"/>
     <w:rPr>
       <w:kern w:val="2"/>
       <w:sz w:val="21"/>
       <w:szCs w:val="24"/>
     </w:rPr>
   </w:style>
-  <w:style w:type="character" w:customStyle="1" w:styleId="11">
+  <w:style w:type="character" w:customStyle="1" w:styleId="CommentSubjectChar">
     <w:name w:val="Comment Subject Char"/>
-    <w:basedOn w:val="10"/>
-    <w:link w:val="2"/>
-    <w:uiPriority w:val="0"/>
+    <w:basedOn w:val="CommentTextChar"/>
+    <w:link w:val="CommentSubject"/>
+    <w:rPr>
+      <w:b/>
+      <w:bCs/>
+      <w:kern w:val="2"/>
+      <w:sz w:val="21"/>
+      <w:szCs w:val="24"/>
+    </w:rPr>
+  </w:style>
+</w:styles>
+</file>
+
+<file path=word/stylesWithEffects.xml><?xml version="1.0" encoding="utf-8"?>
+<w:styles xmlns:wpc="http://schemas.microsoft.com/office/word/2010/wordprocessingCanvas" xmlns:mc="http://schemas.openxmlformats.org/markup-compatibility/2006" xmlns:o="urn:schemas-microsoft-com:office:office" xmlns:r="http://schemas.openxmlformats.org/officeDocument/2006/relationships" xmlns:m="http://schemas.openxmlformats.org/officeDocument/2006/math" xmlns:v="urn:schemas-microsoft-com:vml" xmlns:wp14="http://schemas.microsoft.com/office/word/2010/wordprocessingDrawing" xmlns:wp="http://schemas.openxmlformats.org/drawingml/2006/wordprocessingDrawing" xmlns:w10="urn:schemas-microsoft-com:office:word" xmlns:w="http://schemas.openxmlformats.org/wordprocessingml/2006/main" xmlns:w14="http://schemas.microsoft.com/office/word/2010/wordml" xmlns:wpg="http://schemas.microsoft.com/office/word/2010/wordprocessingGroup" xmlns:wpi="http://schemas.microsoft.com/office/word/2010/wordprocessingInk" xmlns:wne="http://schemas.microsoft.com/office/word/2006/wordml" xmlns:wps="http://schemas.microsoft.com/office/word/2010/wordprocessingShape" mc:Ignorable="w14 wp14">
+  <w:docDefaults>
+    <w:rPrDefault>
+      <w:rPr>
+        <w:rFonts w:ascii="Times New Roman" w:eastAsia="宋体" w:hAnsi="Times New Roman" w:cs="Times New Roman"/>
+        <w:lang w:val="en-US" w:eastAsia="zh-CN" w:bidi="ar-SA"/>
+      </w:rPr>
+    </w:rPrDefault>
+    <w:pPrDefault/>
+  </w:docDefaults>
+  <w:latentStyles w:defLockedState="0" w:defUIPriority="0" w:defSemiHidden="0" w:defUnhideWhenUsed="0" w:defQFormat="0" w:count="267">
+    <w:lsdException w:name="Normal" w:qFormat="1"/>
+    <w:lsdException w:name="heading 1" w:qFormat="1"/>
+    <w:lsdException w:name="heading 2" w:semiHidden="1" w:unhideWhenUsed="1" w:qFormat="1"/>
+    <w:lsdException w:name="heading 3" w:semiHidden="1" w:unhideWhenUsed="1" w:qFormat="1"/>
+    <w:lsdException w:name="heading 4" w:semiHidden="1" w:unhideWhenUsed="1" w:qFormat="1"/>
+    <w:lsdException w:name="heading 5" w:semiHidden="1" w:unhideWhenUsed="1" w:qFormat="1"/>
+    <w:lsdException w:name="heading 6" w:semiHidden="1" w:unhideWhenUsed="1" w:qFormat="1"/>
+    <w:lsdException w:name="heading 7" w:semiHidden="1" w:unhideWhenUsed="1" w:qFormat="1"/>
+    <w:lsdException w:name="heading 8" w:semiHidden="1" w:unhideWhenUsed="1" w:qFormat="1"/>
+    <w:lsdException w:name="heading 9" w:semiHidden="1" w:unhideWhenUsed="1" w:qFormat="1"/>
+    <w:lsdException w:name="annotation text" w:qFormat="1"/>
+    <w:lsdException w:name="caption" w:semiHidden="1" w:unhideWhenUsed="1" w:qFormat="1"/>
+    <w:lsdException w:name="Title" w:qFormat="1"/>
+    <w:lsdException w:name="Default Paragraph Font" w:semiHidden="1" w:uiPriority="1" w:unhideWhenUsed="1"/>
+    <w:lsdException w:name="Subtitle" w:qFormat="1"/>
+    <w:lsdException w:name="Strong" w:qFormat="1"/>
+    <w:lsdException w:name="Emphasis" w:qFormat="1"/>
+    <w:lsdException w:name="HTML Top of Form" w:semiHidden="1" w:uiPriority="99" w:unhideWhenUsed="1"/>
+    <w:lsdException w:name="HTML Bottom of Form" w:semiHidden="1" w:uiPriority="99" w:unhideWhenUsed="1"/>
+    <w:lsdException w:name="Normal Table" w:semiHidden="1" w:uiPriority="99" w:unhideWhenUsed="1"/>
+    <w:lsdException w:name="No List" w:semiHidden="1" w:uiPriority="99" w:unhideWhenUsed="1"/>
+    <w:lsdException w:name="Outline List 1" w:semiHidden="1" w:uiPriority="99" w:unhideWhenUsed="1"/>
+    <w:lsdException w:name="Outline List 2" w:semiHidden="1" w:uiPriority="99" w:unhideWhenUsed="1"/>
+    <w:lsdException w:name="Outline List 3" w:semiHidden="1" w:uiPriority="99" w:unhideWhenUsed="1"/>
+    <w:lsdException w:name="Placeholder Text" w:semiHidden="1" w:uiPriority="99" w:unhideWhenUsed="1"/>
+    <w:lsdException w:name="No Spacing" w:semiHidden="1" w:uiPriority="99" w:unhideWhenUsed="1"/>
+    <w:lsdException w:name="Light Shading" w:uiPriority="60"/>
+    <w:lsdException w:name="Light List" w:uiPriority="61"/>
+    <w:lsdException w:name="Light Grid" w:uiPriority="62"/>
+    <w:lsdException w:name="Medium Shading 1" w:uiPriority="63"/>
+    <w:lsdException w:name="Medium Shading 2" w:uiPriority="64"/>
+    <w:lsdException w:name="Medium List 1" w:uiPriority="65"/>
+    <w:lsdException w:name="Medium List 2" w:uiPriority="66"/>
+    <w:lsdException w:name="Medium Grid 1" w:uiPriority="67"/>
+    <w:lsdException w:name="Medium Grid 2" w:uiPriority="68"/>
+    <w:lsdException w:name="Medium Grid 3" w:uiPriority="69"/>
+    <w:lsdException w:name="Dark List" w:uiPriority="70"/>
+    <w:lsdException w:name="Colorful Shading" w:uiPriority="71"/>
+    <w:lsdException w:name="Colorful List" w:uiPriority="72"/>
+    <w:lsdException w:name="Colorful Grid" w:uiPriority="73"/>
+    <w:lsdException w:name="Light Shading Accent 1" w:uiPriority="60"/>
+    <w:lsdException w:name="Light List Accent 1" w:uiPriority="61"/>
+    <w:lsdException w:name="Light Grid Accent 1" w:uiPriority="62"/>
+    <w:lsdException w:name="Medium Shading 1 Accent 1" w:uiPriority="63"/>
+    <w:lsdException w:name="Medium Shading 2 Accent 1" w:uiPriority="64"/>
+    <w:lsdException w:name="Medium List 1 Accent 1" w:uiPriority="65"/>
+    <w:lsdException w:name="Revision" w:semiHidden="1" w:uiPriority="99" w:unhideWhenUsed="1"/>
+    <w:lsdException w:name="List Paragraph" w:semiHidden="1" w:uiPriority="99" w:unhideWhenUsed="1"/>
+    <w:lsdException w:name="Quote" w:semiHidden="1" w:uiPriority="99" w:unhideWhenUsed="1"/>
+    <w:lsdException w:name="Intense Quote" w:semiHidden="1" w:uiPriority="99" w:unhideWhenUsed="1"/>
+    <w:lsdException w:name="Medium List 2 Accent 1" w:uiPriority="66"/>
+    <w:lsdException w:name="Medium Grid 1 Accent 1" w:uiPriority="67"/>
+    <w:lsdException w:name="Medium Grid 2 Accent 1" w:uiPriority="68"/>
+    <w:lsdException w:name="Medium Grid 3 Accent 1" w:uiPriority="69"/>
+    <w:lsdException w:name="Dark List Accent 1" w:uiPriority="70"/>
+    <w:lsdException w:name="Colorful Shading Accent 1" w:uiPriority="71"/>
+    <w:lsdException w:name="Colorful List Accent 1" w:uiPriority="72"/>
+    <w:lsdException w:name="Colorful Grid Accent 1" w:uiPriority="73"/>
+    <w:lsdException w:name="Light Shading Accent 2" w:uiPriority="60"/>
+    <w:lsdException w:name="Light List Accent 2" w:uiPriority="61"/>
+    <w:lsdException w:name="Light Grid Accent 2" w:uiPriority="62"/>
+    <w:lsdException w:name="Medium Shading 1 Accent 2" w:uiPriority="63"/>
+    <w:lsdException w:name="Medium Shading 2 Accent 2" w:uiPriority="64"/>
+    <w:lsdException w:name="Medium List 1 Accent 2" w:uiPriority="65"/>
+    <w:lsdException w:name="Medium List 2 Accent 2" w:uiPriority="66"/>
+    <w:lsdException w:name="Medium Grid 1 Accent 2" w:uiPriority="67"/>
+    <w:lsdException w:name="Medium Grid 2 Accent 2" w:uiPriority="68"/>
+    <w:lsdException w:name="Medium Grid 3 Accent 2" w:uiPriority="69"/>
+    <w:lsdException w:name="Dark List Accent 2" w:uiPriority="70"/>
+    <w:lsdException w:name="Colorful Shading Accent 2" w:uiPriority="71"/>
+    <w:lsdException w:name="Colorful List Accent 2" w:uiPriority="72"/>
+    <w:lsdException w:name="Colorful Grid Accent 2" w:uiPriority="73"/>
+    <w:lsdException w:name="Light Shading Accent 3" w:uiPriority="60"/>
+    <w:lsdException w:name="Light List Accent 3" w:uiPriority="61"/>
+    <w:lsdException w:name="Light Grid Accent 3" w:uiPriority="62"/>
+    <w:lsdException w:name="Medium Shading 1 Accent 3" w:uiPriority="63"/>
+    <w:lsdException w:name="Medium Shading 2 Accent 3" w:uiPriority="64"/>
+    <w:lsdException w:name="Medium List 1 Accent 3" w:uiPriority="65"/>
+    <w:lsdException w:name="Medium List 2 Accent 3" w:uiPriority="66"/>
+    <w:lsdException w:name="Medium Grid 1 Accent 3" w:uiPriority="67"/>
+    <w:lsdException w:name="Medium Grid 2 Accent 3" w:uiPriority="68"/>
+    <w:lsdException w:name="Medium Grid 3 Accent 3" w:uiPriority="69"/>
+    <w:lsdException w:name="Dark List Accent 3" w:uiPriority="70"/>
+    <w:lsdException w:name="Colorful Shading Accent 3" w:uiPriority="71"/>
+    <w:lsdException w:name="Colorful List Accent 3" w:uiPriority="72"/>
+    <w:lsdException w:name="Colorful Grid Accent 3" w:uiPriority="73"/>
+    <w:lsdException w:name="Light Shading Accent 4" w:uiPriority="60"/>
+    <w:lsdException w:name="Light List Accent 4" w:uiPriority="61"/>
+    <w:lsdException w:name="Light Grid Accent 4" w:uiPriority="62"/>
+    <w:lsdException w:name="Medium Shading 1 Accent 4" w:uiPriority="63"/>
+    <w:lsdException w:name="Medium Shading 2 Accent 4" w:uiPriority="64"/>
+    <w:lsdException w:name="Medium List 1 Accent 4" w:uiPriority="65"/>
+    <w:lsdException w:name="Medium List 2 Accent 4" w:uiPriority="66"/>
+    <w:lsdException w:name="Medium Grid 1 Accent 4" w:uiPriority="67"/>
+    <w:lsdException w:name="Medium Grid 2 Accent 4" w:uiPriority="68"/>
+    <w:lsdException w:name="Medium Grid 3 Accent 4" w:uiPriority="69"/>
+    <w:lsdException w:name="Dark List Accent 4" w:uiPriority="70"/>
+    <w:lsdException w:name="Colorful Shading Accent 4" w:uiPriority="71"/>
+    <w:lsdException w:name="Colorful List Accent 4" w:uiPriority="72"/>
+    <w:lsdException w:name="Colorful Grid Accent 4" w:uiPriority="73"/>
+    <w:lsdException w:name="Light Shading Accent 5" w:uiPriority="60"/>
+    <w:lsdException w:name="Light List Accent 5" w:uiPriority="61"/>
+    <w:lsdException w:name="Light Grid Accent 5" w:uiPriority="62"/>
+    <w:lsdException w:name="Medium Shading 1 Accent 5" w:uiPriority="63"/>
+    <w:lsdException w:name="Medium Shading 2 Accent 5" w:uiPriority="64"/>
+    <w:lsdException w:name="Medium List 1 Accent 5" w:uiPriority="65"/>
+    <w:lsdException w:name="Medium List 2 Accent 5" w:uiPriority="66"/>
+    <w:lsdException w:name="Medium Grid 1 Accent 5" w:uiPriority="67"/>
+    <w:lsdException w:name="Medium Grid 2 Accent 5" w:uiPriority="68"/>
+    <w:lsdException w:name="Medium Grid 3 Accent 5" w:uiPriority="69"/>
+    <w:lsdException w:name="Dark List Accent 5" w:uiPriority="70"/>
+    <w:lsdException w:name="Colorful Shading Accent 5" w:uiPriority="71"/>
+    <w:lsdException w:name="Colorful List Accent 5" w:uiPriority="72"/>
+    <w:lsdException w:name="Colorful Grid Accent 5" w:uiPriority="73"/>
+    <w:lsdException w:name="Light Shading Accent 6" w:uiPriority="60"/>
+    <w:lsdException w:name="Light List Accent 6" w:uiPriority="61"/>
+    <w:lsdException w:name="Light Grid Accent 6" w:uiPriority="62"/>
+    <w:lsdException w:name="Medium Shading 1 Accent 6" w:uiPriority="63"/>
+    <w:lsdException w:name="Medium Shading 2 Accent 6" w:uiPriority="64"/>
+    <w:lsdException w:name="Medium List 1 Accent 6" w:uiPriority="65"/>
+    <w:lsdException w:name="Medium List 2 Accent 6" w:uiPriority="66"/>
+    <w:lsdException w:name="Medium Grid 1 Accent 6" w:uiPriority="67"/>
+    <w:lsdException w:name="Medium Grid 2 Accent 6" w:uiPriority="68"/>
+    <w:lsdException w:name="Medium Grid 3 Accent 6" w:uiPriority="69"/>
+    <w:lsdException w:name="Dark List Accent 6" w:uiPriority="70"/>
+    <w:lsdException w:name="Colorful Shading Accent 6" w:uiPriority="71"/>
+    <w:lsdException w:name="Colorful List Accent 6" w:uiPriority="72"/>
+    <w:lsdException w:name="Colorful Grid Accent 6" w:uiPriority="73"/>
+    <w:lsdException w:name="Subtle Emphasis" w:uiPriority="19" w:qFormat="1"/>
+    <w:lsdException w:name="Intense Emphasis" w:uiPriority="21" w:qFormat="1"/>
+    <w:lsdException w:name="Subtle Reference" w:uiPriority="31" w:qFormat="1"/>
+    <w:lsdException w:name="Intense Reference" w:uiPriority="32" w:qFormat="1"/>
+    <w:lsdException w:name="Book Title" w:uiPriority="33" w:qFormat="1"/>
+    <w:lsdException w:name="Bibliography" w:semiHidden="1" w:uiPriority="37" w:unhideWhenUsed="1"/>
+    <w:lsdException w:name="TOC Heading" w:semiHidden="1" w:uiPriority="39" w:unhideWhenUsed="1" w:qFormat="1"/>
+  </w:latentStyles>
+  <w:style w:type="paragraph" w:default="1" w:styleId="Normal">
+    <w:name w:val="Normal"/>
+    <w:qFormat/>
+    <w:pPr>
+      <w:widowControl w:val="0"/>
+      <w:jc w:val="both"/>
+    </w:pPr>
+    <w:rPr>
+      <w:rFonts w:asciiTheme="minorHAnsi" w:eastAsiaTheme="minorEastAsia" w:hAnsiTheme="minorHAnsi" w:cstheme="minorBidi"/>
+      <w:kern w:val="2"/>
+      <w:sz w:val="21"/>
+      <w:szCs w:val="24"/>
+    </w:rPr>
+  </w:style>
+  <w:style w:type="character" w:default="1" w:styleId="DefaultParagraphFont">
+    <w:name w:val="Default Paragraph Font"/>
+    <w:uiPriority w:val="1"/>
+    <w:semiHidden/>
+    <w:unhideWhenUsed/>
+  </w:style>
+  <w:style w:type="table" w:default="1" w:styleId="TableNormal">
+    <w:name w:val="Normal Table"/>
+    <w:uiPriority w:val="99"/>
+    <w:semiHidden/>
+    <w:unhideWhenUsed/>
+    <w:tblPr>
+      <w:tblInd w:w="0" w:type="dxa"/>
+      <w:tblCellMar>
+        <w:top w:w="0" w:type="dxa"/>
+        <w:left w:w="108" w:type="dxa"/>
+        <w:bottom w:w="0" w:type="dxa"/>
+        <w:right w:w="108" w:type="dxa"/>
+      </w:tblCellMar>
+    </w:tblPr>
+  </w:style>
+  <w:style w:type="numbering" w:default="1" w:styleId="NoList">
+    <w:name w:val="No List"/>
+    <w:uiPriority w:val="99"/>
+    <w:semiHidden/>
+    <w:unhideWhenUsed/>
+  </w:style>
+  <w:style w:type="paragraph" w:styleId="CommentSubject">
+    <w:name w:val="annotation subject"/>
+    <w:basedOn w:val="CommentText"/>
+    <w:next w:val="CommentText"/>
+    <w:link w:val="CommentSubjectChar"/>
+    <w:rPr>
+      <w:b/>
+      <w:bCs/>
+    </w:rPr>
+  </w:style>
+  <w:style w:type="paragraph" w:styleId="CommentText">
+    <w:name w:val="annotation text"/>
+    <w:basedOn w:val="Normal"/>
+    <w:link w:val="CommentTextChar"/>
+    <w:qFormat/>
+    <w:pPr>
+      <w:jc w:val="left"/>
+    </w:pPr>
+  </w:style>
+  <w:style w:type="paragraph" w:styleId="BalloonText">
+    <w:name w:val="Balloon Text"/>
+    <w:basedOn w:val="Normal"/>
+    <w:link w:val="BalloonTextChar"/>
+    <w:rPr>
+      <w:sz w:val="16"/>
+      <w:szCs w:val="16"/>
+    </w:rPr>
+  </w:style>
+  <w:style w:type="paragraph" w:styleId="HTMLPreformatted">
+    <w:name w:val="HTML Preformatted"/>
+    <w:basedOn w:val="Normal"/>
+    <w:pPr>
+      <w:tabs>
+        <w:tab w:val="left" w:pos="916"/>
+        <w:tab w:val="left" w:pos="1832"/>
+        <w:tab w:val="left" w:pos="2748"/>
+        <w:tab w:val="left" w:pos="3664"/>
+        <w:tab w:val="left" w:pos="4580"/>
+        <w:tab w:val="left" w:pos="5496"/>
+        <w:tab w:val="left" w:pos="6412"/>
+        <w:tab w:val="left" w:pos="7328"/>
+        <w:tab w:val="left" w:pos="8244"/>
+        <w:tab w:val="left" w:pos="9160"/>
+        <w:tab w:val="left" w:pos="10076"/>
+        <w:tab w:val="left" w:pos="10992"/>
+        <w:tab w:val="left" w:pos="11908"/>
+        <w:tab w:val="left" w:pos="12824"/>
+        <w:tab w:val="left" w:pos="13740"/>
+        <w:tab w:val="left" w:pos="14656"/>
+      </w:tabs>
+      <w:jc w:val="left"/>
+    </w:pPr>
+    <w:rPr>
+      <w:rFonts w:ascii="宋体" w:eastAsia="宋体" w:hAnsi="宋体" w:cs="Times New Roman" w:hint="eastAsia"/>
+      <w:kern w:val="0"/>
+      <w:sz w:val="24"/>
+    </w:rPr>
+  </w:style>
+  <w:style w:type="character" w:styleId="CommentReference">
+    <w:name w:val="annotation reference"/>
+    <w:basedOn w:val="DefaultParagraphFont"/>
+    <w:rPr>
+      <w:sz w:val="21"/>
+      <w:szCs w:val="21"/>
+    </w:rPr>
+  </w:style>
+  <w:style w:type="character" w:customStyle="1" w:styleId="BalloonTextChar">
+    <w:name w:val="Balloon Text Char"/>
+    <w:basedOn w:val="DefaultParagraphFont"/>
+    <w:link w:val="BalloonText"/>
+    <w:rPr>
+      <w:kern w:val="2"/>
+      <w:sz w:val="16"/>
+      <w:szCs w:val="16"/>
+    </w:rPr>
+  </w:style>
+  <w:style w:type="character" w:customStyle="1" w:styleId="CommentTextChar">
+    <w:name w:val="Comment Text Char"/>
+    <w:basedOn w:val="DefaultParagraphFont"/>
+    <w:link w:val="CommentText"/>
+    <w:rPr>
+      <w:kern w:val="2"/>
+      <w:sz w:val="21"/>
+      <w:szCs w:val="24"/>
+    </w:rPr>
+  </w:style>
+  <w:style w:type="character" w:customStyle="1" w:styleId="CommentSubjectChar">
+    <w:name w:val="Comment Subject Char"/>
+    <w:basedOn w:val="CommentTextChar"/>
+    <w:link w:val="CommentSubject"/>
     <w:rPr>
       <w:b/>
       <w:bCs/>

</xml_diff>

<commit_message>
2017-02-05: 1. merge bill/billInfo to all ejs, so that support select; 2. change select option with ng-repeat to load init value; 3. add queryFieldChineseName in constant.js to support query field chinese name
</commit_message>
<xml_diff>
--- a/doc/数据结构.docx
+++ b/doc/数据结构.docx
@@ -1672,11 +1672,6 @@
       </w:r>
     </w:p>
     <w:p>
-      <w:pPr>
-        <w:rPr>
-          <w:rFonts w:hint="eastAsia"/>
-        </w:rPr>
-      </w:pPr>
       <w:r>
         <w:rPr>
           <w:rFonts w:hint="eastAsia"/>
@@ -1691,6 +1686,1029 @@
           <w:numId w:val="1"/>
         </w:numPr>
         <w:rPr>
+          <w:b/>
+          <w:bCs/>
+          <w:sz w:val="28"/>
+          <w:szCs w:val="28"/>
+        </w:rPr>
+      </w:pPr>
+      <w:r>
+        <w:rPr>
+          <w:rFonts w:hint="eastAsia"/>
+          <w:b/>
+          <w:bCs/>
+          <w:sz w:val="28"/>
+          <w:szCs w:val="28"/>
+        </w:rPr>
+        <w:t>Pagination参数</w:t>
+      </w:r>
+    </w:p>
+    <w:p>
+      <w:pPr>
+        <w:ind w:firstLine="420"/>
+        <w:rPr>
+          <w:sz w:val="30"/>
+          <w:szCs w:val="30"/>
+        </w:rPr>
+      </w:pPr>
+      <w:r>
+        <w:rPr>
+          <w:rFonts w:hint="eastAsia"/>
+          <w:sz w:val="30"/>
+          <w:szCs w:val="30"/>
+        </w:rPr>
+        <w:t>4.1 server端的pagination</w:t>
+      </w:r>
+    </w:p>
+    <w:p>
+      <w:pPr>
+        <w:pStyle w:val="5"/>
+        <w:widowControl/>
+        <w:shd w:val="clear" w:color="auto" w:fill="FFFFFF"/>
+        <w:rPr>
+          <w:rFonts w:hint="default" w:cs="宋体"/>
+          <w:color w:val="000000"/>
+          <w:sz w:val="19"/>
+          <w:szCs w:val="19"/>
+          <w:shd w:val="clear" w:color="auto" w:fill="E4E4FF"/>
+        </w:rPr>
+      </w:pPr>
+      <w:r>
+        <w:rPr>
+          <w:rFonts w:cs="宋体"/>
+          <w:b/>
+          <w:color w:val="660E7A"/>
+          <w:sz w:val="19"/>
+          <w:szCs w:val="19"/>
+          <w:shd w:val="clear" w:color="auto" w:fill="FFFFFF"/>
+        </w:rPr>
+        <w:t>{start</w:t>
+      </w:r>
+      <w:r>
+        <w:rPr>
+          <w:rFonts w:cs="宋体"/>
+          <w:color w:val="000000"/>
+          <w:sz w:val="19"/>
+          <w:szCs w:val="19"/>
+          <w:shd w:val="clear" w:color="auto" w:fill="FFFFFF"/>
+        </w:rPr>
+        <w:t>:</w:t>
+      </w:r>
+      <w:r>
+        <w:rPr>
+          <w:rFonts w:cs="宋体"/>
+          <w:color w:val="458383"/>
+          <w:sz w:val="19"/>
+          <w:szCs w:val="19"/>
+          <w:shd w:val="clear" w:color="auto" w:fill="FFFFFF"/>
+        </w:rPr>
+        <w:t>start</w:t>
+      </w:r>
+      <w:r>
+        <w:rPr>
+          <w:rFonts w:cs="宋体"/>
+          <w:color w:val="000000"/>
+          <w:sz w:val="19"/>
+          <w:szCs w:val="19"/>
+          <w:shd w:val="clear" w:color="auto" w:fill="FFFFFF"/>
+        </w:rPr>
+        <w:t>,</w:t>
+      </w:r>
+      <w:r>
+        <w:rPr>
+          <w:rFonts w:cs="宋体"/>
+          <w:b/>
+          <w:color w:val="660E7A"/>
+          <w:sz w:val="19"/>
+          <w:szCs w:val="19"/>
+          <w:shd w:val="clear" w:color="auto" w:fill="FFFFFF"/>
+        </w:rPr>
+        <w:t>end</w:t>
+      </w:r>
+      <w:r>
+        <w:rPr>
+          <w:rFonts w:cs="宋体"/>
+          <w:color w:val="000000"/>
+          <w:sz w:val="19"/>
+          <w:szCs w:val="19"/>
+          <w:shd w:val="clear" w:color="auto" w:fill="FFFFFF"/>
+        </w:rPr>
+        <w:t>:</w:t>
+      </w:r>
+      <w:r>
+        <w:rPr>
+          <w:rFonts w:cs="宋体"/>
+          <w:color w:val="458383"/>
+          <w:sz w:val="19"/>
+          <w:szCs w:val="19"/>
+          <w:shd w:val="clear" w:color="auto" w:fill="FFFFFF"/>
+        </w:rPr>
+        <w:t>end</w:t>
+      </w:r>
+      <w:r>
+        <w:rPr>
+          <w:rFonts w:cs="宋体"/>
+          <w:color w:val="000000"/>
+          <w:sz w:val="19"/>
+          <w:szCs w:val="19"/>
+          <w:shd w:val="clear" w:color="auto" w:fill="FFFFFF"/>
+        </w:rPr>
+        <w:t>,</w:t>
+      </w:r>
+      <w:r>
+        <w:rPr>
+          <w:rFonts w:cs="宋体"/>
+          <w:b/>
+          <w:color w:val="660E7A"/>
+          <w:sz w:val="19"/>
+          <w:szCs w:val="19"/>
+          <w:shd w:val="clear" w:color="auto" w:fill="FFFFFF"/>
+        </w:rPr>
+        <w:t>currentPage</w:t>
+      </w:r>
+      <w:r>
+        <w:rPr>
+          <w:rFonts w:cs="宋体"/>
+          <w:color w:val="000000"/>
+          <w:sz w:val="19"/>
+          <w:szCs w:val="19"/>
+          <w:shd w:val="clear" w:color="auto" w:fill="FFFFFF"/>
+        </w:rPr>
+        <w:t>:currentPage,</w:t>
+      </w:r>
+      <w:r>
+        <w:rPr>
+          <w:rFonts w:cs="宋体"/>
+          <w:b/>
+          <w:color w:val="660E7A"/>
+          <w:sz w:val="19"/>
+          <w:szCs w:val="19"/>
+          <w:shd w:val="clear" w:color="auto" w:fill="FFFFFF"/>
+        </w:rPr>
+        <w:t>showPrevious</w:t>
+      </w:r>
+      <w:r>
+        <w:rPr>
+          <w:rFonts w:cs="宋体"/>
+          <w:color w:val="000000"/>
+          <w:sz w:val="19"/>
+          <w:szCs w:val="19"/>
+          <w:shd w:val="clear" w:color="auto" w:fill="FFFFFF"/>
+        </w:rPr>
+        <w:t>:</w:t>
+      </w:r>
+      <w:r>
+        <w:rPr>
+          <w:rFonts w:cs="宋体"/>
+          <w:color w:val="458383"/>
+          <w:sz w:val="19"/>
+          <w:szCs w:val="19"/>
+          <w:shd w:val="clear" w:color="auto" w:fill="FFFFFF"/>
+        </w:rPr>
+        <w:t>showPrevious</w:t>
+      </w:r>
+      <w:r>
+        <w:rPr>
+          <w:rFonts w:cs="宋体"/>
+          <w:color w:val="000000"/>
+          <w:sz w:val="19"/>
+          <w:szCs w:val="19"/>
+          <w:shd w:val="clear" w:color="auto" w:fill="FFFFFF"/>
+        </w:rPr>
+        <w:t>,</w:t>
+      </w:r>
+      <w:r>
+        <w:rPr>
+          <w:rFonts w:cs="宋体"/>
+          <w:b/>
+          <w:color w:val="660E7A"/>
+          <w:sz w:val="19"/>
+          <w:szCs w:val="19"/>
+          <w:shd w:val="clear" w:color="auto" w:fill="FFFFFF"/>
+        </w:rPr>
+        <w:t>showNext</w:t>
+      </w:r>
+      <w:r>
+        <w:rPr>
+          <w:rFonts w:cs="宋体"/>
+          <w:color w:val="000000"/>
+          <w:sz w:val="19"/>
+          <w:szCs w:val="19"/>
+          <w:shd w:val="clear" w:color="auto" w:fill="FFFFFF"/>
+        </w:rPr>
+        <w:t>:</w:t>
+      </w:r>
+      <w:r>
+        <w:rPr>
+          <w:rFonts w:cs="宋体"/>
+          <w:color w:val="458383"/>
+          <w:sz w:val="19"/>
+          <w:szCs w:val="19"/>
+          <w:shd w:val="clear" w:color="auto" w:fill="FFFFFF"/>
+        </w:rPr>
+        <w:t>showNext</w:t>
+      </w:r>
+      <w:r>
+        <w:rPr>
+          <w:rFonts w:cs="宋体"/>
+          <w:color w:val="000000"/>
+          <w:sz w:val="19"/>
+          <w:szCs w:val="19"/>
+          <w:shd w:val="clear" w:color="auto" w:fill="FFFFFF"/>
+        </w:rPr>
+        <w:t>,</w:t>
+      </w:r>
+      <w:r>
+        <w:rPr>
+          <w:rFonts w:cs="宋体"/>
+          <w:b/>
+          <w:color w:val="660E7A"/>
+          <w:sz w:val="19"/>
+          <w:szCs w:val="19"/>
+          <w:shd w:val="clear" w:color="auto" w:fill="FFFFFF"/>
+        </w:rPr>
+        <w:t>totalPage</w:t>
+      </w:r>
+      <w:r>
+        <w:rPr>
+          <w:rFonts w:cs="宋体"/>
+          <w:color w:val="000000"/>
+          <w:sz w:val="19"/>
+          <w:szCs w:val="19"/>
+          <w:shd w:val="clear" w:color="auto" w:fill="FFFFFF"/>
+        </w:rPr>
+        <w:t>:</w:t>
+      </w:r>
+      <w:r>
+        <w:rPr>
+          <w:rFonts w:cs="宋体"/>
+          <w:color w:val="458383"/>
+          <w:sz w:val="19"/>
+          <w:szCs w:val="19"/>
+          <w:shd w:val="clear" w:color="auto" w:fill="FFFFFF"/>
+        </w:rPr>
+        <w:t>totalPage</w:t>
+      </w:r>
+      <w:r>
+        <w:rPr>
+          <w:rFonts w:cs="宋体"/>
+          <w:color w:val="000000"/>
+          <w:sz w:val="19"/>
+          <w:szCs w:val="19"/>
+          <w:shd w:val="clear" w:color="auto" w:fill="FFFFFF"/>
+        </w:rPr>
+        <w:t>,</w:t>
+      </w:r>
+      <w:r>
+        <w:rPr>
+          <w:rFonts w:cs="宋体"/>
+          <w:b/>
+          <w:color w:val="660E7A"/>
+          <w:sz w:val="19"/>
+          <w:szCs w:val="19"/>
+          <w:shd w:val="clear" w:color="auto" w:fill="FFFFFF"/>
+        </w:rPr>
+        <w:t>pageSize</w:t>
+      </w:r>
+      <w:r>
+        <w:rPr>
+          <w:rFonts w:cs="宋体"/>
+          <w:color w:val="000000"/>
+          <w:sz w:val="19"/>
+          <w:szCs w:val="19"/>
+          <w:shd w:val="clear" w:color="auto" w:fill="FFFFFF"/>
+        </w:rPr>
+        <w:t>:pageSize,</w:t>
+      </w:r>
+      <w:r>
+        <w:rPr>
+          <w:rFonts w:cs="宋体"/>
+          <w:b/>
+          <w:color w:val="660E7A"/>
+          <w:sz w:val="19"/>
+          <w:szCs w:val="19"/>
+          <w:shd w:val="clear" w:color="auto" w:fill="FFFFFF"/>
+        </w:rPr>
+        <w:t>pageLength</w:t>
+      </w:r>
+      <w:r>
+        <w:rPr>
+          <w:rFonts w:cs="宋体"/>
+          <w:color w:val="000000"/>
+          <w:sz w:val="19"/>
+          <w:szCs w:val="19"/>
+          <w:shd w:val="clear" w:color="auto" w:fill="FFFFFF"/>
+        </w:rPr>
+        <w:t>:</w:t>
+      </w:r>
+      <w:r>
+        <w:rPr>
+          <w:rFonts w:cs="宋体"/>
+          <w:color w:val="000000"/>
+          <w:sz w:val="19"/>
+          <w:szCs w:val="19"/>
+          <w:shd w:val="clear" w:color="auto" w:fill="E4E4FF"/>
+        </w:rPr>
+        <w:t>pageLength}</w:t>
+      </w:r>
+    </w:p>
+    <w:p>
+      <w:r>
+        <w:rPr>
+          <w:rFonts w:hint="eastAsia"/>
+          <w:b/>
+          <w:bCs/>
+        </w:rPr>
+        <w:t xml:space="preserve">start: </w:t>
+      </w:r>
+      <w:r>
+        <w:rPr>
+          <w:rFonts w:hint="eastAsia"/>
+        </w:rPr>
+        <w:t>页码起始数</w:t>
+      </w:r>
+    </w:p>
+    <w:p>
+      <w:r>
+        <w:rPr>
+          <w:rFonts w:hint="eastAsia" w:ascii="宋体" w:hAnsi="宋体" w:eastAsia="宋体" w:cs="宋体"/>
+          <w:b/>
+          <w:color w:val="660E7A"/>
+          <w:sz w:val="19"/>
+          <w:szCs w:val="19"/>
+          <w:shd w:val="clear" w:color="auto" w:fill="FFFFFF"/>
+        </w:rPr>
+        <w:t>end</w:t>
+      </w:r>
+      <w:r>
+        <w:rPr>
+          <w:rFonts w:hint="eastAsia"/>
+          <w:b/>
+          <w:bCs/>
+        </w:rPr>
+        <w:t>:：</w:t>
+      </w:r>
+      <w:r>
+        <w:rPr>
+          <w:rFonts w:hint="eastAsia"/>
+        </w:rPr>
+        <w:t>页码结束数</w:t>
+      </w:r>
+    </w:p>
+    <w:p>
+      <w:r>
+        <w:rPr>
+          <w:rFonts w:hint="eastAsia" w:ascii="宋体" w:hAnsi="宋体" w:eastAsia="宋体" w:cs="宋体"/>
+          <w:b/>
+          <w:color w:val="660E7A"/>
+          <w:sz w:val="19"/>
+          <w:szCs w:val="19"/>
+          <w:shd w:val="clear" w:color="auto" w:fill="FFFFFF"/>
+        </w:rPr>
+        <w:t>currentPage：</w:t>
+      </w:r>
+      <w:r>
+        <w:rPr>
+          <w:rFonts w:hint="eastAsia"/>
+        </w:rPr>
+        <w:t>当前页码数，</w:t>
+      </w:r>
+      <w:r>
+        <w:rPr>
+          <w:rFonts w:hint="eastAsia"/>
+          <w:b/>
+          <w:bCs/>
+        </w:rPr>
+        <w:t>必定位于start/end之间</w:t>
+      </w:r>
+    </w:p>
+    <w:p>
+      <w:r>
+        <w:rPr>
+          <w:rFonts w:hint="eastAsia" w:ascii="宋体" w:hAnsi="宋体" w:eastAsia="宋体" w:cs="宋体"/>
+          <w:b/>
+          <w:color w:val="660E7A"/>
+          <w:sz w:val="19"/>
+          <w:szCs w:val="19"/>
+          <w:shd w:val="clear" w:color="auto" w:fill="FFFFFF"/>
+        </w:rPr>
+        <w:t>showPrevious：</w:t>
+      </w:r>
+      <w:r>
+        <w:rPr>
+          <w:rFonts w:hint="eastAsia"/>
+        </w:rPr>
+        <w:t>boolean，</w:t>
+      </w:r>
+      <w:r>
+        <w:rPr>
+          <w:rFonts w:hint="eastAsia"/>
+          <w:b/>
+          <w:bCs/>
+        </w:rPr>
+        <w:t>前一页</w:t>
+      </w:r>
+      <w:r>
+        <w:rPr>
+          <w:rFonts w:hint="eastAsia"/>
+        </w:rPr>
+        <w:t>按钮是否显示</w:t>
+      </w:r>
+    </w:p>
+    <w:p>
+      <w:r>
+        <w:rPr>
+          <w:rFonts w:hint="eastAsia" w:ascii="宋体" w:hAnsi="宋体" w:eastAsia="宋体" w:cs="宋体"/>
+          <w:b/>
+          <w:color w:val="660E7A"/>
+          <w:sz w:val="19"/>
+          <w:szCs w:val="19"/>
+          <w:shd w:val="clear" w:color="auto" w:fill="FFFFFF"/>
+        </w:rPr>
+        <w:t>showNext：</w:t>
+      </w:r>
+      <w:r>
+        <w:rPr>
+          <w:rFonts w:hint="eastAsia"/>
+        </w:rPr>
+        <w:t>boolean，</w:t>
+      </w:r>
+      <w:r>
+        <w:rPr>
+          <w:rFonts w:hint="eastAsia"/>
+          <w:b/>
+          <w:bCs/>
+        </w:rPr>
+        <w:t>后一页</w:t>
+      </w:r>
+      <w:r>
+        <w:rPr>
+          <w:rFonts w:hint="eastAsia"/>
+        </w:rPr>
+        <w:t>按钮是否显示</w:t>
+      </w:r>
+    </w:p>
+    <w:p>
+      <w:r>
+        <w:rPr>
+          <w:rFonts w:hint="eastAsia" w:ascii="宋体" w:hAnsi="宋体" w:eastAsia="宋体" w:cs="宋体"/>
+          <w:b/>
+          <w:color w:val="660E7A"/>
+          <w:sz w:val="19"/>
+          <w:szCs w:val="19"/>
+          <w:shd w:val="clear" w:color="auto" w:fill="FFFFFF"/>
+        </w:rPr>
+        <w:t>totalPage：</w:t>
+      </w:r>
+      <w:r>
+        <w:rPr>
+          <w:rFonts w:hint="eastAsia"/>
+        </w:rPr>
+        <w:t>总共多少页</w:t>
+      </w:r>
+    </w:p>
+    <w:p>
+      <w:r>
+        <w:rPr>
+          <w:rFonts w:hint="eastAsia" w:ascii="宋体" w:hAnsi="宋体" w:eastAsia="宋体" w:cs="宋体"/>
+          <w:b/>
+          <w:color w:val="660E7A"/>
+          <w:sz w:val="19"/>
+          <w:szCs w:val="19"/>
+          <w:shd w:val="clear" w:color="auto" w:fill="FFFFFF"/>
+        </w:rPr>
+        <w:t>pageSize：</w:t>
+      </w:r>
+      <w:r>
+        <w:rPr>
+          <w:rFonts w:hint="eastAsia"/>
+        </w:rPr>
+        <w:t>每页显示多少记录</w:t>
+      </w:r>
+    </w:p>
+    <w:p>
+      <w:r>
+        <w:rPr>
+          <w:rFonts w:hint="eastAsia" w:ascii="宋体" w:hAnsi="宋体" w:eastAsia="宋体" w:cs="宋体"/>
+          <w:b/>
+          <w:color w:val="660E7A"/>
+          <w:sz w:val="19"/>
+          <w:szCs w:val="19"/>
+          <w:shd w:val="clear" w:color="auto" w:fill="FFFFFF"/>
+        </w:rPr>
+        <w:t>pageLength：</w:t>
+      </w:r>
+      <w:r>
+        <w:rPr>
+          <w:rFonts w:hint="eastAsia"/>
+        </w:rPr>
+        <w:t>每次显示几页</w:t>
+      </w:r>
+    </w:p>
+    <w:p>
+      <w:r>
+        <w:rPr>
+          <w:rFonts w:hint="eastAsia"/>
+        </w:rPr>
+        <w:t>4.2 angular</w:t>
+      </w:r>
+    </w:p>
+    <w:p>
+      <w:pPr>
+        <w:pStyle w:val="5"/>
+        <w:widowControl/>
+        <w:shd w:val="clear" w:color="auto" w:fill="FFFFFF"/>
+        <w:rPr>
+          <w:rFonts w:hint="default" w:cs="宋体"/>
+          <w:color w:val="000000"/>
+          <w:sz w:val="19"/>
+          <w:szCs w:val="19"/>
+        </w:rPr>
+      </w:pPr>
+      <w:r>
+        <w:rPr>
+          <w:rFonts w:cs="宋体"/>
+          <w:b/>
+          <w:color w:val="008000"/>
+          <w:sz w:val="19"/>
+          <w:szCs w:val="19"/>
+          <w:shd w:val="clear" w:color="auto" w:fill="FFFFFF"/>
+        </w:rPr>
+        <w:t>{'paginationInfo'</w:t>
+      </w:r>
+      <w:r>
+        <w:rPr>
+          <w:rFonts w:cs="宋体"/>
+          <w:color w:val="000000"/>
+          <w:sz w:val="19"/>
+          <w:szCs w:val="19"/>
+          <w:shd w:val="clear" w:color="auto" w:fill="FFFFFF"/>
+        </w:rPr>
+        <w:t>:{},</w:t>
+      </w:r>
+      <w:r>
+        <w:rPr>
+          <w:rFonts w:cs="宋体"/>
+          <w:color w:val="000000"/>
+          <w:sz w:val="19"/>
+          <w:szCs w:val="19"/>
+          <w:shd w:val="clear" w:color="auto" w:fill="FFFFFF"/>
+        </w:rPr>
+        <w:tab/>
+      </w:r>
+      <w:r>
+        <w:rPr>
+          <w:rFonts w:cs="宋体"/>
+          <w:color w:val="000000"/>
+          <w:sz w:val="19"/>
+          <w:szCs w:val="19"/>
+          <w:shd w:val="clear" w:color="auto" w:fill="FFFFFF"/>
+        </w:rPr>
+        <w:t>存储从server返回的pagination信息</w:t>
+      </w:r>
+      <w:r>
+        <w:rPr>
+          <w:rFonts w:cs="宋体"/>
+          <w:color w:val="000000"/>
+          <w:sz w:val="19"/>
+          <w:szCs w:val="19"/>
+          <w:shd w:val="clear" w:color="auto" w:fill="FFFFFF"/>
+        </w:rPr>
+        <w:br w:type="textWrapping"/>
+      </w:r>
+      <w:r>
+        <w:rPr>
+          <w:rFonts w:cs="宋体"/>
+          <w:b/>
+          <w:color w:val="008000"/>
+          <w:sz w:val="19"/>
+          <w:szCs w:val="19"/>
+          <w:shd w:val="clear" w:color="auto" w:fill="FFFFFF"/>
+        </w:rPr>
+        <w:t>'pageRange'</w:t>
+      </w:r>
+      <w:r>
+        <w:rPr>
+          <w:rFonts w:cs="宋体"/>
+          <w:color w:val="000000"/>
+          <w:sz w:val="19"/>
+          <w:szCs w:val="19"/>
+          <w:shd w:val="clear" w:color="auto" w:fill="FFFFFF"/>
+        </w:rPr>
+        <w:t>:</w:t>
+      </w:r>
+      <w:r>
+        <w:rPr>
+          <w:rFonts w:cs="宋体"/>
+          <w:color w:val="000080"/>
+          <w:sz w:val="19"/>
+          <w:szCs w:val="19"/>
+          <w:shd w:val="clear" w:color="auto" w:fill="FFFFFF"/>
+        </w:rPr>
+        <w:t>null</w:t>
+      </w:r>
+      <w:r>
+        <w:rPr>
+          <w:rFonts w:cs="宋体"/>
+          <w:color w:val="000000"/>
+          <w:sz w:val="19"/>
+          <w:szCs w:val="19"/>
+          <w:shd w:val="clear" w:color="auto" w:fill="FFFFFF"/>
+        </w:rPr>
+        <w:t>,</w:t>
+      </w:r>
+      <w:r>
+        <w:rPr>
+          <w:rFonts w:cs="宋体"/>
+          <w:color w:val="000000"/>
+          <w:sz w:val="19"/>
+          <w:szCs w:val="19"/>
+          <w:shd w:val="clear" w:color="auto" w:fill="FFFFFF"/>
+        </w:rPr>
+        <w:tab/>
+      </w:r>
+      <w:r>
+        <w:rPr>
+          <w:rFonts w:cs="宋体"/>
+          <w:color w:val="000000"/>
+          <w:sz w:val="19"/>
+          <w:szCs w:val="19"/>
+          <w:shd w:val="clear" w:color="auto" w:fill="FFFFFF"/>
+        </w:rPr>
+        <w:tab/>
+      </w:r>
+      <w:r>
+        <w:rPr>
+          <w:rFonts w:cs="宋体"/>
+          <w:color w:val="000000"/>
+          <w:sz w:val="19"/>
+          <w:szCs w:val="19"/>
+          <w:shd w:val="clear" w:color="auto" w:fill="FFFFFF"/>
+        </w:rPr>
+        <w:t>根据pagination中的start和end，产生的数组（包括页码和active）</w:t>
+      </w:r>
+      <w:r>
+        <w:rPr>
+          <w:rFonts w:cs="宋体"/>
+          <w:color w:val="000000"/>
+          <w:sz w:val="19"/>
+          <w:szCs w:val="19"/>
+          <w:shd w:val="clear" w:color="auto" w:fill="FFFFFF"/>
+        </w:rPr>
+        <w:br w:type="textWrapping"/>
+      </w:r>
+      <w:r>
+        <w:rPr>
+          <w:rFonts w:cs="宋体"/>
+          <w:b/>
+          <w:color w:val="008000"/>
+          <w:sz w:val="19"/>
+          <w:szCs w:val="19"/>
+          <w:shd w:val="clear" w:color="auto" w:fill="FFFFFF"/>
+        </w:rPr>
+        <w:t>'goToPageNo'</w:t>
+      </w:r>
+      <w:r>
+        <w:rPr>
+          <w:rFonts w:cs="宋体"/>
+          <w:color w:val="000000"/>
+          <w:sz w:val="19"/>
+          <w:szCs w:val="19"/>
+          <w:shd w:val="clear" w:color="auto" w:fill="FFFFFF"/>
+        </w:rPr>
+        <w:t>:</w:t>
+      </w:r>
+      <w:r>
+        <w:rPr>
+          <w:rFonts w:cs="宋体"/>
+          <w:color w:val="000080"/>
+          <w:sz w:val="19"/>
+          <w:szCs w:val="19"/>
+          <w:shd w:val="clear" w:color="auto" w:fill="FFFFFF"/>
+        </w:rPr>
+        <w:t>null</w:t>
+      </w:r>
+      <w:r>
+        <w:rPr>
+          <w:rFonts w:cs="宋体"/>
+          <w:color w:val="000000"/>
+          <w:sz w:val="19"/>
+          <w:szCs w:val="19"/>
+          <w:shd w:val="clear" w:color="auto" w:fill="FFFFFF"/>
+        </w:rPr>
+        <w:t>,</w:t>
+      </w:r>
+      <w:r>
+        <w:rPr>
+          <w:rFonts w:cs="宋体"/>
+          <w:color w:val="000000"/>
+          <w:sz w:val="19"/>
+          <w:szCs w:val="19"/>
+          <w:shd w:val="clear" w:color="auto" w:fill="FFFFFF"/>
+        </w:rPr>
+        <w:tab/>
+      </w:r>
+      <w:r>
+        <w:rPr>
+          <w:rFonts w:cs="宋体"/>
+          <w:color w:val="000000"/>
+          <w:sz w:val="19"/>
+          <w:szCs w:val="19"/>
+          <w:shd w:val="clear" w:color="auto" w:fill="FFFFFF"/>
+        </w:rPr>
+        <w:tab/>
+      </w:r>
+      <w:r>
+        <w:rPr>
+          <w:rFonts w:cs="宋体"/>
+          <w:color w:val="000000"/>
+          <w:sz w:val="19"/>
+          <w:szCs w:val="19"/>
+          <w:shd w:val="clear" w:color="auto" w:fill="FFFFFF"/>
+        </w:rPr>
+        <w:t>存储用户输入的去第几页</w:t>
+      </w:r>
+      <w:r>
+        <w:rPr>
+          <w:rFonts w:cs="宋体"/>
+          <w:color w:val="000000"/>
+          <w:sz w:val="19"/>
+          <w:szCs w:val="19"/>
+          <w:shd w:val="clear" w:color="auto" w:fill="FFFFFF"/>
+        </w:rPr>
+        <w:br w:type="textWrapping"/>
+      </w:r>
+      <w:r>
+        <w:rPr>
+          <w:rFonts w:cs="宋体"/>
+          <w:b/>
+          <w:color w:val="008000"/>
+          <w:sz w:val="19"/>
+          <w:szCs w:val="19"/>
+          <w:shd w:val="clear" w:color="auto" w:fill="FFFFFF"/>
+        </w:rPr>
+        <w:t>'goToButtonEnable'</w:t>
+      </w:r>
+      <w:r>
+        <w:rPr>
+          <w:rFonts w:cs="宋体"/>
+          <w:color w:val="000000"/>
+          <w:sz w:val="19"/>
+          <w:szCs w:val="19"/>
+          <w:shd w:val="clear" w:color="auto" w:fill="FFFFFF"/>
+        </w:rPr>
+        <w:t>:</w:t>
+      </w:r>
+      <w:r>
+        <w:rPr>
+          <w:rFonts w:cs="宋体"/>
+          <w:color w:val="000080"/>
+          <w:sz w:val="19"/>
+          <w:szCs w:val="19"/>
+          <w:shd w:val="clear" w:color="auto" w:fill="FFFFFF"/>
+        </w:rPr>
+        <w:t>false</w:t>
+      </w:r>
+      <w:r>
+        <w:rPr>
+          <w:rFonts w:cs="宋体"/>
+          <w:color w:val="000000"/>
+          <w:sz w:val="19"/>
+          <w:szCs w:val="19"/>
+          <w:shd w:val="clear" w:color="auto" w:fill="FFFFFF"/>
+        </w:rPr>
+        <w:t>,}</w:t>
+      </w:r>
+      <w:r>
+        <w:rPr>
+          <w:rFonts w:cs="宋体"/>
+          <w:color w:val="000000"/>
+          <w:sz w:val="19"/>
+          <w:szCs w:val="19"/>
+          <w:shd w:val="clear" w:color="auto" w:fill="FFFFFF"/>
+        </w:rPr>
+        <w:tab/>
+      </w:r>
+      <w:r>
+        <w:rPr>
+          <w:rFonts w:cs="宋体"/>
+          <w:color w:val="000000"/>
+          <w:sz w:val="19"/>
+          <w:szCs w:val="19"/>
+          <w:shd w:val="clear" w:color="auto" w:fill="FFFFFF"/>
+        </w:rPr>
+        <w:t>go按钮是否有效</w:t>
+      </w:r>
+    </w:p>
+    <w:p>
+      <w:pPr>
+        <w:rPr>
+          <w:rFonts w:hint="eastAsia"/>
+          <w:b/>
+          <w:bCs/>
+          <w:sz w:val="28"/>
+          <w:szCs w:val="28"/>
+        </w:rPr>
+      </w:pPr>
+      <w:r>
+        <w:rPr>
+          <w:rFonts w:hint="eastAsia"/>
+          <w:b/>
+          <w:bCs/>
+          <w:sz w:val="28"/>
+          <w:szCs w:val="28"/>
+        </w:rPr>
+        <w:t>5. 添加/删除一个记录</w:t>
+      </w:r>
+    </w:p>
+    <w:p>
+      <w:pPr>
+        <w:rPr>
+          <w:rFonts w:hint="eastAsia"/>
+        </w:rPr>
+      </w:pPr>
+      <w:r>
+        <w:rPr>
+          <w:rFonts w:hint="eastAsia"/>
+        </w:rPr>
+        <w:t>为了正确的处理提价/删除记录后的表格数据（例如，添加一个记录后，页数是否需要增加）。</w:t>
+      </w:r>
+    </w:p>
+    <w:p>
+      <w:pPr>
+        <w:rPr>
+          <w:rFonts w:hint="eastAsia"/>
+        </w:rPr>
+      </w:pPr>
+      <w:r>
+        <w:rPr>
+          <w:b/>
+        </w:rPr>
+        <w:t>U</w:t>
+      </w:r>
+      <w:r>
+        <w:rPr>
+          <w:rFonts w:hint="eastAsia"/>
+          <w:b/>
+        </w:rPr>
+        <w:t>nifiedRouterController：通过计算操作后的分页信息，与上传的currentPage比较，得出如何操作</w:t>
+      </w:r>
+    </w:p>
+    <w:p>
+      <w:pPr>
+        <w:rPr>
+          <w:rFonts w:hint="eastAsia"/>
+          <w:b/>
+        </w:rPr>
+      </w:pPr>
+      <w:r>
+        <w:rPr>
+          <w:b/>
+        </w:rPr>
+        <w:object>
+          <v:shape id="_x0000_i1025" o:spt="75" type="#_x0000_t75" style="height:40.75pt;width:95.75pt;" o:ole="t" filled="f" o:preferrelative="t" stroked="f" coordsize="21600,21600">
+            <v:path/>
+            <v:fill on="f" focussize="0,0"/>
+            <v:stroke on="f" joinstyle="miter"/>
+            <v:imagedata r:id="rId6" o:title=""/>
+            <o:lock v:ext="edit" aspectratio="t"/>
+            <w10:wrap type="none"/>
+            <w10:anchorlock/>
+          </v:shape>
+          <o:OLEObject Type="Embed" ProgID="Package" ShapeID="_x0000_i1025" DrawAspect="Content" ObjectID="_1468075725" r:id="rId5">
+            <o:LockedField>false</o:LockedField>
+          </o:OLEObject>
+        </w:object>
+      </w:r>
+    </w:p>
+    <w:p>
+      <w:pPr>
+        <w:rPr>
+          <w:rFonts w:hint="eastAsia"/>
+        </w:rPr>
+      </w:pPr>
+      <w:r>
+        <w:rPr>
+          <w:rFonts w:hint="eastAsia"/>
+          <w:b/>
+        </w:rPr>
+        <w:t>5.1 对于create</w:t>
+      </w:r>
+      <w:r>
+        <w:rPr>
+          <w:rFonts w:hint="eastAsia"/>
+        </w:rPr>
+        <w:t>：POST body={recorderInfo:{}, currentPage:}</w:t>
+      </w:r>
+    </w:p>
+    <w:p>
+      <w:pPr>
+        <w:rPr>
+          <w:rFonts w:hint="eastAsia"/>
+        </w:rPr>
+      </w:pPr>
+      <w:r>
+        <w:rPr>
+          <w:rFonts w:hint="eastAsia"/>
+        </w:rPr>
+        <w:t>recorderInfo: 添加的记录，currentPage：当前所在的页数。</w:t>
+      </w:r>
+    </w:p>
+    <w:p>
+      <w:pPr>
+        <w:rPr>
+          <w:rFonts w:hint="eastAsia"/>
+        </w:rPr>
+      </w:pPr>
+      <w:r>
+        <w:rPr>
+          <w:rFonts w:hint="eastAsia"/>
+        </w:rPr>
+        <w:t xml:space="preserve">考虑到如果当前有过滤条件，可能会把新加的记率过滤掉。所以添加完成后，重新读取记录的时候要：a </w:t>
+      </w:r>
+      <w:r>
+        <w:rPr>
+          <w:rFonts w:hint="eastAsia"/>
+          <w:b/>
+        </w:rPr>
+        <w:t>搜索条件重置为空</w:t>
+      </w:r>
+      <w:r>
+        <w:rPr>
+          <w:rFonts w:hint="eastAsia"/>
+        </w:rPr>
+        <w:t xml:space="preserve">；b. </w:t>
+      </w:r>
+      <w:r>
+        <w:rPr>
+          <w:rFonts w:hint="eastAsia"/>
+          <w:b/>
+        </w:rPr>
+        <w:t>跳转到第一页</w:t>
+      </w:r>
+      <w:r>
+        <w:rPr>
+          <w:rFonts w:hint="eastAsia"/>
+        </w:rPr>
+        <w:t>以便显示新添加的记录</w:t>
+      </w:r>
+    </w:p>
+    <w:p>
+      <w:pPr>
+        <w:rPr>
+          <w:rFonts w:hint="eastAsia"/>
+        </w:rPr>
+      </w:pPr>
+      <w:r>
+        <w:rPr>
+          <w:rFonts w:hint="eastAsia"/>
+          <w:b/>
+        </w:rPr>
+        <w:t>5.2 对于create</w:t>
+      </w:r>
+      <w:r>
+        <w:rPr>
+          <w:rFonts w:hint="eastAsia"/>
+        </w:rPr>
+        <w:t>：POST body={searchParams:, currentPage:}</w:t>
+      </w:r>
+    </w:p>
+    <w:p>
+      <w:pPr>
+        <w:rPr>
+          <w:rFonts w:hint="eastAsia"/>
+        </w:rPr>
+      </w:pPr>
+      <w:r>
+        <w:rPr>
+          <w:rFonts w:hint="eastAsia"/>
+        </w:rPr>
+        <w:t>searchParams为当前搜索条件，以便删除后，补充上的记录还是过滤的记录</w:t>
+      </w:r>
+    </w:p>
+    <w:p>
+      <w:pPr>
+        <w:rPr>
+          <w:rFonts w:hint="eastAsia"/>
+        </w:rPr>
+      </w:pPr>
+      <w:r>
+        <w:rPr>
+          <w:rFonts w:hint="eastAsia"/>
+        </w:rPr>
+        <w:t>currentPage：判断删除后，页数的变化，以及记录的变化</w:t>
+      </w:r>
+    </w:p>
+    <w:p>
+      <w:pPr>
+        <w:rPr>
+          <w:rFonts w:hint="eastAsia"/>
+        </w:rPr>
+      </w:pPr>
+    </w:p>
+    <w:p>
+      <w:pPr>
+        <w:rPr>
           <w:rFonts w:hint="eastAsia"/>
           <w:b/>
           <w:bCs/>
@@ -1708,7 +2726,7 @@
           <w:szCs w:val="28"/>
           <w:lang w:val="en-US" w:eastAsia="zh-CN"/>
         </w:rPr>
-        <w:t>Pagination参数</w:t>
+        <w:t>6. inputAttr</w:t>
       </w:r>
     </w:p>
     <w:p>
@@ -1716,341 +2734,28 @@
         <w:numPr>
           <w:numId w:val="0"/>
         </w:numPr>
-        <w:ind w:firstLine="420" w:firstLineChars="0"/>
-        <w:rPr>
-          <w:rFonts w:hint="eastAsia"/>
-          <w:sz w:val="30"/>
-          <w:szCs w:val="30"/>
+        <w:rPr>
+          <w:rFonts w:hint="eastAsia"/>
           <w:lang w:val="en-US" w:eastAsia="zh-CN"/>
         </w:rPr>
       </w:pPr>
       <w:r>
         <w:rPr>
           <w:rFonts w:hint="eastAsia"/>
-          <w:sz w:val="30"/>
-          <w:szCs w:val="30"/>
+          <w:b/>
+          <w:bCs/>
+          <w:sz w:val="24"/>
+          <w:szCs w:val="24"/>
           <w:lang w:val="en-US" w:eastAsia="zh-CN"/>
         </w:rPr>
-        <w:t>4.1 server端的pagination</w:t>
-      </w:r>
-    </w:p>
-    <w:p>
-      <w:pPr>
-        <w:pStyle w:val="5"/>
-        <w:keepNext w:val="0"/>
-        <w:keepLines w:val="0"/>
-        <w:widowControl/>
-        <w:suppressLineNumbers w:val="0"/>
-        <w:shd w:val="clear" w:fill="FFFFFF"/>
-        <w:rPr>
-          <w:rFonts w:hint="eastAsia" w:cs="宋体"/>
-          <w:color w:val="000000"/>
-          <w:sz w:val="19"/>
-          <w:szCs w:val="19"/>
-          <w:shd w:val="clear" w:fill="E4E4FF"/>
+        <w:t>inputType</w:t>
+      </w:r>
+      <w:r>
+        <w:rPr>
+          <w:rFonts w:hint="eastAsia"/>
           <w:lang w:val="en-US" w:eastAsia="zh-CN"/>
         </w:rPr>
-      </w:pPr>
-      <w:r>
-        <w:rPr>
-          <w:rFonts w:hint="eastAsia" w:cs="宋体"/>
-          <w:b/>
-          <w:color w:val="660E7A"/>
-          <w:sz w:val="19"/>
-          <w:szCs w:val="19"/>
-          <w:shd w:val="clear" w:fill="FFFFFF"/>
-          <w:lang w:val="en-US" w:eastAsia="zh-CN"/>
-        </w:rPr>
-        <w:t>{</w:t>
-      </w:r>
-      <w:r>
-        <w:rPr>
-          <w:rFonts w:hint="eastAsia" w:ascii="宋体" w:hAnsi="宋体" w:eastAsia="宋体" w:cs="宋体"/>
-          <w:b/>
-          <w:color w:val="660E7A"/>
-          <w:sz w:val="19"/>
-          <w:szCs w:val="19"/>
-          <w:shd w:val="clear" w:fill="FFFFFF"/>
-        </w:rPr>
-        <w:t>start</w:t>
-      </w:r>
-      <w:r>
-        <w:rPr>
-          <w:rFonts w:hint="eastAsia" w:ascii="宋体" w:hAnsi="宋体" w:eastAsia="宋体" w:cs="宋体"/>
-          <w:color w:val="000000"/>
-          <w:sz w:val="19"/>
-          <w:szCs w:val="19"/>
-          <w:shd w:val="clear" w:fill="FFFFFF"/>
-        </w:rPr>
-        <w:t>:</w:t>
-      </w:r>
-      <w:r>
-        <w:rPr>
-          <w:rFonts w:hint="eastAsia" w:ascii="宋体" w:hAnsi="宋体" w:eastAsia="宋体" w:cs="宋体"/>
-          <w:color w:val="458383"/>
-          <w:sz w:val="19"/>
-          <w:szCs w:val="19"/>
-          <w:shd w:val="clear" w:fill="FFFFFF"/>
-        </w:rPr>
-        <w:t>start</w:t>
-      </w:r>
-      <w:r>
-        <w:rPr>
-          <w:rFonts w:hint="eastAsia" w:ascii="宋体" w:hAnsi="宋体" w:eastAsia="宋体" w:cs="宋体"/>
-          <w:color w:val="000000"/>
-          <w:sz w:val="19"/>
-          <w:szCs w:val="19"/>
-          <w:shd w:val="clear" w:fill="FFFFFF"/>
-        </w:rPr>
-        <w:t>,</w:t>
-      </w:r>
-      <w:r>
-        <w:rPr>
-          <w:rFonts w:hint="eastAsia" w:ascii="宋体" w:hAnsi="宋体" w:eastAsia="宋体" w:cs="宋体"/>
-          <w:b/>
-          <w:color w:val="660E7A"/>
-          <w:sz w:val="19"/>
-          <w:szCs w:val="19"/>
-          <w:shd w:val="clear" w:fill="FFFFFF"/>
-        </w:rPr>
-        <w:t>end</w:t>
-      </w:r>
-      <w:r>
-        <w:rPr>
-          <w:rFonts w:hint="eastAsia" w:ascii="宋体" w:hAnsi="宋体" w:eastAsia="宋体" w:cs="宋体"/>
-          <w:color w:val="000000"/>
-          <w:sz w:val="19"/>
-          <w:szCs w:val="19"/>
-          <w:shd w:val="clear" w:fill="FFFFFF"/>
-        </w:rPr>
-        <w:t>:</w:t>
-      </w:r>
-      <w:r>
-        <w:rPr>
-          <w:rFonts w:hint="eastAsia" w:ascii="宋体" w:hAnsi="宋体" w:eastAsia="宋体" w:cs="宋体"/>
-          <w:color w:val="458383"/>
-          <w:sz w:val="19"/>
-          <w:szCs w:val="19"/>
-          <w:shd w:val="clear" w:fill="FFFFFF"/>
-        </w:rPr>
-        <w:t>end</w:t>
-      </w:r>
-      <w:r>
-        <w:rPr>
-          <w:rFonts w:hint="eastAsia" w:ascii="宋体" w:hAnsi="宋体" w:eastAsia="宋体" w:cs="宋体"/>
-          <w:color w:val="000000"/>
-          <w:sz w:val="19"/>
-          <w:szCs w:val="19"/>
-          <w:shd w:val="clear" w:fill="FFFFFF"/>
-        </w:rPr>
-        <w:t>,</w:t>
-      </w:r>
-      <w:r>
-        <w:rPr>
-          <w:rFonts w:hint="eastAsia" w:ascii="宋体" w:hAnsi="宋体" w:eastAsia="宋体" w:cs="宋体"/>
-          <w:b/>
-          <w:color w:val="660E7A"/>
-          <w:sz w:val="19"/>
-          <w:szCs w:val="19"/>
-          <w:shd w:val="clear" w:fill="FFFFFF"/>
-        </w:rPr>
-        <w:t>currentPage</w:t>
-      </w:r>
-      <w:r>
-        <w:rPr>
-          <w:rFonts w:hint="eastAsia" w:ascii="宋体" w:hAnsi="宋体" w:eastAsia="宋体" w:cs="宋体"/>
-          <w:color w:val="000000"/>
-          <w:sz w:val="19"/>
-          <w:szCs w:val="19"/>
-          <w:shd w:val="clear" w:fill="FFFFFF"/>
-        </w:rPr>
-        <w:t>:currentPage,</w:t>
-      </w:r>
-      <w:r>
-        <w:rPr>
-          <w:rFonts w:hint="eastAsia" w:ascii="宋体" w:hAnsi="宋体" w:eastAsia="宋体" w:cs="宋体"/>
-          <w:b/>
-          <w:color w:val="660E7A"/>
-          <w:sz w:val="19"/>
-          <w:szCs w:val="19"/>
-          <w:shd w:val="clear" w:fill="FFFFFF"/>
-        </w:rPr>
-        <w:t>showPrevious</w:t>
-      </w:r>
-      <w:r>
-        <w:rPr>
-          <w:rFonts w:hint="eastAsia" w:ascii="宋体" w:hAnsi="宋体" w:eastAsia="宋体" w:cs="宋体"/>
-          <w:color w:val="000000"/>
-          <w:sz w:val="19"/>
-          <w:szCs w:val="19"/>
-          <w:shd w:val="clear" w:fill="FFFFFF"/>
-        </w:rPr>
-        <w:t>:</w:t>
-      </w:r>
-      <w:r>
-        <w:rPr>
-          <w:rFonts w:hint="eastAsia" w:ascii="宋体" w:hAnsi="宋体" w:eastAsia="宋体" w:cs="宋体"/>
-          <w:color w:val="458383"/>
-          <w:sz w:val="19"/>
-          <w:szCs w:val="19"/>
-          <w:shd w:val="clear" w:fill="FFFFFF"/>
-        </w:rPr>
-        <w:t>showPrevious</w:t>
-      </w:r>
-      <w:r>
-        <w:rPr>
-          <w:rFonts w:hint="eastAsia" w:ascii="宋体" w:hAnsi="宋体" w:eastAsia="宋体" w:cs="宋体"/>
-          <w:color w:val="000000"/>
-          <w:sz w:val="19"/>
-          <w:szCs w:val="19"/>
-          <w:shd w:val="clear" w:fill="FFFFFF"/>
-        </w:rPr>
-        <w:t>,</w:t>
-      </w:r>
-      <w:r>
-        <w:rPr>
-          <w:rFonts w:hint="eastAsia" w:ascii="宋体" w:hAnsi="宋体" w:eastAsia="宋体" w:cs="宋体"/>
-          <w:b/>
-          <w:color w:val="660E7A"/>
-          <w:sz w:val="19"/>
-          <w:szCs w:val="19"/>
-          <w:shd w:val="clear" w:fill="FFFFFF"/>
-        </w:rPr>
-        <w:t>showNext</w:t>
-      </w:r>
-      <w:r>
-        <w:rPr>
-          <w:rFonts w:hint="eastAsia" w:ascii="宋体" w:hAnsi="宋体" w:eastAsia="宋体" w:cs="宋体"/>
-          <w:color w:val="000000"/>
-          <w:sz w:val="19"/>
-          <w:szCs w:val="19"/>
-          <w:shd w:val="clear" w:fill="FFFFFF"/>
-        </w:rPr>
-        <w:t>:</w:t>
-      </w:r>
-      <w:r>
-        <w:rPr>
-          <w:rFonts w:hint="eastAsia" w:ascii="宋体" w:hAnsi="宋体" w:eastAsia="宋体" w:cs="宋体"/>
-          <w:color w:val="458383"/>
-          <w:sz w:val="19"/>
-          <w:szCs w:val="19"/>
-          <w:shd w:val="clear" w:fill="FFFFFF"/>
-        </w:rPr>
-        <w:t>showNext</w:t>
-      </w:r>
-      <w:r>
-        <w:rPr>
-          <w:rFonts w:hint="eastAsia" w:ascii="宋体" w:hAnsi="宋体" w:eastAsia="宋体" w:cs="宋体"/>
-          <w:color w:val="000000"/>
-          <w:sz w:val="19"/>
-          <w:szCs w:val="19"/>
-          <w:shd w:val="clear" w:fill="FFFFFF"/>
-        </w:rPr>
-        <w:t>,</w:t>
-      </w:r>
-      <w:r>
-        <w:rPr>
-          <w:rFonts w:hint="eastAsia" w:ascii="宋体" w:hAnsi="宋体" w:eastAsia="宋体" w:cs="宋体"/>
-          <w:b/>
-          <w:color w:val="660E7A"/>
-          <w:sz w:val="19"/>
-          <w:szCs w:val="19"/>
-          <w:shd w:val="clear" w:fill="FFFFFF"/>
-        </w:rPr>
-        <w:t>totalPage</w:t>
-      </w:r>
-      <w:r>
-        <w:rPr>
-          <w:rFonts w:hint="eastAsia" w:ascii="宋体" w:hAnsi="宋体" w:eastAsia="宋体" w:cs="宋体"/>
-          <w:color w:val="000000"/>
-          <w:sz w:val="19"/>
-          <w:szCs w:val="19"/>
-          <w:shd w:val="clear" w:fill="FFFFFF"/>
-        </w:rPr>
-        <w:t>:</w:t>
-      </w:r>
-      <w:r>
-        <w:rPr>
-          <w:rFonts w:hint="eastAsia" w:ascii="宋体" w:hAnsi="宋体" w:eastAsia="宋体" w:cs="宋体"/>
-          <w:color w:val="458383"/>
-          <w:sz w:val="19"/>
-          <w:szCs w:val="19"/>
-          <w:shd w:val="clear" w:fill="FFFFFF"/>
-        </w:rPr>
-        <w:t>totalPage</w:t>
-      </w:r>
-      <w:r>
-        <w:rPr>
-          <w:rFonts w:hint="eastAsia" w:ascii="宋体" w:hAnsi="宋体" w:eastAsia="宋体" w:cs="宋体"/>
-          <w:color w:val="000000"/>
-          <w:sz w:val="19"/>
-          <w:szCs w:val="19"/>
-          <w:shd w:val="clear" w:fill="FFFFFF"/>
-        </w:rPr>
-        <w:t>,</w:t>
-      </w:r>
-      <w:r>
-        <w:rPr>
-          <w:rFonts w:hint="eastAsia" w:ascii="宋体" w:hAnsi="宋体" w:eastAsia="宋体" w:cs="宋体"/>
-          <w:b/>
-          <w:color w:val="660E7A"/>
-          <w:sz w:val="19"/>
-          <w:szCs w:val="19"/>
-          <w:shd w:val="clear" w:fill="FFFFFF"/>
-        </w:rPr>
-        <w:t>pageSize</w:t>
-      </w:r>
-      <w:r>
-        <w:rPr>
-          <w:rFonts w:hint="eastAsia" w:ascii="宋体" w:hAnsi="宋体" w:eastAsia="宋体" w:cs="宋体"/>
-          <w:color w:val="000000"/>
-          <w:sz w:val="19"/>
-          <w:szCs w:val="19"/>
-          <w:shd w:val="clear" w:fill="FFFFFF"/>
-        </w:rPr>
-        <w:t>:pageSize,</w:t>
-      </w:r>
-      <w:r>
-        <w:rPr>
-          <w:rFonts w:hint="eastAsia" w:ascii="宋体" w:hAnsi="宋体" w:eastAsia="宋体" w:cs="宋体"/>
-          <w:b/>
-          <w:color w:val="660E7A"/>
-          <w:sz w:val="19"/>
-          <w:szCs w:val="19"/>
-          <w:shd w:val="clear" w:fill="FFFFFF"/>
-        </w:rPr>
-        <w:t>pageLength</w:t>
-      </w:r>
-      <w:r>
-        <w:rPr>
-          <w:rFonts w:hint="eastAsia" w:ascii="宋体" w:hAnsi="宋体" w:eastAsia="宋体" w:cs="宋体"/>
-          <w:color w:val="000000"/>
-          <w:sz w:val="19"/>
-          <w:szCs w:val="19"/>
-          <w:shd w:val="clear" w:fill="FFFFFF"/>
-        </w:rPr>
-        <w:t>:</w:t>
-      </w:r>
-      <w:r>
-        <w:rPr>
-          <w:rFonts w:hint="eastAsia" w:ascii="宋体" w:hAnsi="宋体" w:eastAsia="宋体" w:cs="宋体"/>
-          <w:color w:val="000000"/>
-          <w:sz w:val="19"/>
-          <w:szCs w:val="19"/>
-          <w:shd w:val="clear" w:fill="E4E4FF"/>
-        </w:rPr>
-        <w:t>pageLength</w:t>
-      </w:r>
-      <w:r>
-        <w:rPr>
-          <w:rFonts w:hint="eastAsia" w:cs="宋体"/>
-          <w:color w:val="000000"/>
-          <w:sz w:val="19"/>
-          <w:szCs w:val="19"/>
-          <w:shd w:val="clear" w:fill="E4E4FF"/>
-          <w:lang w:val="en-US" w:eastAsia="zh-CN"/>
-        </w:rPr>
-        <w:t>}</w:t>
+        <w:t>:在页面上，用什么html元素来处理用户的输入。</w:t>
       </w:r>
     </w:p>
     <w:p>
@@ -2060,8 +2765,6 @@
         </w:numPr>
         <w:rPr>
           <w:rFonts w:hint="eastAsia"/>
-          <w:b w:val="0"/>
-          <w:bCs w:val="0"/>
           <w:lang w:val="en-US" w:eastAsia="zh-CN"/>
         </w:rPr>
       </w:pPr>
@@ -2072,16 +2775,14 @@
           <w:bCs/>
           <w:lang w:val="en-US" w:eastAsia="zh-CN"/>
         </w:rPr>
-        <w:t xml:space="preserve">start: </w:t>
-      </w:r>
-      <w:r>
-        <w:rPr>
-          <w:rFonts w:hint="eastAsia"/>
-          <w:b w:val="0"/>
-          <w:bCs w:val="0"/>
+        <w:t>Normal</w:t>
+      </w:r>
+      <w:r>
+        <w:rPr>
+          <w:rFonts w:hint="eastAsia"/>
           <w:lang w:val="en-US" w:eastAsia="zh-CN"/>
         </w:rPr>
-        <w:t>页码起始数</w:t>
+        <w:t>：普通input</w:t>
       </w:r>
     </w:p>
     <w:p>
@@ -2091,22 +2792,9 @@
         </w:numPr>
         <w:rPr>
           <w:rFonts w:hint="eastAsia"/>
-          <w:b w:val="0"/>
-          <w:bCs w:val="0"/>
           <w:lang w:val="en-US" w:eastAsia="zh-CN"/>
         </w:rPr>
       </w:pPr>
-      <w:r>
-        <w:rPr>
-          <w:rFonts w:hint="eastAsia" w:ascii="宋体" w:hAnsi="宋体" w:eastAsia="宋体" w:cs="宋体"/>
-          <w:b/>
-          <w:color w:val="660E7A"/>
-          <w:sz w:val="19"/>
-          <w:szCs w:val="19"/>
-          <w:shd w:val="clear" w:fill="FFFFFF"/>
-        </w:rPr>
-        <w:t>end</w:t>
-      </w:r>
       <w:r>
         <w:rPr>
           <w:rFonts w:hint="eastAsia"/>
@@ -2114,16 +2802,14 @@
           <w:bCs/>
           <w:lang w:val="en-US" w:eastAsia="zh-CN"/>
         </w:rPr>
-        <w:t>:：</w:t>
-      </w:r>
-      <w:r>
-        <w:rPr>
-          <w:rFonts w:hint="eastAsia"/>
-          <w:b w:val="0"/>
-          <w:bCs w:val="0"/>
+        <w:t>Date</w:t>
+      </w:r>
+      <w:r>
+        <w:rPr>
+          <w:rFonts w:hint="eastAsia"/>
           <w:lang w:val="en-US" w:eastAsia="zh-CN"/>
         </w:rPr>
-        <w:t>页码结束数</w:t>
+        <w:t>：普通input，通过datetimepicker初始化</w:t>
       </w:r>
     </w:p>
     <w:p>
@@ -2133,43 +2819,9 @@
         </w:numPr>
         <w:rPr>
           <w:rFonts w:hint="eastAsia"/>
-          <w:b w:val="0"/>
-          <w:bCs w:val="0"/>
           <w:lang w:val="en-US" w:eastAsia="zh-CN"/>
         </w:rPr>
       </w:pPr>
-      <w:r>
-        <w:rPr>
-          <w:rFonts w:hint="eastAsia" w:ascii="宋体" w:hAnsi="宋体" w:eastAsia="宋体" w:cs="宋体"/>
-          <w:b/>
-          <w:color w:val="660E7A"/>
-          <w:sz w:val="19"/>
-          <w:szCs w:val="19"/>
-          <w:shd w:val="clear" w:fill="FFFFFF"/>
-        </w:rPr>
-        <w:t>currentPage</w:t>
-      </w:r>
-      <w:r>
-        <w:rPr>
-          <w:rFonts w:hint="eastAsia" w:ascii="宋体" w:hAnsi="宋体" w:eastAsia="宋体" w:cs="宋体"/>
-          <w:b/>
-          <w:color w:val="660E7A"/>
-          <w:sz w:val="19"/>
-          <w:szCs w:val="19"/>
-          <w:shd w:val="clear" w:fill="FFFFFF"/>
-          <w:lang w:eastAsia="zh-CN"/>
-        </w:rPr>
-        <w:t>：</w:t>
-      </w:r>
-      <w:r>
-        <w:rPr>
-          <w:rFonts w:hint="eastAsia"/>
-          <w:b w:val="0"/>
-          <w:bCs w:val="0"/>
-          <w:lang w:val="en-US" w:eastAsia="zh-CN"/>
-        </w:rPr>
-        <w:t>当前页码数，</w:t>
-      </w:r>
       <w:r>
         <w:rPr>
           <w:rFonts w:hint="eastAsia"/>
@@ -2177,7 +2829,14 @@
           <w:bCs/>
           <w:lang w:val="en-US" w:eastAsia="zh-CN"/>
         </w:rPr>
-        <w:t>必定位于start/end之间</w:t>
+        <w:t>Select</w:t>
+      </w:r>
+      <w:r>
+        <w:rPr>
+          <w:rFonts w:hint="eastAsia"/>
+          <w:lang w:val="en-US" w:eastAsia="zh-CN"/>
+        </w:rPr>
+        <w:t>：枚举值。例如性别，支取等。</w:t>
       </w:r>
     </w:p>
     <w:p>
@@ -2187,43 +2846,10 @@
         </w:numPr>
         <w:rPr>
           <w:rFonts w:hint="eastAsia"/>
-          <w:b w:val="0"/>
-          <w:bCs w:val="0"/>
           <w:lang w:val="en-US" w:eastAsia="zh-CN"/>
         </w:rPr>
       </w:pPr>
-      <w:r>
-        <w:rPr>
-          <w:rFonts w:hint="eastAsia" w:ascii="宋体" w:hAnsi="宋体" w:eastAsia="宋体" w:cs="宋体"/>
-          <w:b/>
-          <w:color w:val="660E7A"/>
-          <w:sz w:val="19"/>
-          <w:szCs w:val="19"/>
-          <w:shd w:val="clear" w:fill="FFFFFF"/>
-        </w:rPr>
-        <w:t>showPrevious</w:t>
-      </w:r>
-      <w:r>
-        <w:rPr>
-          <w:rFonts w:hint="eastAsia" w:ascii="宋体" w:hAnsi="宋体" w:eastAsia="宋体" w:cs="宋体"/>
-          <w:b/>
-          <w:color w:val="660E7A"/>
-          <w:sz w:val="19"/>
-          <w:szCs w:val="19"/>
-          <w:shd w:val="clear" w:fill="FFFFFF"/>
-          <w:lang w:eastAsia="zh-CN"/>
-        </w:rPr>
-        <w:t>：</w:t>
-      </w:r>
-      <w:r>
-        <w:rPr>
-          <w:rFonts w:hint="eastAsia"/>
-          <w:b w:val="0"/>
-          <w:bCs w:val="0"/>
-          <w:lang w:val="en-US" w:eastAsia="zh-CN"/>
-        </w:rPr>
-        <w:t>boolean，</w:t>
-      </w:r>
+      <w:bookmarkStart w:id="0" w:name="_GoBack"/>
       <w:r>
         <w:rPr>
           <w:rFonts w:hint="eastAsia"/>
@@ -2231,570 +2857,16 @@
           <w:bCs/>
           <w:lang w:val="en-US" w:eastAsia="zh-CN"/>
         </w:rPr>
-        <w:t>前一页</w:t>
-      </w:r>
-      <w:r>
-        <w:rPr>
-          <w:rFonts w:hint="eastAsia"/>
-          <w:b w:val="0"/>
-          <w:bCs w:val="0"/>
+        <w:t>autoComplete</w:t>
+      </w:r>
+      <w:bookmarkEnd w:id="0"/>
+      <w:r>
+        <w:rPr>
+          <w:rFonts w:hint="eastAsia"/>
           <w:lang w:val="en-US" w:eastAsia="zh-CN"/>
         </w:rPr>
-        <w:t>按钮是否显示</w:t>
-      </w:r>
-    </w:p>
-    <w:p>
-      <w:pPr>
-        <w:numPr>
-          <w:ilvl w:val="0"/>
-          <w:numId w:val="0"/>
-        </w:numPr>
-        <w:rPr>
-          <w:rFonts w:hint="eastAsia"/>
-          <w:b w:val="0"/>
-          <w:bCs w:val="0"/>
-          <w:lang w:val="en-US" w:eastAsia="zh-CN"/>
-        </w:rPr>
-      </w:pPr>
-      <w:r>
-        <w:rPr>
-          <w:rFonts w:hint="eastAsia" w:ascii="宋体" w:hAnsi="宋体" w:eastAsia="宋体" w:cs="宋体"/>
-          <w:b/>
-          <w:color w:val="660E7A"/>
-          <w:sz w:val="19"/>
-          <w:szCs w:val="19"/>
-          <w:shd w:val="clear" w:fill="FFFFFF"/>
-        </w:rPr>
-        <w:t>showNext</w:t>
-      </w:r>
-      <w:r>
-        <w:rPr>
-          <w:rFonts w:hint="eastAsia" w:ascii="宋体" w:hAnsi="宋体" w:eastAsia="宋体" w:cs="宋体"/>
-          <w:b/>
-          <w:color w:val="660E7A"/>
-          <w:sz w:val="19"/>
-          <w:szCs w:val="19"/>
-          <w:shd w:val="clear" w:fill="FFFFFF"/>
-          <w:lang w:eastAsia="zh-CN"/>
-        </w:rPr>
-        <w:t>：</w:t>
-      </w:r>
-      <w:r>
-        <w:rPr>
-          <w:rFonts w:hint="eastAsia"/>
-          <w:b w:val="0"/>
-          <w:bCs w:val="0"/>
-          <w:lang w:val="en-US" w:eastAsia="zh-CN"/>
-        </w:rPr>
-        <w:t>boolean，</w:t>
-      </w:r>
-      <w:r>
-        <w:rPr>
-          <w:rFonts w:hint="eastAsia"/>
-          <w:b/>
-          <w:bCs/>
-          <w:lang w:val="en-US" w:eastAsia="zh-CN"/>
-        </w:rPr>
-        <w:t>后一页</w:t>
-      </w:r>
-      <w:r>
-        <w:rPr>
-          <w:rFonts w:hint="eastAsia"/>
-          <w:b w:val="0"/>
-          <w:bCs w:val="0"/>
-          <w:lang w:val="en-US" w:eastAsia="zh-CN"/>
-        </w:rPr>
-        <w:t>按钮是否显示</w:t>
-      </w:r>
-    </w:p>
-    <w:p>
-      <w:pPr>
-        <w:numPr>
-          <w:numId w:val="0"/>
-        </w:numPr>
-        <w:rPr>
-          <w:rFonts w:hint="eastAsia"/>
-          <w:b w:val="0"/>
-          <w:bCs w:val="0"/>
-          <w:lang w:val="en-US" w:eastAsia="zh-CN"/>
-        </w:rPr>
-      </w:pPr>
-      <w:r>
-        <w:rPr>
-          <w:rFonts w:hint="eastAsia" w:ascii="宋体" w:hAnsi="宋体" w:eastAsia="宋体" w:cs="宋体"/>
-          <w:b/>
-          <w:color w:val="660E7A"/>
-          <w:sz w:val="19"/>
-          <w:szCs w:val="19"/>
-          <w:shd w:val="clear" w:fill="FFFFFF"/>
-        </w:rPr>
-        <w:t>totalPage</w:t>
-      </w:r>
-      <w:r>
-        <w:rPr>
-          <w:rFonts w:hint="eastAsia" w:ascii="宋体" w:hAnsi="宋体" w:eastAsia="宋体" w:cs="宋体"/>
-          <w:b/>
-          <w:color w:val="660E7A"/>
-          <w:sz w:val="19"/>
-          <w:szCs w:val="19"/>
-          <w:shd w:val="clear" w:fill="FFFFFF"/>
-          <w:lang w:eastAsia="zh-CN"/>
-        </w:rPr>
-        <w:t>：</w:t>
-      </w:r>
-      <w:r>
-        <w:rPr>
-          <w:rFonts w:hint="eastAsia"/>
-          <w:b w:val="0"/>
-          <w:bCs w:val="0"/>
-          <w:lang w:val="en-US" w:eastAsia="zh-CN"/>
-        </w:rPr>
-        <w:t>总共多少页</w:t>
-      </w:r>
-    </w:p>
-    <w:p>
-      <w:pPr>
-        <w:numPr>
-          <w:numId w:val="0"/>
-        </w:numPr>
-        <w:rPr>
-          <w:rFonts w:hint="eastAsia"/>
-          <w:b w:val="0"/>
-          <w:bCs w:val="0"/>
-          <w:lang w:val="en-US" w:eastAsia="zh-CN"/>
-        </w:rPr>
-      </w:pPr>
-      <w:r>
-        <w:rPr>
-          <w:rFonts w:hint="eastAsia" w:ascii="宋体" w:hAnsi="宋体" w:eastAsia="宋体" w:cs="宋体"/>
-          <w:b/>
-          <w:color w:val="660E7A"/>
-          <w:sz w:val="19"/>
-          <w:szCs w:val="19"/>
-          <w:shd w:val="clear" w:fill="FFFFFF"/>
-        </w:rPr>
-        <w:t>pageSize</w:t>
-      </w:r>
-      <w:r>
-        <w:rPr>
-          <w:rFonts w:hint="eastAsia" w:ascii="宋体" w:hAnsi="宋体" w:eastAsia="宋体" w:cs="宋体"/>
-          <w:b/>
-          <w:color w:val="660E7A"/>
-          <w:sz w:val="19"/>
-          <w:szCs w:val="19"/>
-          <w:shd w:val="clear" w:fill="FFFFFF"/>
-          <w:lang w:eastAsia="zh-CN"/>
-        </w:rPr>
-        <w:t>：</w:t>
-      </w:r>
-      <w:r>
-        <w:rPr>
-          <w:rFonts w:hint="eastAsia"/>
-          <w:b w:val="0"/>
-          <w:bCs w:val="0"/>
-          <w:lang w:val="en-US" w:eastAsia="zh-CN"/>
-        </w:rPr>
-        <w:t>每页显示多少记录</w:t>
-      </w:r>
-    </w:p>
-    <w:p>
-      <w:pPr>
-        <w:numPr>
-          <w:numId w:val="0"/>
-        </w:numPr>
-        <w:rPr>
-          <w:rFonts w:hint="eastAsia"/>
-          <w:b w:val="0"/>
-          <w:bCs w:val="0"/>
-          <w:lang w:val="en-US" w:eastAsia="zh-CN"/>
-        </w:rPr>
-      </w:pPr>
-      <w:r>
-        <w:rPr>
-          <w:rFonts w:hint="eastAsia" w:ascii="宋体" w:hAnsi="宋体" w:eastAsia="宋体" w:cs="宋体"/>
-          <w:b/>
-          <w:color w:val="660E7A"/>
-          <w:sz w:val="19"/>
-          <w:szCs w:val="19"/>
-          <w:shd w:val="clear" w:fill="FFFFFF"/>
-        </w:rPr>
-        <w:t>pageLength</w:t>
-      </w:r>
-      <w:r>
-        <w:rPr>
-          <w:rFonts w:hint="eastAsia" w:ascii="宋体" w:hAnsi="宋体" w:eastAsia="宋体" w:cs="宋体"/>
-          <w:b/>
-          <w:color w:val="660E7A"/>
-          <w:sz w:val="19"/>
-          <w:szCs w:val="19"/>
-          <w:shd w:val="clear" w:fill="FFFFFF"/>
-          <w:lang w:eastAsia="zh-CN"/>
-        </w:rPr>
-        <w:t>：</w:t>
-      </w:r>
-      <w:r>
-        <w:rPr>
-          <w:rFonts w:hint="eastAsia"/>
-          <w:b w:val="0"/>
-          <w:bCs w:val="0"/>
-          <w:lang w:val="en-US" w:eastAsia="zh-CN"/>
-        </w:rPr>
-        <w:t>每次显示几页</w:t>
-      </w:r>
-    </w:p>
-    <w:p>
-      <w:pPr>
-        <w:numPr>
-          <w:numId w:val="0"/>
-        </w:numPr>
-        <w:rPr>
-          <w:rFonts w:hint="eastAsia"/>
-          <w:b w:val="0"/>
-          <w:bCs w:val="0"/>
-          <w:lang w:val="en-US" w:eastAsia="zh-CN"/>
-        </w:rPr>
-      </w:pPr>
-      <w:r>
-        <w:rPr>
-          <w:rFonts w:hint="eastAsia"/>
-          <w:b w:val="0"/>
-          <w:bCs w:val="0"/>
-          <w:lang w:val="en-US" w:eastAsia="zh-CN"/>
-        </w:rPr>
-        <w:t>4.2 angular</w:t>
-      </w:r>
-    </w:p>
-    <w:p>
-      <w:pPr>
-        <w:pStyle w:val="5"/>
-        <w:keepNext w:val="0"/>
-        <w:keepLines w:val="0"/>
-        <w:widowControl/>
-        <w:suppressLineNumbers w:val="0"/>
-        <w:shd w:val="clear" w:fill="FFFFFF"/>
-        <w:rPr>
-          <w:rFonts w:hint="eastAsia" w:ascii="宋体" w:hAnsi="宋体" w:eastAsia="宋体" w:cs="宋体"/>
-          <w:color w:val="000000"/>
-          <w:sz w:val="19"/>
-          <w:szCs w:val="19"/>
-        </w:rPr>
-      </w:pPr>
-      <w:r>
-        <w:rPr>
-          <w:rFonts w:hint="eastAsia" w:cs="宋体"/>
-          <w:b/>
-          <w:color w:val="008000"/>
-          <w:sz w:val="19"/>
-          <w:szCs w:val="19"/>
-          <w:shd w:val="clear" w:fill="FFFFFF"/>
-          <w:lang w:val="en-US" w:eastAsia="zh-CN"/>
-        </w:rPr>
-        <w:t>{</w:t>
-      </w:r>
-      <w:r>
-        <w:rPr>
-          <w:rFonts w:hint="eastAsia" w:ascii="宋体" w:hAnsi="宋体" w:eastAsia="宋体" w:cs="宋体"/>
-          <w:b/>
-          <w:color w:val="008000"/>
-          <w:sz w:val="19"/>
-          <w:szCs w:val="19"/>
-          <w:shd w:val="clear" w:fill="FFFFFF"/>
-        </w:rPr>
-        <w:t>'paginationInfo'</w:t>
-      </w:r>
-      <w:r>
-        <w:rPr>
-          <w:rFonts w:hint="eastAsia" w:ascii="宋体" w:hAnsi="宋体" w:eastAsia="宋体" w:cs="宋体"/>
-          <w:color w:val="000000"/>
-          <w:sz w:val="19"/>
-          <w:szCs w:val="19"/>
-          <w:shd w:val="clear" w:fill="FFFFFF"/>
-        </w:rPr>
-        <w:t>:{},</w:t>
-      </w:r>
-      <w:r>
-        <w:rPr>
-          <w:rFonts w:hint="eastAsia" w:cs="宋体"/>
-          <w:color w:val="000000"/>
-          <w:sz w:val="19"/>
-          <w:szCs w:val="19"/>
-          <w:shd w:val="clear" w:fill="FFFFFF"/>
-          <w:lang w:val="en-US" w:eastAsia="zh-CN"/>
-        </w:rPr>
-        <w:tab/>
-        <w:t>存储从server返回的pagination信息</w:t>
-      </w:r>
-      <w:r>
-        <w:rPr>
-          <w:rFonts w:hint="eastAsia" w:ascii="宋体" w:hAnsi="宋体" w:eastAsia="宋体" w:cs="宋体"/>
-          <w:color w:val="000000"/>
-          <w:sz w:val="19"/>
-          <w:szCs w:val="19"/>
-          <w:shd w:val="clear" w:fill="FFFFFF"/>
-        </w:rPr>
-        <w:br w:type="textWrapping"/>
-      </w:r>
-      <w:r>
-        <w:rPr>
-          <w:rFonts w:hint="eastAsia" w:ascii="宋体" w:hAnsi="宋体" w:eastAsia="宋体" w:cs="宋体"/>
-          <w:b/>
-          <w:color w:val="008000"/>
-          <w:sz w:val="19"/>
-          <w:szCs w:val="19"/>
-          <w:shd w:val="clear" w:fill="FFFFFF"/>
-        </w:rPr>
-        <w:t>'pageRange'</w:t>
-      </w:r>
-      <w:r>
-        <w:rPr>
-          <w:rFonts w:hint="eastAsia" w:ascii="宋体" w:hAnsi="宋体" w:eastAsia="宋体" w:cs="宋体"/>
-          <w:color w:val="000000"/>
-          <w:sz w:val="19"/>
-          <w:szCs w:val="19"/>
-          <w:shd w:val="clear" w:fill="FFFFFF"/>
-        </w:rPr>
-        <w:t>:</w:t>
-      </w:r>
-      <w:r>
-        <w:rPr>
-          <w:rFonts w:hint="eastAsia" w:ascii="宋体" w:hAnsi="宋体" w:eastAsia="宋体" w:cs="宋体"/>
-          <w:color w:val="000080"/>
-          <w:sz w:val="19"/>
-          <w:szCs w:val="19"/>
-          <w:shd w:val="clear" w:fill="FFFFFF"/>
-        </w:rPr>
-        <w:t>null</w:t>
-      </w:r>
-      <w:r>
-        <w:rPr>
-          <w:rFonts w:hint="eastAsia" w:ascii="宋体" w:hAnsi="宋体" w:eastAsia="宋体" w:cs="宋体"/>
-          <w:color w:val="000000"/>
-          <w:sz w:val="19"/>
-          <w:szCs w:val="19"/>
-          <w:shd w:val="clear" w:fill="FFFFFF"/>
-        </w:rPr>
-        <w:t>,</w:t>
-      </w:r>
-      <w:r>
-        <w:rPr>
-          <w:rFonts w:hint="eastAsia" w:cs="宋体"/>
-          <w:color w:val="000000"/>
-          <w:sz w:val="19"/>
-          <w:szCs w:val="19"/>
-          <w:shd w:val="clear" w:fill="FFFFFF"/>
-          <w:lang w:val="en-US" w:eastAsia="zh-CN"/>
-        </w:rPr>
-        <w:tab/>
-        <w:t/>
-      </w:r>
-      <w:r>
-        <w:rPr>
-          <w:rFonts w:hint="eastAsia" w:cs="宋体"/>
-          <w:color w:val="000000"/>
-          <w:sz w:val="19"/>
-          <w:szCs w:val="19"/>
-          <w:shd w:val="clear" w:fill="FFFFFF"/>
-          <w:lang w:val="en-US" w:eastAsia="zh-CN"/>
-        </w:rPr>
-        <w:tab/>
-        <w:t>根据</w:t>
-      </w:r>
-      <w:r>
-        <w:rPr>
-          <w:rFonts w:hint="eastAsia" w:cs="宋体"/>
-          <w:color w:val="000000"/>
-          <w:sz w:val="19"/>
-          <w:szCs w:val="19"/>
-          <w:shd w:val="clear" w:fill="FFFFFF"/>
-          <w:lang w:val="en-US" w:eastAsia="zh-CN"/>
-        </w:rPr>
-        <w:t>pagination中的</w:t>
-      </w:r>
-      <w:r>
-        <w:rPr>
-          <w:rFonts w:hint="eastAsia" w:cs="宋体"/>
-          <w:color w:val="000000"/>
-          <w:sz w:val="19"/>
-          <w:szCs w:val="19"/>
-          <w:shd w:val="clear" w:fill="FFFFFF"/>
-          <w:lang w:val="en-US" w:eastAsia="zh-CN"/>
-        </w:rPr>
-        <w:t>start和end，产生的数组（包括页码和active）</w:t>
-      </w:r>
-      <w:r>
-        <w:rPr>
-          <w:rFonts w:hint="eastAsia" w:ascii="宋体" w:hAnsi="宋体" w:eastAsia="宋体" w:cs="宋体"/>
-          <w:color w:val="000000"/>
-          <w:sz w:val="19"/>
-          <w:szCs w:val="19"/>
-          <w:shd w:val="clear" w:fill="FFFFFF"/>
-        </w:rPr>
-        <w:br w:type="textWrapping"/>
-      </w:r>
-      <w:r>
-        <w:rPr>
-          <w:rFonts w:hint="eastAsia" w:ascii="宋体" w:hAnsi="宋体" w:eastAsia="宋体" w:cs="宋体"/>
-          <w:b/>
-          <w:color w:val="008000"/>
-          <w:sz w:val="19"/>
-          <w:szCs w:val="19"/>
-          <w:shd w:val="clear" w:fill="FFFFFF"/>
-        </w:rPr>
-        <w:t>'goToPageNo'</w:t>
-      </w:r>
-      <w:r>
-        <w:rPr>
-          <w:rFonts w:hint="eastAsia" w:ascii="宋体" w:hAnsi="宋体" w:eastAsia="宋体" w:cs="宋体"/>
-          <w:color w:val="000000"/>
-          <w:sz w:val="19"/>
-          <w:szCs w:val="19"/>
-          <w:shd w:val="clear" w:fill="FFFFFF"/>
-        </w:rPr>
-        <w:t>:</w:t>
-      </w:r>
-      <w:r>
-        <w:rPr>
-          <w:rFonts w:hint="eastAsia" w:ascii="宋体" w:hAnsi="宋体" w:eastAsia="宋体" w:cs="宋体"/>
-          <w:color w:val="000080"/>
-          <w:sz w:val="19"/>
-          <w:szCs w:val="19"/>
-          <w:shd w:val="clear" w:fill="FFFFFF"/>
-        </w:rPr>
-        <w:t>null</w:t>
-      </w:r>
-      <w:r>
-        <w:rPr>
-          <w:rFonts w:hint="eastAsia" w:ascii="宋体" w:hAnsi="宋体" w:eastAsia="宋体" w:cs="宋体"/>
-          <w:color w:val="000000"/>
-          <w:sz w:val="19"/>
-          <w:szCs w:val="19"/>
-          <w:shd w:val="clear" w:fill="FFFFFF"/>
-        </w:rPr>
-        <w:t>,</w:t>
-      </w:r>
-      <w:r>
-        <w:rPr>
-          <w:rFonts w:hint="eastAsia" w:cs="宋体"/>
-          <w:color w:val="000000"/>
-          <w:sz w:val="19"/>
-          <w:szCs w:val="19"/>
-          <w:shd w:val="clear" w:fill="FFFFFF"/>
-          <w:lang w:val="en-US" w:eastAsia="zh-CN"/>
-        </w:rPr>
-        <w:tab/>
-        <w:t/>
-      </w:r>
-      <w:r>
-        <w:rPr>
-          <w:rFonts w:hint="eastAsia" w:cs="宋体"/>
-          <w:color w:val="000000"/>
-          <w:sz w:val="19"/>
-          <w:szCs w:val="19"/>
-          <w:shd w:val="clear" w:fill="FFFFFF"/>
-          <w:lang w:val="en-US" w:eastAsia="zh-CN"/>
-        </w:rPr>
-        <w:tab/>
-        <w:t>存储用户输入的去第几页</w:t>
-      </w:r>
-      <w:r>
-        <w:rPr>
-          <w:rFonts w:hint="eastAsia" w:ascii="宋体" w:hAnsi="宋体" w:eastAsia="宋体" w:cs="宋体"/>
-          <w:color w:val="000000"/>
-          <w:sz w:val="19"/>
-          <w:szCs w:val="19"/>
-          <w:shd w:val="clear" w:fill="FFFFFF"/>
-        </w:rPr>
-        <w:br w:type="textWrapping"/>
-      </w:r>
-      <w:r>
-        <w:rPr>
-          <w:rFonts w:hint="eastAsia" w:ascii="宋体" w:hAnsi="宋体" w:eastAsia="宋体" w:cs="宋体"/>
-          <w:b/>
-          <w:color w:val="008000"/>
-          <w:sz w:val="19"/>
-          <w:szCs w:val="19"/>
-          <w:shd w:val="clear" w:fill="FFFFFF"/>
-        </w:rPr>
-        <w:t>'goToButtonEnable'</w:t>
-      </w:r>
-      <w:r>
-        <w:rPr>
-          <w:rFonts w:hint="eastAsia" w:ascii="宋体" w:hAnsi="宋体" w:eastAsia="宋体" w:cs="宋体"/>
-          <w:color w:val="000000"/>
-          <w:sz w:val="19"/>
-          <w:szCs w:val="19"/>
-          <w:shd w:val="clear" w:fill="FFFFFF"/>
-        </w:rPr>
-        <w:t>:</w:t>
-      </w:r>
-      <w:r>
-        <w:rPr>
-          <w:rFonts w:hint="eastAsia" w:ascii="宋体" w:hAnsi="宋体" w:eastAsia="宋体" w:cs="宋体"/>
-          <w:color w:val="000080"/>
-          <w:sz w:val="19"/>
-          <w:szCs w:val="19"/>
-          <w:shd w:val="clear" w:fill="FFFFFF"/>
-        </w:rPr>
-        <w:t>false</w:t>
-      </w:r>
-      <w:r>
-        <w:rPr>
-          <w:rFonts w:hint="eastAsia" w:ascii="宋体" w:hAnsi="宋体" w:eastAsia="宋体" w:cs="宋体"/>
-          <w:color w:val="000000"/>
-          <w:sz w:val="19"/>
-          <w:szCs w:val="19"/>
-          <w:shd w:val="clear" w:fill="FFFFFF"/>
-        </w:rPr>
-        <w:t>,</w:t>
-      </w:r>
-      <w:r>
-        <w:rPr>
-          <w:rFonts w:hint="eastAsia" w:cs="宋体"/>
-          <w:color w:val="000000"/>
-          <w:sz w:val="19"/>
-          <w:szCs w:val="19"/>
-          <w:shd w:val="clear" w:fill="FFFFFF"/>
-          <w:lang w:val="en-US" w:eastAsia="zh-CN"/>
-        </w:rPr>
-        <w:t>}</w:t>
-      </w:r>
-      <w:r>
-        <w:rPr>
-          <w:rFonts w:hint="eastAsia" w:cs="宋体"/>
-          <w:color w:val="000000"/>
-          <w:sz w:val="19"/>
-          <w:szCs w:val="19"/>
-          <w:shd w:val="clear" w:fill="FFFFFF"/>
-          <w:lang w:val="en-US" w:eastAsia="zh-CN"/>
-        </w:rPr>
-        <w:tab/>
-      </w:r>
-      <w:bookmarkStart w:id="0" w:name="_GoBack"/>
-      <w:bookmarkEnd w:id="0"/>
-      <w:r>
-        <w:rPr>
-          <w:rFonts w:hint="eastAsia" w:cs="宋体"/>
-          <w:color w:val="000000"/>
-          <w:sz w:val="19"/>
-          <w:szCs w:val="19"/>
-          <w:shd w:val="clear" w:fill="FFFFFF"/>
-          <w:lang w:val="en-US" w:eastAsia="zh-CN"/>
-        </w:rPr>
-        <w:t>go按钮是否有效</w:t>
-      </w:r>
-    </w:p>
-    <w:p>
-      <w:pPr>
-        <w:numPr>
-          <w:numId w:val="0"/>
-        </w:numPr>
-        <w:rPr>
-          <w:rFonts w:hint="eastAsia"/>
-          <w:b w:val="0"/>
-          <w:bCs w:val="0"/>
-          <w:lang w:val="en-US" w:eastAsia="zh-CN"/>
-        </w:rPr>
-      </w:pPr>
+        <w:t>：普通input，但是通过autoComplete初始化，提过ac功能。</w:t>
+      </w:r>
     </w:p>
     <w:sectPr>
       <w:pgSz w:w="11906" w:h="16838"/>

</xml_diff>